<commit_message>
Added Librarian Programmer persona to report
</commit_message>
<xml_diff>
--- a/Course Related Items/Reports/Phase 2 Report.docx
+++ b/Course Related Items/Reports/Phase 2 Report.docx
@@ -1,6 +1,6 @@
 
 <file path=word/document.xml><?xml version="1.0" encoding="utf-8"?>
-<w:document xmlns:wpc="http://schemas.microsoft.com/office/word/2010/wordprocessingCanvas" xmlns:mc="http://schemas.openxmlformats.org/markup-compatibility/2006" xmlns:o="urn:schemas-microsoft-com:office:office" xmlns:r="http://schemas.openxmlformats.org/officeDocument/2006/relationships" xmlns:m="http://schemas.openxmlformats.org/officeDocument/2006/math" xmlns:v="urn:schemas-microsoft-com:vml" xmlns:wp14="http://schemas.microsoft.com/office/word/2010/wordprocessingDrawing" xmlns:wp="http://schemas.openxmlformats.org/drawingml/2006/wordprocessingDrawing" xmlns:w10="urn:schemas-microsoft-com:office:word" xmlns:w="http://schemas.openxmlformats.org/wordprocessingml/2006/main" xmlns:w14="http://schemas.microsoft.com/office/word/2010/wordml" xmlns:w15="http://schemas.microsoft.com/office/word/2012/wordml" xmlns:wpg="http://schemas.microsoft.com/office/word/2010/wordprocessingGroup" xmlns:wpi="http://schemas.microsoft.com/office/word/2010/wordprocessingInk" xmlns:wne="http://schemas.microsoft.com/office/word/2006/wordml" xmlns:wps="http://schemas.microsoft.com/office/word/2010/wordprocessingShape" mc:Ignorable="w14 w15 wp14">
+<w:document xmlns:wpc="http://schemas.microsoft.com/office/word/2010/wordprocessingCanvas" xmlns:mo="http://schemas.microsoft.com/office/mac/office/2008/main" xmlns:mc="http://schemas.openxmlformats.org/markup-compatibility/2006" xmlns:mv="urn:schemas-microsoft-com:mac:vml" xmlns:o="urn:schemas-microsoft-com:office:office" xmlns:r="http://schemas.openxmlformats.org/officeDocument/2006/relationships" xmlns:m="http://schemas.openxmlformats.org/officeDocument/2006/math" xmlns:v="urn:schemas-microsoft-com:vml" xmlns:wp14="http://schemas.microsoft.com/office/word/2010/wordprocessingDrawing" xmlns:wp="http://schemas.openxmlformats.org/drawingml/2006/wordprocessingDrawing" xmlns:w10="urn:schemas-microsoft-com:office:word" xmlns:w="http://schemas.openxmlformats.org/wordprocessingml/2006/main" xmlns:w14="http://schemas.microsoft.com/office/word/2010/wordml" xmlns:wpg="http://schemas.microsoft.com/office/word/2010/wordprocessingGroup" xmlns:wpi="http://schemas.microsoft.com/office/word/2010/wordprocessingInk" xmlns:wne="http://schemas.microsoft.com/office/word/2006/wordml" xmlns:wps="http://schemas.microsoft.com/office/word/2010/wordprocessingShape" mc:Ignorable="w14 wp14">
   <w:body>
     <w:sdt>
       <w:sdtPr>
@@ -16,12 +16,12 @@
           <w:r>
             <w:rPr>
               <w:noProof/>
-              <w:lang w:eastAsia="en-CA"/>
+              <w:lang w:val="en-US"/>
             </w:rPr>
             <mc:AlternateContent>
               <mc:Choice Requires="wpg">
                 <w:drawing>
-                  <wp:anchor distT="0" distB="0" distL="114300" distR="114300" simplePos="0" relativeHeight="251662336" behindDoc="0" locked="0" layoutInCell="1" allowOverlap="1">
+                  <wp:anchor distT="0" distB="0" distL="114300" distR="114300" simplePos="0" relativeHeight="251662336" behindDoc="0" locked="0" layoutInCell="1" allowOverlap="1" wp14:anchorId="68F0F265" wp14:editId="7E90034D">
                     <wp:simplePos x="0" y="0"/>
                     <wp:positionH relativeFrom="page">
                       <wp:align>center</wp:align>
@@ -222,7 +222,7 @@
                                 <a:avLst/>
                               </a:prstGeom>
                               <a:blipFill>
-                                <a:blip r:embed="rId6"/>
+                                <a:blip r:embed="rId7"/>
                                 <a:stretch>
                                   <a:fillRect r="-7574"/>
                                 </a:stretch>
@@ -266,7 +266,7 @@
                   </wp:anchor>
                 </w:drawing>
               </mc:Choice>
-              <mc:Fallback>
+              <mc:Fallback xmlns:w15="http://schemas.microsoft.com/office/word/2012/wordml">
                 <w:pict>
                   <v:group w14:anchorId="5016E386" id="Group 149" o:spid="_x0000_s1026" style="position:absolute;margin-left:0;margin-top:0;width:8in;height:95.7pt;z-index:251662336;mso-width-percent:941;mso-height-percent:121;mso-top-percent:23;mso-position-horizontal:center;mso-position-horizontal-relative:page;mso-position-vertical-relative:page;mso-width-percent:941;mso-height-percent:121;mso-top-percent:23" coordorigin="" coordsize="73152,12161" o:gfxdata="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">
                     <v:shape id="Rectangle 51" o:spid="_x0000_s1027" style="position:absolute;width:73152;height:11303;visibility:visible;mso-wrap-style:square;v-text-anchor:middle" coordsize="7312660,1129665" o:gfxdata="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" path="m,l7312660,r,1129665l3619500,733425,,1091565,,xe" fillcolor="#5b9bd5 [3204]" stroked="f" strokeweight="1pt">
@@ -274,7 +274,7 @@
                       <v:path arrowok="t" o:connecttype="custom" o:connectlocs="0,0;7315200,0;7315200,1130373;3620757,733885;0,1092249;0,0" o:connectangles="0,0,0,0,0,0"/>
                     </v:shape>
                     <v:rect id="Rectangle 151" o:spid="_x0000_s1028" style="position:absolute;width:73152;height:12161;visibility:visible;mso-wrap-style:square;v-text-anchor:middle" o:gfxdata="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" stroked="f" strokeweight="1pt">
-                      <v:fill r:id="rId7" o:title="" recolor="t" rotate="t" type="frame"/>
+                      <v:fill r:id="rId8" o:title="" recolor="t" rotate="t" type="frame"/>
                     </v:rect>
                     <w10:wrap anchorx="page" anchory="page"/>
                   </v:group>
@@ -285,12 +285,12 @@
           <w:r>
             <w:rPr>
               <w:noProof/>
-              <w:lang w:eastAsia="en-CA"/>
+              <w:lang w:val="en-US"/>
             </w:rPr>
             <mc:AlternateContent>
               <mc:Choice Requires="wps">
                 <w:drawing>
-                  <wp:anchor distT="0" distB="0" distL="114300" distR="114300" simplePos="0" relativeHeight="251659264" behindDoc="0" locked="0" layoutInCell="1" allowOverlap="1">
+                  <wp:anchor distT="0" distB="0" distL="114300" distR="114300" simplePos="0" relativeHeight="251659264" behindDoc="0" locked="0" layoutInCell="1" allowOverlap="1" wp14:anchorId="75DB8F6A" wp14:editId="0319CBD3">
                     <wp:simplePos x="0" y="0"/>
                     <wp:positionH relativeFrom="page">
                       <wp:align>center</wp:align>
@@ -445,11 +445,11 @@
               </mc:Choice>
               <mc:Fallback>
                 <w:pict>
-                  <v:shapetype id="_x0000_t202" coordsize="21600,21600" o:spt="202" path="m,l,21600r21600,l21600,xe">
+                  <v:shapetype id="_x0000_t202" coordsize="21600,21600" o:spt="202" path="m0,0l0,21600,21600,21600,21600,0xe">
                     <v:stroke joinstyle="miter"/>
                     <v:path gradientshapeok="t" o:connecttype="rect"/>
                   </v:shapetype>
-                  <v:shape id="Text Box 154" o:spid="_x0000_s1026" type="#_x0000_t202" style="position:absolute;margin-left:0;margin-top:0;width:8in;height:286.5pt;z-index:251659264;visibility:visible;mso-wrap-style:square;mso-width-percent:941;mso-height-percent:363;mso-top-percent:300;mso-wrap-distance-left:9pt;mso-wrap-distance-top:0;mso-wrap-distance-right:9pt;mso-wrap-distance-bottom:0;mso-position-horizontal:center;mso-position-horizontal-relative:page;mso-position-vertical-relative:page;mso-width-percent:941;mso-height-percent:363;mso-top-percent:300;mso-width-relative:page;mso-height-relative:page;v-text-anchor:bottom" o:gfxdata="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" filled="f" stroked="f" strokeweight=".5pt">
+                  <v:shape id="Text Box 154" o:spid="_x0000_s1026" type="#_x0000_t202" style="position:absolute;margin-left:0;margin-top:0;width:8in;height:286.5pt;z-index:251659264;visibility:visible;mso-wrap-style:square;mso-width-percent:941;mso-height-percent:363;mso-top-percent:300;mso-wrap-distance-left:9pt;mso-wrap-distance-top:0;mso-wrap-distance-right:9pt;mso-wrap-distance-bottom:0;mso-position-horizontal:center;mso-position-horizontal-relative:page;mso-position-vertical-relative:page;mso-width-percent:941;mso-height-percent:363;mso-top-percent:300;mso-width-relative:page;mso-height-relative:page;v-text-anchor:bottom" o:gfxdata="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" filled="f" stroked="f" strokeweight=".5pt">
                     <v:textbox inset="126pt,0,54pt,0">
                       <w:txbxContent>
                         <w:p>
@@ -547,6 +547,13 @@
     </w:sdt>
     <w:sdt>
       <w:sdtPr>
+        <w:rPr>
+          <w:rFonts w:asciiTheme="minorHAnsi" w:eastAsiaTheme="minorHAnsi" w:hAnsiTheme="minorHAnsi" w:cstheme="minorBidi"/>
+          <w:color w:val="auto"/>
+          <w:sz w:val="22"/>
+          <w:szCs w:val="22"/>
+          <w:lang w:val="en-CA"/>
+        </w:rPr>
         <w:id w:val="2130423150"/>
         <w:docPartObj>
           <w:docPartGallery w:val="Table of Contents"/>
@@ -555,14 +562,9 @@
       </w:sdtPr>
       <w:sdtEndPr>
         <w:rPr>
-          <w:rFonts w:asciiTheme="minorHAnsi" w:eastAsiaTheme="minorHAnsi" w:hAnsiTheme="minorHAnsi" w:cstheme="minorBidi"/>
           <w:b/>
           <w:bCs/>
           <w:noProof/>
-          <w:color w:val="auto"/>
-          <w:sz w:val="22"/>
-          <w:szCs w:val="22"/>
-          <w:lang w:val="en-CA"/>
         </w:rPr>
       </w:sdtEndPr>
       <w:sdtContent>
@@ -1309,21 +1311,7 @@
                 <w:rStyle w:val="Hyperlink"/>
                 <w:noProof/>
               </w:rPr>
-              <w:t>User St</w:t>
-            </w:r>
-            <w:r>
-              <w:rPr>
-                <w:rStyle w:val="Hyperlink"/>
-                <w:noProof/>
-              </w:rPr>
-              <w:t>o</w:t>
-            </w:r>
-            <w:r>
-              <w:rPr>
-                <w:rStyle w:val="Hyperlink"/>
-                <w:noProof/>
-              </w:rPr>
-              <w:t>ries</w:t>
+              <w:t>User Stories</w:t>
             </w:r>
             <w:r>
               <w:rPr>
@@ -1609,8 +1597,13 @@
     </w:p>
     <w:p>
       <w:r>
-        <w:t>Provide a brief summary (one page) of the current state of the project. Are you following the original plan? Did you have to make changes? Why or why not? What elements from the previous Phase are you building on? Any problems or obstacles that you had to overcome?</w:t>
-      </w:r>
+        <w:t xml:space="preserve">Provide a brief summary (one page) of the current state of the project. Are you following the original plan? Did you have to make changes? Why or why not? What elements from the previous Phase are you building on? </w:t>
+      </w:r>
+      <w:proofErr w:type="gramStart"/>
+      <w:r>
+        <w:t>Any problems or obstacles that you had to overcome?</w:t>
+      </w:r>
+      <w:proofErr w:type="gramEnd"/>
     </w:p>
     <w:p>
       <w:pPr>
@@ -1647,8 +1640,13 @@
         <w:pStyle w:val="Heading1"/>
       </w:pPr>
       <w:bookmarkStart w:id="3" w:name="_Toc400986388"/>
-      <w:r>
-        <w:t>Burndown Chart</w:t>
+      <w:proofErr w:type="spellStart"/>
+      <w:r>
+        <w:t>Burndown</w:t>
+      </w:r>
+      <w:proofErr w:type="spellEnd"/>
+      <w:r>
+        <w:t xml:space="preserve"> Chart</w:t>
       </w:r>
       <w:bookmarkEnd w:id="3"/>
     </w:p>
@@ -1669,8 +1667,13 @@
     </w:p>
     <w:p>
       <w:r>
-        <w:t>It is up to you to decide whether you use real index cards or some software to help you draw and share them. If you use software, please submit the CRC Model with the rest of your submission. If you use index cards, please put them in an envelope labelled with your team name, and give the envelope to your instructor or any of our TAs.</w:t>
-      </w:r>
+        <w:t xml:space="preserve">It is up to you to decide whether you use real index cards or some software to help you draw and share them. If you use software, please submit the CRC Model with the rest of your submission. If you use index cards, please put them in an envelope labelled with your team name, and give the envelope to your instructor or any of our </w:t>
+      </w:r>
+      <w:proofErr w:type="spellStart"/>
+      <w:r>
+        <w:t>TAs.</w:t>
+      </w:r>
+      <w:proofErr w:type="spellEnd"/>
     </w:p>
     <w:p>
       <w:pPr>
@@ -1740,10 +1743,10 @@
           <w:color w:val="000000"/>
           <w:sz w:val="23"/>
           <w:szCs w:val="23"/>
-          <w:lang w:eastAsia="en-CA"/>
+          <w:lang w:val="en-US"/>
         </w:rPr>
         <w:drawing>
-          <wp:inline distT="0" distB="0" distL="0" distR="0">
+          <wp:inline distT="0" distB="0" distL="0" distR="0" wp14:anchorId="0FAD09F0" wp14:editId="7C62FD13">
             <wp:extent cx="1285875" cy="1706257"/>
             <wp:effectExtent l="0" t="0" r="0" b="8255"/>
             <wp:docPr id="3" name="Picture 3" descr="paz.jpg"/>
@@ -1760,7 +1763,7 @@
                     </pic:cNvPicPr>
                   </pic:nvPicPr>
                   <pic:blipFill>
-                    <a:blip r:embed="rId8">
+                    <a:blip r:embed="rId9">
                       <a:extLst>
                         <a:ext uri="{28A0092B-C50C-407E-A947-70E740481C1C}">
                           <a14:useLocalDpi xmlns:a14="http://schemas.microsoft.com/office/drawing/2010/main" val="0"/>
@@ -1805,6 +1808,7 @@
     </w:p>
     <w:p>
       <w:pPr>
+        <w:jc w:val="both"/>
         <w:rPr>
           <w:rFonts w:ascii="Times New Roman" w:hAnsi="Times New Roman" w:cs="Times New Roman"/>
           <w:lang w:eastAsia="en-CA"/>
@@ -1815,11 +1819,26 @@
           <w:shd w:val="clear" w:color="auto" w:fill="FFFFFF"/>
           <w:lang w:eastAsia="en-CA"/>
         </w:rPr>
-        <w:t xml:space="preserve">Dr. Alejandro Paz, 30 years, is an Assistant Professor of Anthropology at the University of Toronto Scarborough. He is a calm and serene man, with a relaxed personality. He doesn’t have a strict routine since he believes that life may be enjoyed along with work duties. Besides his teaching and researching duties, he usually plays soccer and baseball in his neighborhood at Scarborough. </w:t>
-      </w:r>
-    </w:p>
-    <w:p>
-      <w:pPr>
+        <w:t xml:space="preserve">Dr. Alejandro Paz, 30 years, is an Assistant Professor of Anthropology at the University of Toronto Scarborough. He is a calm and serene man, with a relaxed personality. He doesn’t have a strict routine since he believes that life may be enjoyed along with work duties. Besides his teaching and researching duties, he usually plays soccer and baseball in his </w:t>
+      </w:r>
+      <w:r>
+        <w:rPr>
+          <w:shd w:val="clear" w:color="auto" w:fill="FFFFFF"/>
+          <w:lang w:eastAsia="en-CA"/>
+        </w:rPr>
+        <w:t>neighbourhood</w:t>
+      </w:r>
+      <w:r>
+        <w:rPr>
+          <w:shd w:val="clear" w:color="auto" w:fill="FFFFFF"/>
+          <w:lang w:eastAsia="en-CA"/>
+        </w:rPr>
+        <w:t xml:space="preserve"> at Scarborough. </w:t>
+      </w:r>
+    </w:p>
+    <w:p>
+      <w:pPr>
+        <w:jc w:val="both"/>
         <w:rPr>
           <w:rFonts w:ascii="Times New Roman" w:hAnsi="Times New Roman" w:cs="Times New Roman"/>
           <w:lang w:eastAsia="en-CA"/>
@@ -1835,6 +1854,7 @@
     </w:p>
     <w:p>
       <w:pPr>
+        <w:jc w:val="both"/>
         <w:rPr>
           <w:rFonts w:ascii="Times New Roman" w:hAnsi="Times New Roman" w:cs="Times New Roman"/>
           <w:lang w:eastAsia="en-CA"/>
@@ -1850,6 +1870,7 @@
     </w:p>
     <w:p>
       <w:pPr>
+        <w:jc w:val="both"/>
         <w:rPr>
           <w:rFonts w:ascii="Times New Roman" w:hAnsi="Times New Roman" w:cs="Times New Roman"/>
           <w:lang w:eastAsia="en-CA"/>
@@ -1865,6 +1886,7 @@
     </w:p>
     <w:p>
       <w:pPr>
+        <w:jc w:val="both"/>
         <w:rPr>
           <w:rFonts w:ascii="Times New Roman" w:hAnsi="Times New Roman" w:cs="Times New Roman"/>
           <w:lang w:eastAsia="en-CA"/>
@@ -1897,6 +1919,14 @@
         <w:t>Alex Ferguson - Graduate Student</w:t>
       </w:r>
       <w:bookmarkEnd w:id="8"/>
+      <w:r>
+        <w:rPr>
+          <w:rFonts w:eastAsia="Times New Roman"/>
+          <w:shd w:val="clear" w:color="auto" w:fill="FFFFFF"/>
+          <w:lang w:eastAsia="en-CA"/>
+        </w:rPr>
+        <w:t xml:space="preserve"> </w:t>
+      </w:r>
     </w:p>
     <w:p>
       <w:pPr>
@@ -1926,10 +1956,10 @@
           <w:sz w:val="24"/>
           <w:szCs w:val="24"/>
           <w:shd w:val="clear" w:color="auto" w:fill="FFFFFF"/>
-          <w:lang w:eastAsia="en-CA"/>
+          <w:lang w:val="en-US"/>
         </w:rPr>
         <w:drawing>
-          <wp:inline distT="0" distB="0" distL="0" distR="0">
+          <wp:inline distT="0" distB="0" distL="0" distR="0" wp14:anchorId="7C93BE48" wp14:editId="4AF7BE13">
             <wp:extent cx="1352972" cy="2028825"/>
             <wp:effectExtent l="0" t="0" r="0" b="0"/>
             <wp:docPr id="2" name="Picture 2" descr="rakrause_1200x1800-April-Grad-Student-of-the-Month.jpg"/>
@@ -1946,7 +1976,7 @@
                     </pic:cNvPicPr>
                   </pic:nvPicPr>
                   <pic:blipFill>
-                    <a:blip r:embed="rId9" cstate="print">
+                    <a:blip r:embed="rId10" cstate="print">
                       <a:extLst>
                         <a:ext uri="{28A0092B-C50C-407E-A947-70E740481C1C}">
                           <a14:useLocalDpi xmlns:a14="http://schemas.microsoft.com/office/drawing/2010/main" val="0"/>
@@ -1991,6 +2021,7 @@
     </w:p>
     <w:p>
       <w:pPr>
+        <w:jc w:val="both"/>
         <w:rPr>
           <w:rFonts w:ascii="Times New Roman" w:hAnsi="Times New Roman" w:cs="Times New Roman"/>
           <w:lang w:eastAsia="en-CA"/>
@@ -2001,11 +2032,28 @@
           <w:shd w:val="clear" w:color="auto" w:fill="FFFFFF"/>
           <w:lang w:eastAsia="en-CA"/>
         </w:rPr>
-        <w:t>Alex Ferguson, 25 years, is a Graduate Student of the Anthropology Department at the University of Toronto Scarborough. He has a serious personality and is very hard-working and energetic. He always wants to be on schedule and get things done, no matter how hard he has to work on them. One of his main hobbies is fishing, which he believes is a good way to free his mind from his intense work scheduling.</w:t>
-      </w:r>
-    </w:p>
-    <w:p>
-      <w:pPr>
+        <w:t xml:space="preserve">Alex Ferguson, 25 years, is a Graduate Student of the Anthropology Department at the University of Toronto Scarborough. He has a serious personality and is very </w:t>
+      </w:r>
+      <w:proofErr w:type="gramStart"/>
+      <w:r>
+        <w:rPr>
+          <w:shd w:val="clear" w:color="auto" w:fill="FFFFFF"/>
+          <w:lang w:eastAsia="en-CA"/>
+        </w:rPr>
+        <w:t>hard-working</w:t>
+      </w:r>
+      <w:proofErr w:type="gramEnd"/>
+      <w:r>
+        <w:rPr>
+          <w:shd w:val="clear" w:color="auto" w:fill="FFFFFF"/>
+          <w:lang w:eastAsia="en-CA"/>
+        </w:rPr>
+        <w:t xml:space="preserve"> and energetic. He always wants to be on schedule and get things done, no matter how hard he has to work on them. One of his main hobbies is fishing, which he believes is a good way to free his mind from his intense work scheduling.</w:t>
+      </w:r>
+    </w:p>
+    <w:p>
+      <w:pPr>
+        <w:jc w:val="both"/>
         <w:rPr>
           <w:rFonts w:ascii="Times New Roman" w:hAnsi="Times New Roman" w:cs="Times New Roman"/>
           <w:lang w:eastAsia="en-CA"/>
@@ -2028,6 +2076,7 @@
     </w:p>
     <w:p>
       <w:pPr>
+        <w:jc w:val="both"/>
         <w:rPr>
           <w:rFonts w:ascii="Times New Roman" w:hAnsi="Times New Roman" w:cs="Times New Roman"/>
           <w:lang w:eastAsia="en-CA"/>
@@ -2050,6 +2099,7 @@
     </w:p>
     <w:p>
       <w:pPr>
+        <w:jc w:val="both"/>
         <w:rPr>
           <w:rFonts w:ascii="Times New Roman" w:hAnsi="Times New Roman" w:cs="Times New Roman"/>
           <w:lang w:eastAsia="en-CA"/>
@@ -2115,10 +2165,10 @@
         <w:rPr>
           <w:noProof/>
           <w:shd w:val="clear" w:color="auto" w:fill="FEFEFE"/>
-          <w:lang w:eastAsia="en-CA"/>
+          <w:lang w:val="en-US"/>
         </w:rPr>
         <w:drawing>
-          <wp:inline distT="0" distB="0" distL="0" distR="0">
+          <wp:inline distT="0" distB="0" distL="0" distR="0" wp14:anchorId="1D43CABA" wp14:editId="4CC503A8">
             <wp:extent cx="1552575" cy="2060427"/>
             <wp:effectExtent l="0" t="0" r="0" b="0"/>
             <wp:docPr id="1" name="Picture 1" descr="Untitled.jpg"/>
@@ -2135,7 +2185,7 @@
                     </pic:cNvPicPr>
                   </pic:nvPicPr>
                   <pic:blipFill>
-                    <a:blip r:embed="rId10">
+                    <a:blip r:embed="rId11">
                       <a:extLst>
                         <a:ext uri="{28A0092B-C50C-407E-A947-70E740481C1C}">
                           <a14:useLocalDpi xmlns:a14="http://schemas.microsoft.com/office/drawing/2010/main" val="0"/>
@@ -2150,7 +2200,7 @@
                   <pic:spPr bwMode="auto">
                     <a:xfrm>
                       <a:off x="0" y="0"/>
-                      <a:ext cx="1564910" cy="2076797"/>
+                      <a:ext cx="1552575" cy="2060427"/>
                     </a:xfrm>
                     <a:prstGeom prst="rect">
                       <a:avLst/>
@@ -2169,6 +2219,7 @@
     </w:p>
     <w:p>
       <w:pPr>
+        <w:jc w:val="both"/>
         <w:rPr>
           <w:rFonts w:ascii="Times New Roman" w:hAnsi="Times New Roman" w:cs="Times New Roman"/>
           <w:lang w:eastAsia="en-CA"/>
@@ -2254,6 +2305,7 @@
     </w:p>
     <w:p>
       <w:pPr>
+        <w:jc w:val="both"/>
         <w:rPr>
           <w:rFonts w:ascii="Times New Roman" w:hAnsi="Times New Roman" w:cs="Times New Roman"/>
           <w:lang w:eastAsia="en-CA"/>
@@ -2297,6 +2349,7 @@
     </w:p>
     <w:p>
       <w:pPr>
+        <w:jc w:val="both"/>
         <w:rPr>
           <w:rFonts w:ascii="Times New Roman" w:hAnsi="Times New Roman" w:cs="Times New Roman"/>
           <w:lang w:eastAsia="en-CA"/>
@@ -2382,56 +2435,447 @@
     </w:p>
     <w:p>
       <w:pPr>
+        <w:jc w:val="both"/>
+        <w:rPr>
+          <w:shd w:val="clear" w:color="auto" w:fill="FFFFFF"/>
+          <w:lang w:eastAsia="en-CA"/>
+        </w:rPr>
+      </w:pPr>
+      <w:r>
+        <w:rPr>
+          <w:shd w:val="clear" w:color="auto" w:fill="FFFFFF"/>
+          <w:lang w:eastAsia="en-CA"/>
+        </w:rPr>
+        <w:t>The library systems are mainly on a computer, which Andrew has learned to be very skilled with. He is always at one of the administrative library computers during work unless he is returning books, even</w:t>
+      </w:r>
+      <w:r>
+        <w:rPr>
+          <w:shd w:val="clear" w:color="auto" w:fill="FEFEFE"/>
+          <w:lang w:eastAsia="en-CA"/>
+        </w:rPr>
+        <w:t xml:space="preserve"> </w:t>
+      </w:r>
+      <w:r>
+        <w:rPr>
+          <w:shd w:val="clear" w:color="auto" w:fill="FFFFFF"/>
+          <w:lang w:eastAsia="en-CA"/>
+        </w:rPr>
+        <w:t>staying at his post while eating lunch. He has also taken to using his computer skills off work to</w:t>
+      </w:r>
+      <w:r>
+        <w:rPr>
+          <w:shd w:val="clear" w:color="auto" w:fill="FEFEFE"/>
+          <w:lang w:eastAsia="en-CA"/>
+        </w:rPr>
+        <w:t xml:space="preserve"> </w:t>
+      </w:r>
+      <w:r>
+        <w:rPr>
+          <w:shd w:val="clear" w:color="auto" w:fill="FFFFFF"/>
+          <w:lang w:eastAsia="en-CA"/>
+        </w:rPr>
+        <w:t>read the news and research on the web, which he finds fascinating at the volume of information on it.</w:t>
+      </w:r>
+    </w:p>
+    <w:p>
+      <w:pPr>
+        <w:rPr>
+          <w:shd w:val="clear" w:color="auto" w:fill="FFFFFF"/>
+          <w:lang w:eastAsia="en-CA"/>
+        </w:rPr>
+      </w:pPr>
+    </w:p>
+    <w:p>
+      <w:pPr>
+        <w:rPr>
+          <w:shd w:val="clear" w:color="auto" w:fill="FFFFFF"/>
+          <w:lang w:eastAsia="en-CA"/>
+        </w:rPr>
+      </w:pPr>
+    </w:p>
+    <w:p>
+      <w:pPr>
+        <w:rPr>
+          <w:shd w:val="clear" w:color="auto" w:fill="FFFFFF"/>
+          <w:lang w:eastAsia="en-CA"/>
+        </w:rPr>
+      </w:pPr>
+    </w:p>
+    <w:p>
+      <w:pPr>
+        <w:rPr>
+          <w:shd w:val="clear" w:color="auto" w:fill="FFFFFF"/>
+          <w:lang w:eastAsia="en-CA"/>
+        </w:rPr>
+      </w:pPr>
+    </w:p>
+    <w:p>
+      <w:pPr>
+        <w:rPr>
+          <w:shd w:val="clear" w:color="auto" w:fill="FFFFFF"/>
+          <w:lang w:eastAsia="en-CA"/>
+        </w:rPr>
+      </w:pPr>
+    </w:p>
+    <w:p>
+      <w:pPr>
+        <w:rPr>
+          <w:shd w:val="clear" w:color="auto" w:fill="FFFFFF"/>
+          <w:lang w:eastAsia="en-CA"/>
+        </w:rPr>
+      </w:pPr>
+    </w:p>
+    <w:p>
+      <w:pPr>
+        <w:rPr>
+          <w:rFonts w:asciiTheme="majorHAnsi" w:eastAsia="Times New Roman" w:hAnsiTheme="majorHAnsi" w:cstheme="majorBidi"/>
+          <w:color w:val="1F4D78" w:themeColor="accent1" w:themeShade="7F"/>
+          <w:sz w:val="24"/>
+          <w:szCs w:val="24"/>
+          <w:shd w:val="clear" w:color="auto" w:fill="FFFFFF"/>
+          <w:lang w:eastAsia="en-CA"/>
+        </w:rPr>
+      </w:pPr>
+    </w:p>
+    <w:p>
+      <w:pPr>
+        <w:pStyle w:val="Heading3"/>
+        <w:rPr>
+          <w:rFonts w:eastAsia="Times New Roman"/>
+          <w:shd w:val="clear" w:color="auto" w:fill="FFFFFF"/>
+          <w:lang w:eastAsia="en-CA"/>
+        </w:rPr>
+      </w:pPr>
+      <w:r>
+        <w:rPr>
+          <w:rFonts w:eastAsia="Times New Roman"/>
+          <w:shd w:val="clear" w:color="auto" w:fill="FFFFFF"/>
+          <w:lang w:eastAsia="en-CA"/>
+        </w:rPr>
+        <w:lastRenderedPageBreak/>
+        <w:t>Robert Queen</w:t>
+      </w:r>
+      <w:r>
+        <w:rPr>
+          <w:rFonts w:eastAsia="Times New Roman"/>
+          <w:shd w:val="clear" w:color="auto" w:fill="FFFFFF"/>
+          <w:lang w:eastAsia="en-CA"/>
+        </w:rPr>
+        <w:t xml:space="preserve"> </w:t>
+      </w:r>
+      <w:r>
+        <w:rPr>
+          <w:rFonts w:eastAsia="Times New Roman"/>
+          <w:shd w:val="clear" w:color="auto" w:fill="FFFFFF"/>
+          <w:lang w:eastAsia="en-CA"/>
+        </w:rPr>
+        <w:t>–</w:t>
+      </w:r>
+      <w:r>
+        <w:rPr>
+          <w:rFonts w:eastAsia="Times New Roman"/>
+          <w:shd w:val="clear" w:color="auto" w:fill="FFFFFF"/>
+          <w:lang w:eastAsia="en-CA"/>
+        </w:rPr>
+        <w:t xml:space="preserve"> Librarian</w:t>
+      </w:r>
+      <w:r>
+        <w:rPr>
+          <w:rFonts w:eastAsia="Times New Roman"/>
+          <w:shd w:val="clear" w:color="auto" w:fill="FFFFFF"/>
+          <w:lang w:eastAsia="en-CA"/>
+        </w:rPr>
+        <w:t xml:space="preserve"> Programmer</w:t>
+      </w:r>
+    </w:p>
+    <w:p>
+      <w:pPr>
+        <w:rPr>
+          <w:lang w:eastAsia="en-CA"/>
+        </w:rPr>
+      </w:pPr>
+    </w:p>
+    <w:p>
+      <w:pPr>
+        <w:spacing w:after="0" w:line="240" w:lineRule="auto"/>
+        <w:ind w:left="2160" w:firstLine="720"/>
+        <w:rPr>
+          <w:rFonts w:ascii="Times" w:eastAsia="Times New Roman" w:hAnsi="Times" w:cs="Times New Roman"/>
+          <w:sz w:val="20"/>
+          <w:szCs w:val="20"/>
+          <w:lang w:val="en-US"/>
+        </w:rPr>
+      </w:pPr>
+      <w:r>
+        <w:rPr>
+          <w:rFonts w:ascii="Arial" w:eastAsia="Times New Roman" w:hAnsi="Arial" w:cs="Arial"/>
+          <w:b/>
+          <w:bCs/>
+          <w:noProof/>
+          <w:color w:val="000000"/>
+          <w:sz w:val="24"/>
+          <w:szCs w:val="24"/>
+          <w:shd w:val="clear" w:color="auto" w:fill="FFFFFF"/>
+          <w:lang w:val="en-US"/>
+        </w:rPr>
+        <w:drawing>
+          <wp:inline distT="0" distB="0" distL="0" distR="0" wp14:anchorId="3D2A25D0" wp14:editId="14F977FA">
+            <wp:extent cx="2386330" cy="1704522"/>
+            <wp:effectExtent l="0" t="0" r="1270" b="0"/>
+            <wp:docPr id="5" name="Picture 3" descr="789.jpg"/>
+            <wp:cNvGraphicFramePr>
+              <a:graphicFrameLocks xmlns:a="http://schemas.openxmlformats.org/drawingml/2006/main" noChangeAspect="1"/>
+            </wp:cNvGraphicFramePr>
+            <a:graphic xmlns:a="http://schemas.openxmlformats.org/drawingml/2006/main">
+              <a:graphicData uri="http://schemas.openxmlformats.org/drawingml/2006/picture">
+                <pic:pic xmlns:pic="http://schemas.openxmlformats.org/drawingml/2006/picture">
+                  <pic:nvPicPr>
+                    <pic:cNvPr id="0" name="Picture 3" descr="789.jpg"/>
+                    <pic:cNvPicPr>
+                      <a:picLocks noChangeAspect="1" noChangeArrowheads="1"/>
+                    </pic:cNvPicPr>
+                  </pic:nvPicPr>
+                  <pic:blipFill>
+                    <a:blip r:embed="rId12">
+                      <a:extLst>
+                        <a:ext uri="{28A0092B-C50C-407E-A947-70E740481C1C}">
+                          <a14:useLocalDpi xmlns:a14="http://schemas.microsoft.com/office/drawing/2010/main" val="0"/>
+                        </a:ext>
+                      </a:extLst>
+                    </a:blip>
+                    <a:srcRect/>
+                    <a:stretch>
+                      <a:fillRect/>
+                    </a:stretch>
+                  </pic:blipFill>
+                  <pic:spPr bwMode="auto">
+                    <a:xfrm>
+                      <a:off x="0" y="0"/>
+                      <a:ext cx="2387786" cy="1705562"/>
+                    </a:xfrm>
+                    <a:prstGeom prst="rect">
+                      <a:avLst/>
+                    </a:prstGeom>
+                    <a:noFill/>
+                    <a:ln>
+                      <a:noFill/>
+                    </a:ln>
+                  </pic:spPr>
+                </pic:pic>
+              </a:graphicData>
+            </a:graphic>
+          </wp:inline>
+        </w:drawing>
+      </w:r>
+    </w:p>
+    <w:p>
+      <w:pPr>
+        <w:spacing w:after="0" w:line="240" w:lineRule="auto"/>
+        <w:jc w:val="both"/>
+        <w:rPr>
+          <w:rFonts w:cs="Arial"/>
+          <w:color w:val="000000"/>
+          <w:shd w:val="clear" w:color="auto" w:fill="FFFFFF"/>
+          <w:lang w:val="en-US"/>
+        </w:rPr>
+      </w:pPr>
+    </w:p>
+    <w:p>
+      <w:pPr>
+        <w:spacing w:after="0" w:line="240" w:lineRule="auto"/>
+        <w:jc w:val="both"/>
+        <w:rPr>
+          <w:rFonts w:cs="Arial"/>
+          <w:color w:val="000000"/>
+          <w:shd w:val="clear" w:color="auto" w:fill="FFFFFF"/>
+          <w:lang w:val="en-US"/>
+        </w:rPr>
+      </w:pPr>
+      <w:r>
+        <w:rPr>
+          <w:rFonts w:cs="Arial"/>
+          <w:color w:val="000000"/>
+          <w:shd w:val="clear" w:color="auto" w:fill="FFFFFF"/>
+          <w:lang w:val="en-US"/>
+        </w:rPr>
+        <w:t>Robert is a 27-year-old programmer currently working at University of Toronto’s library. He is a systematic worker and wants to have an or</w:t>
+      </w:r>
+      <w:r>
+        <w:rPr>
+          <w:rFonts w:cs="Arial"/>
+          <w:color w:val="000000"/>
+          <w:shd w:val="clear" w:color="auto" w:fill="FFFFFF"/>
+          <w:lang w:val="en-US"/>
+        </w:rPr>
+        <w:t>ganized environment to work in</w:t>
+      </w:r>
+      <w:r>
+        <w:rPr>
+          <w:rFonts w:cs="Arial"/>
+          <w:color w:val="000000"/>
+          <w:shd w:val="clear" w:color="auto" w:fill="FFFFFF"/>
+          <w:lang w:val="en-US"/>
+        </w:rPr>
+        <w:t>. Usually, Robert has a routine of tasks to perform on library’s systems and he always want them to be efficient and well documented in maintainable standards. He is single and likes to swim when he is not working on codes and library duties.</w:t>
+      </w:r>
+    </w:p>
+    <w:p>
+      <w:pPr>
+        <w:spacing w:after="0" w:line="240" w:lineRule="auto"/>
+        <w:jc w:val="both"/>
+        <w:rPr>
+          <w:rFonts w:cs="Times New Roman"/>
+          <w:lang w:val="en-US"/>
+        </w:rPr>
+      </w:pPr>
+    </w:p>
+    <w:p>
+      <w:pPr>
+        <w:spacing w:after="0" w:line="240" w:lineRule="auto"/>
+        <w:jc w:val="both"/>
+        <w:rPr>
+          <w:rFonts w:cs="Arial"/>
+          <w:color w:val="333333"/>
+          <w:shd w:val="clear" w:color="auto" w:fill="FFFFFF"/>
+          <w:lang w:val="en-US"/>
+        </w:rPr>
+      </w:pPr>
+      <w:r>
+        <w:rPr>
+          <w:rFonts w:cs="Arial"/>
+          <w:color w:val="000000"/>
+          <w:shd w:val="clear" w:color="auto" w:fill="FFFFFF"/>
+          <w:lang w:val="en-US"/>
+        </w:rPr>
+        <w:t xml:space="preserve">Robert’s main tasks are to </w:t>
+      </w:r>
+      <w:r>
+        <w:rPr>
+          <w:rFonts w:cs="Arial"/>
+          <w:color w:val="333333"/>
+          <w:shd w:val="clear" w:color="auto" w:fill="FFFFFF"/>
+          <w:lang w:val="en-US"/>
+        </w:rPr>
+        <w:t>extend, maintain and improve the functionality of the library systems. He has to ensure that all systems are working properly and are efficiently used. In that way, Robert has an extensive knowledge about the systems and is responsive to give all support to the librarians in terms of its usage.</w:t>
+      </w:r>
+    </w:p>
+    <w:p>
+      <w:pPr>
+        <w:spacing w:after="0" w:line="240" w:lineRule="auto"/>
+        <w:jc w:val="both"/>
+        <w:rPr>
+          <w:rFonts w:cs="Times New Roman"/>
+          <w:lang w:val="en-US"/>
+        </w:rPr>
+      </w:pPr>
+    </w:p>
+    <w:p>
+      <w:pPr>
+        <w:spacing w:after="0" w:line="240" w:lineRule="auto"/>
+        <w:jc w:val="both"/>
+        <w:rPr>
+          <w:rFonts w:cs="Times New Roman"/>
+          <w:lang w:val="en-US"/>
+        </w:rPr>
+      </w:pPr>
+      <w:r>
+        <w:rPr>
+          <w:rFonts w:cs="Arial"/>
+          <w:color w:val="333333"/>
+          <w:shd w:val="clear" w:color="auto" w:fill="FFFFFF"/>
+          <w:lang w:val="en-US"/>
+        </w:rPr>
+        <w:t>Graduated in Computer Science at University of Waterloo and having completed a voluntary work at the city’s public library, Robert has a background of a library’s environment and how their software help them serve the customers in a better way. He values the importance of maintainable software and contributes to keep them well documented and organized to facilitate eventual contributors work.</w:t>
+      </w:r>
+    </w:p>
+    <w:p>
+      <w:pPr>
+        <w:spacing w:after="0" w:line="240" w:lineRule="auto"/>
+        <w:jc w:val="both"/>
+        <w:rPr>
+          <w:rFonts w:eastAsia="Times New Roman" w:cs="Times New Roman"/>
+          <w:lang w:val="en-US"/>
+        </w:rPr>
+      </w:pPr>
+      <w:r>
+        <w:rPr>
+          <w:rFonts w:eastAsia="Times New Roman" w:cs="Times New Roman"/>
+          <w:lang w:val="en-US"/>
+        </w:rPr>
+        <w:br/>
+      </w:r>
+      <w:r>
+        <w:rPr>
+          <w:rFonts w:eastAsia="Times New Roman" w:cs="Arial"/>
+          <w:color w:val="333333"/>
+          <w:shd w:val="clear" w:color="auto" w:fill="FFFFFF"/>
+          <w:lang w:val="en-US"/>
+        </w:rPr>
+        <w:t>With great skills in web programming and object-oriented languages, Robert can easily identity and solve issues related to the library system’s code. He has an extensive knowledge of software engineering best practices and always uses them during his work duties. Also, as one of his main tasks, he is a very good tester and is responsive for the quality assurance of the library’s systems. He does not mind to work on other people’s code, as long as they follow good practices of programming and document well their work.</w:t>
+      </w:r>
+    </w:p>
+    <w:p>
+      <w:pPr>
+        <w:rPr>
+          <w:lang w:val="en-US"/>
+        </w:rPr>
+      </w:pPr>
+    </w:p>
+    <w:p>
+      <w:pPr>
+        <w:rPr>
+          <w:lang w:val="en-US"/>
+        </w:rPr>
+      </w:pPr>
+    </w:p>
+    <w:p>
+      <w:pPr>
+        <w:rPr>
+          <w:lang w:val="en-US"/>
+        </w:rPr>
+      </w:pPr>
+    </w:p>
+    <w:p>
+      <w:pPr>
+        <w:rPr>
+          <w:lang w:val="en-US"/>
+        </w:rPr>
+      </w:pPr>
+    </w:p>
+    <w:p>
+      <w:pPr>
+        <w:rPr>
+          <w:lang w:val="en-US"/>
+        </w:rPr>
+      </w:pPr>
+    </w:p>
+    <w:p>
+      <w:pPr>
+        <w:rPr>
+          <w:lang w:val="en-US"/>
+        </w:rPr>
+      </w:pPr>
+      <w:bookmarkStart w:id="10" w:name="_GoBack"/>
+      <w:bookmarkEnd w:id="10"/>
+    </w:p>
+    <w:p>
+      <w:pPr>
         <w:rPr>
           <w:rFonts w:ascii="Times New Roman" w:hAnsi="Times New Roman" w:cs="Times New Roman"/>
           <w:lang w:eastAsia="en-CA"/>
         </w:rPr>
       </w:pPr>
-      <w:r>
-        <w:rPr>
-          <w:shd w:val="clear" w:color="auto" w:fill="FFFFFF"/>
-          <w:lang w:eastAsia="en-CA"/>
-        </w:rPr>
-        <w:t>The library systems are mainly on a computer, which Andrew has learned to be very skilled with. He is always at one of the administrative library computers during work unless he is returning books, even</w:t>
-      </w:r>
-      <w:r>
-        <w:rPr>
-          <w:shd w:val="clear" w:color="auto" w:fill="FEFEFE"/>
-          <w:lang w:eastAsia="en-CA"/>
-        </w:rPr>
-        <w:t xml:space="preserve"> </w:t>
-      </w:r>
-      <w:r>
-        <w:rPr>
-          <w:shd w:val="clear" w:color="auto" w:fill="FFFFFF"/>
-          <w:lang w:eastAsia="en-CA"/>
-        </w:rPr>
-        <w:t>staying at his post while eating lunch. He has also taken to using his computer skills off work to</w:t>
-      </w:r>
-      <w:r>
-        <w:rPr>
-          <w:shd w:val="clear" w:color="auto" w:fill="FEFEFE"/>
-          <w:lang w:eastAsia="en-CA"/>
-        </w:rPr>
-        <w:t xml:space="preserve"> </w:t>
-      </w:r>
-      <w:r>
-        <w:rPr>
-          <w:shd w:val="clear" w:color="auto" w:fill="FFFFFF"/>
-          <w:lang w:eastAsia="en-CA"/>
-        </w:rPr>
-        <w:t>read the news and research on the web, which he finds fascinating at the volume of information on it.</w:t>
-      </w:r>
     </w:p>
     <w:p>
       <w:pPr>
         <w:pStyle w:val="Heading2"/>
       </w:pPr>
-      <w:bookmarkStart w:id="10" w:name="_Toc400986395"/>
-      <w:r>
+      <w:bookmarkStart w:id="11" w:name="_Toc400986395"/>
+      <w:r>
+        <w:lastRenderedPageBreak/>
         <w:t>User Stories</w:t>
       </w:r>
-      <w:bookmarkEnd w:id="10"/>
+      <w:bookmarkEnd w:id="11"/>
     </w:p>
     <w:p>
       <w:r>
@@ -2442,11 +2886,11 @@
       <w:pPr>
         <w:pStyle w:val="Heading2"/>
       </w:pPr>
-      <w:bookmarkStart w:id="11" w:name="_Toc400986396"/>
+      <w:bookmarkStart w:id="12" w:name="_Toc400986396"/>
       <w:r>
         <w:t>System Design</w:t>
       </w:r>
-      <w:bookmarkEnd w:id="11"/>
+      <w:bookmarkEnd w:id="12"/>
     </w:p>
     <w:p>
       <w:r>
@@ -2498,7 +2942,6 @@
         </w:numPr>
       </w:pPr>
       <w:r>
-        <w:lastRenderedPageBreak/>
         <w:t>Once all the relationships between articles are found, the investigator will creat</w:t>
       </w:r>
       <w:r>
@@ -2519,8 +2962,6 @@
       <w:r>
         <w:t>, like graduate students,</w:t>
       </w:r>
-      <w:bookmarkStart w:id="12" w:name="_GoBack"/>
-      <w:bookmarkEnd w:id="12"/>
       <w:r>
         <w:t xml:space="preserve"> </w:t>
       </w:r>
@@ -2571,7 +3012,7 @@
 </file>
 
 <file path=word/numbering.xml><?xml version="1.0" encoding="utf-8"?>
-<w:numbering xmlns:wpc="http://schemas.microsoft.com/office/word/2010/wordprocessingCanvas" xmlns:mc="http://schemas.openxmlformats.org/markup-compatibility/2006" xmlns:o="urn:schemas-microsoft-com:office:office" xmlns:r="http://schemas.openxmlformats.org/officeDocument/2006/relationships" xmlns:m="http://schemas.openxmlformats.org/officeDocument/2006/math" xmlns:v="urn:schemas-microsoft-com:vml" xmlns:wp14="http://schemas.microsoft.com/office/word/2010/wordprocessingDrawing" xmlns:wp="http://schemas.openxmlformats.org/drawingml/2006/wordprocessingDrawing" xmlns:w10="urn:schemas-microsoft-com:office:word" xmlns:w="http://schemas.openxmlformats.org/wordprocessingml/2006/main" xmlns:w14="http://schemas.microsoft.com/office/word/2010/wordml" xmlns:w15="http://schemas.microsoft.com/office/word/2012/wordml" xmlns:wpg="http://schemas.microsoft.com/office/word/2010/wordprocessingGroup" xmlns:wpi="http://schemas.microsoft.com/office/word/2010/wordprocessingInk" xmlns:wne="http://schemas.microsoft.com/office/word/2006/wordml" xmlns:wps="http://schemas.microsoft.com/office/word/2010/wordprocessingShape" mc:Ignorable="w14 w15 wp14">
+<w:numbering xmlns:wpc="http://schemas.microsoft.com/office/word/2010/wordprocessingCanvas" xmlns:mo="http://schemas.microsoft.com/office/mac/office/2008/main" xmlns:mc="http://schemas.openxmlformats.org/markup-compatibility/2006" xmlns:mv="urn:schemas-microsoft-com:mac:vml" xmlns:o="urn:schemas-microsoft-com:office:office" xmlns:r="http://schemas.openxmlformats.org/officeDocument/2006/relationships" xmlns:m="http://schemas.openxmlformats.org/officeDocument/2006/math" xmlns:v="urn:schemas-microsoft-com:vml" xmlns:wp14="http://schemas.microsoft.com/office/word/2010/wordprocessingDrawing" xmlns:wp="http://schemas.openxmlformats.org/drawingml/2006/wordprocessingDrawing" xmlns:w10="urn:schemas-microsoft-com:office:word" xmlns:w="http://schemas.openxmlformats.org/wordprocessingml/2006/main" xmlns:w14="http://schemas.microsoft.com/office/word/2010/wordml" xmlns:wpg="http://schemas.microsoft.com/office/word/2010/wordprocessingGroup" xmlns:wpi="http://schemas.microsoft.com/office/word/2010/wordprocessingInk" xmlns:wne="http://schemas.microsoft.com/office/word/2006/wordml" xmlns:wps="http://schemas.microsoft.com/office/word/2010/wordprocessingShape" mc:Ignorable="w14 wp14">
   <w:abstractNum w:abstractNumId="0">
     <w:nsid w:val="1A87631C"/>
     <w:multiLevelType w:val="hybridMultilevel"/>
@@ -2808,7 +3249,7 @@
 </file>
 
 <file path=word/styles.xml><?xml version="1.0" encoding="utf-8"?>
-<w:styles xmlns:mc="http://schemas.openxmlformats.org/markup-compatibility/2006" xmlns:r="http://schemas.openxmlformats.org/officeDocument/2006/relationships" xmlns:w="http://schemas.openxmlformats.org/wordprocessingml/2006/main" xmlns:w14="http://schemas.microsoft.com/office/word/2010/wordml" xmlns:w15="http://schemas.microsoft.com/office/word/2012/wordml" mc:Ignorable="w14 w15">
+<w:styles xmlns:mc="http://schemas.openxmlformats.org/markup-compatibility/2006" xmlns:r="http://schemas.openxmlformats.org/officeDocument/2006/relationships" xmlns:w="http://schemas.openxmlformats.org/wordprocessingml/2006/main" xmlns:w14="http://schemas.microsoft.com/office/word/2010/wordml" mc:Ignorable="w14">
   <w:docDefaults>
     <w:rPrDefault>
       <w:rPr>
@@ -2824,378 +3265,153 @@
       </w:pPr>
     </w:pPrDefault>
   </w:docDefaults>
-  <w:latentStyles w:defLockedState="0" w:defUIPriority="99" w:defSemiHidden="0" w:defUnhideWhenUsed="0" w:defQFormat="0" w:count="371">
-    <w:lsdException w:name="Normal" w:uiPriority="0" w:qFormat="1"/>
-    <w:lsdException w:name="heading 1" w:uiPriority="9" w:qFormat="1"/>
-    <w:lsdException w:name="heading 2" w:semiHidden="1" w:uiPriority="9" w:unhideWhenUsed="1" w:qFormat="1"/>
-    <w:lsdException w:name="heading 3" w:semiHidden="1" w:uiPriority="9" w:unhideWhenUsed="1" w:qFormat="1"/>
-    <w:lsdException w:name="heading 4" w:semiHidden="1" w:uiPriority="9" w:unhideWhenUsed="1" w:qFormat="1"/>
-    <w:lsdException w:name="heading 5" w:semiHidden="1" w:uiPriority="9" w:unhideWhenUsed="1" w:qFormat="1"/>
-    <w:lsdException w:name="heading 6" w:semiHidden="1" w:uiPriority="9" w:unhideWhenUsed="1" w:qFormat="1"/>
-    <w:lsdException w:name="heading 7" w:semiHidden="1" w:uiPriority="9" w:unhideWhenUsed="1" w:qFormat="1"/>
-    <w:lsdException w:name="heading 8" w:semiHidden="1" w:uiPriority="9" w:unhideWhenUsed="1" w:qFormat="1"/>
-    <w:lsdException w:name="heading 9" w:semiHidden="1" w:uiPriority="9" w:unhideWhenUsed="1" w:qFormat="1"/>
-    <w:lsdException w:name="index 1" w:semiHidden="1" w:unhideWhenUsed="1"/>
-    <w:lsdException w:name="index 2" w:semiHidden="1" w:unhideWhenUsed="1"/>
-    <w:lsdException w:name="index 3" w:semiHidden="1" w:unhideWhenUsed="1"/>
-    <w:lsdException w:name="index 4" w:semiHidden="1" w:unhideWhenUsed="1"/>
-    <w:lsdException w:name="index 5" w:semiHidden="1" w:unhideWhenUsed="1"/>
-    <w:lsdException w:name="index 6" w:semiHidden="1" w:unhideWhenUsed="1"/>
-    <w:lsdException w:name="index 7" w:semiHidden="1" w:unhideWhenUsed="1"/>
-    <w:lsdException w:name="index 8" w:semiHidden="1" w:unhideWhenUsed="1"/>
-    <w:lsdException w:name="index 9" w:semiHidden="1" w:unhideWhenUsed="1"/>
-    <w:lsdException w:name="toc 1" w:semiHidden="1" w:uiPriority="39" w:unhideWhenUsed="1"/>
-    <w:lsdException w:name="toc 2" w:semiHidden="1" w:uiPriority="39" w:unhideWhenUsed="1"/>
-    <w:lsdException w:name="toc 3" w:semiHidden="1" w:uiPriority="39" w:unhideWhenUsed="1"/>
-    <w:lsdException w:name="toc 4" w:semiHidden="1" w:uiPriority="39" w:unhideWhenUsed="1"/>
-    <w:lsdException w:name="toc 5" w:semiHidden="1" w:uiPriority="39" w:unhideWhenUsed="1"/>
-    <w:lsdException w:name="toc 6" w:semiHidden="1" w:uiPriority="39" w:unhideWhenUsed="1"/>
-    <w:lsdException w:name="toc 7" w:semiHidden="1" w:uiPriority="39" w:unhideWhenUsed="1"/>
-    <w:lsdException w:name="toc 8" w:semiHidden="1" w:uiPriority="39" w:unhideWhenUsed="1"/>
-    <w:lsdException w:name="toc 9" w:semiHidden="1" w:uiPriority="39" w:unhideWhenUsed="1"/>
-    <w:lsdException w:name="Normal Indent" w:semiHidden="1" w:unhideWhenUsed="1"/>
-    <w:lsdException w:name="footnote text" w:semiHidden="1" w:unhideWhenUsed="1"/>
-    <w:lsdException w:name="annotation text" w:semiHidden="1" w:unhideWhenUsed="1"/>
-    <w:lsdException w:name="header" w:semiHidden="1" w:unhideWhenUsed="1"/>
-    <w:lsdException w:name="footer" w:semiHidden="1" w:unhideWhenUsed="1"/>
-    <w:lsdException w:name="index heading" w:semiHidden="1" w:unhideWhenUsed="1"/>
-    <w:lsdException w:name="caption" w:semiHidden="1" w:uiPriority="35" w:unhideWhenUsed="1" w:qFormat="1"/>
-    <w:lsdException w:name="table of figures" w:semiHidden="1" w:unhideWhenUsed="1"/>
-    <w:lsdException w:name="envelope address" w:semiHidden="1" w:unhideWhenUsed="1"/>
-    <w:lsdException w:name="envelope return" w:semiHidden="1" w:unhideWhenUsed="1"/>
-    <w:lsdException w:name="footnote reference" w:semiHidden="1" w:unhideWhenUsed="1"/>
-    <w:lsdException w:name="annotation reference" w:semiHidden="1" w:unhideWhenUsed="1"/>
-    <w:lsdException w:name="line number" w:semiHidden="1" w:unhideWhenUsed="1"/>
-    <w:lsdException w:name="page number" w:semiHidden="1" w:unhideWhenUsed="1"/>
-    <w:lsdException w:name="endnote reference" w:semiHidden="1" w:unhideWhenUsed="1"/>
-    <w:lsdException w:name="endnote text" w:semiHidden="1" w:unhideWhenUsed="1"/>
-    <w:lsdException w:name="table of authorities" w:semiHidden="1" w:unhideWhenUsed="1"/>
-    <w:lsdException w:name="macro" w:semiHidden="1" w:unhideWhenUsed="1"/>
-    <w:lsdException w:name="toa heading" w:semiHidden="1" w:unhideWhenUsed="1"/>
-    <w:lsdException w:name="List" w:semiHidden="1" w:unhideWhenUsed="1"/>
-    <w:lsdException w:name="List Bullet" w:semiHidden="1" w:unhideWhenUsed="1"/>
-    <w:lsdException w:name="List Number" w:semiHidden="1" w:unhideWhenUsed="1"/>
-    <w:lsdException w:name="List 2" w:semiHidden="1" w:unhideWhenUsed="1"/>
-    <w:lsdException w:name="List 3" w:semiHidden="1" w:unhideWhenUsed="1"/>
-    <w:lsdException w:name="List 4" w:semiHidden="1" w:unhideWhenUsed="1"/>
-    <w:lsdException w:name="List 5" w:semiHidden="1" w:unhideWhenUsed="1"/>
-    <w:lsdException w:name="List Bullet 2" w:semiHidden="1" w:unhideWhenUsed="1"/>
-    <w:lsdException w:name="List Bullet 3" w:semiHidden="1" w:unhideWhenUsed="1"/>
-    <w:lsdException w:name="List Bullet 4" w:semiHidden="1" w:unhideWhenUsed="1"/>
-    <w:lsdException w:name="List Bullet 5" w:semiHidden="1" w:unhideWhenUsed="1"/>
-    <w:lsdException w:name="List Number 2" w:semiHidden="1" w:unhideWhenUsed="1"/>
-    <w:lsdException w:name="List Number 3" w:semiHidden="1" w:unhideWhenUsed="1"/>
-    <w:lsdException w:name="List Number 4" w:semiHidden="1" w:unhideWhenUsed="1"/>
-    <w:lsdException w:name="List Number 5" w:semiHidden="1" w:unhideWhenUsed="1"/>
-    <w:lsdException w:name="Title" w:uiPriority="10" w:qFormat="1"/>
-    <w:lsdException w:name="Closing" w:semiHidden="1" w:unhideWhenUsed="1"/>
-    <w:lsdException w:name="Signature" w:semiHidden="1" w:unhideWhenUsed="1"/>
-    <w:lsdException w:name="Default Paragraph Font" w:semiHidden="1" w:uiPriority="1" w:unhideWhenUsed="1"/>
-    <w:lsdException w:name="Body Text" w:semiHidden="1" w:unhideWhenUsed="1"/>
-    <w:lsdException w:name="Body Text Indent" w:semiHidden="1" w:unhideWhenUsed="1"/>
-    <w:lsdException w:name="List Continue" w:semiHidden="1" w:unhideWhenUsed="1"/>
-    <w:lsdException w:name="List Continue 2" w:semiHidden="1" w:unhideWhenUsed="1"/>
-    <w:lsdException w:name="List Continue 3" w:semiHidden="1" w:unhideWhenUsed="1"/>
-    <w:lsdException w:name="List Continue 4" w:semiHidden="1" w:unhideWhenUsed="1"/>
-    <w:lsdException w:name="List Continue 5" w:semiHidden="1" w:unhideWhenUsed="1"/>
-    <w:lsdException w:name="Message Header" w:semiHidden="1" w:unhideWhenUsed="1"/>
-    <w:lsdException w:name="Subtitle" w:uiPriority="11" w:qFormat="1"/>
-    <w:lsdException w:name="Salutation" w:semiHidden="1" w:unhideWhenUsed="1"/>
-    <w:lsdException w:name="Date" w:semiHidden="1" w:unhideWhenUsed="1"/>
-    <w:lsdException w:name="Body Text First Indent" w:semiHidden="1" w:unhideWhenUsed="1"/>
-    <w:lsdException w:name="Body Text First Indent 2" w:semiHidden="1" w:unhideWhenUsed="1"/>
-    <w:lsdException w:name="Note Heading" w:semiHidden="1" w:unhideWhenUsed="1"/>
-    <w:lsdException w:name="Body Text 2" w:semiHidden="1" w:unhideWhenUsed="1"/>
-    <w:lsdException w:name="Body Text 3" w:semiHidden="1" w:unhideWhenUsed="1"/>
-    <w:lsdException w:name="Body Text Indent 2" w:semiHidden="1" w:unhideWhenUsed="1"/>
-    <w:lsdException w:name="Body Text Indent 3" w:semiHidden="1" w:unhideWhenUsed="1"/>
-    <w:lsdException w:name="Block Text" w:semiHidden="1" w:unhideWhenUsed="1"/>
-    <w:lsdException w:name="Hyperlink" w:semiHidden="1" w:unhideWhenUsed="1"/>
-    <w:lsdException w:name="FollowedHyperlink" w:semiHidden="1" w:unhideWhenUsed="1"/>
-    <w:lsdException w:name="Strong" w:uiPriority="22" w:qFormat="1"/>
-    <w:lsdException w:name="Emphasis" w:uiPriority="20" w:qFormat="1"/>
-    <w:lsdException w:name="Document Map" w:semiHidden="1" w:unhideWhenUsed="1"/>
-    <w:lsdException w:name="Plain Text" w:semiHidden="1" w:unhideWhenUsed="1"/>
-    <w:lsdException w:name="E-mail Signature" w:semiHidden="1" w:unhideWhenUsed="1"/>
-    <w:lsdException w:name="HTML Top of Form" w:semiHidden="1" w:unhideWhenUsed="1"/>
-    <w:lsdException w:name="HTML Bottom of Form" w:semiHidden="1" w:unhideWhenUsed="1"/>
-    <w:lsdException w:name="Normal (Web)" w:semiHidden="1" w:unhideWhenUsed="1"/>
-    <w:lsdException w:name="HTML Acronym" w:semiHidden="1" w:unhideWhenUsed="1"/>
-    <w:lsdException w:name="HTML Address" w:semiHidden="1" w:unhideWhenUsed="1"/>
-    <w:lsdException w:name="HTML Cite" w:semiHidden="1" w:unhideWhenUsed="1"/>
-    <w:lsdException w:name="HTML Code" w:semiHidden="1" w:unhideWhenUsed="1"/>
-    <w:lsdException w:name="HTML Definition" w:semiHidden="1" w:unhideWhenUsed="1"/>
-    <w:lsdException w:name="HTML Keyboard" w:semiHidden="1" w:unhideWhenUsed="1"/>
-    <w:lsdException w:name="HTML Preformatted" w:semiHidden="1" w:unhideWhenUsed="1"/>
-    <w:lsdException w:name="HTML Sample" w:semiHidden="1" w:unhideWhenUsed="1"/>
-    <w:lsdException w:name="HTML Typewriter" w:semiHidden="1" w:unhideWhenUsed="1"/>
-    <w:lsdException w:name="HTML Variable" w:semiHidden="1" w:unhideWhenUsed="1"/>
-    <w:lsdException w:name="Normal Table" w:semiHidden="1" w:unhideWhenUsed="1"/>
-    <w:lsdException w:name="annotation subject" w:semiHidden="1" w:unhideWhenUsed="1"/>
-    <w:lsdException w:name="No List" w:semiHidden="1" w:unhideWhenUsed="1"/>
-    <w:lsdException w:name="Outline List 1" w:semiHidden="1" w:unhideWhenUsed="1"/>
-    <w:lsdException w:name="Outline List 2" w:semiHidden="1" w:unhideWhenUsed="1"/>
-    <w:lsdException w:name="Outline List 3" w:semiHidden="1" w:unhideWhenUsed="1"/>
-    <w:lsdException w:name="Table Simple 1" w:semiHidden="1" w:unhideWhenUsed="1"/>
-    <w:lsdException w:name="Table Simple 2" w:semiHidden="1" w:unhideWhenUsed="1"/>
-    <w:lsdException w:name="Table Simple 3" w:semiHidden="1" w:unhideWhenUsed="1"/>
-    <w:lsdException w:name="Table Classic 1" w:semiHidden="1" w:unhideWhenUsed="1"/>
-    <w:lsdException w:name="Table Classic 2" w:semiHidden="1" w:unhideWhenUsed="1"/>
-    <w:lsdException w:name="Table Classic 3" w:semiHidden="1" w:unhideWhenUsed="1"/>
-    <w:lsdException w:name="Table Classic 4" w:semiHidden="1" w:unhideWhenUsed="1"/>
-    <w:lsdException w:name="Table Colorful 1" w:semiHidden="1" w:unhideWhenUsed="1"/>
-    <w:lsdException w:name="Table Colorful 2" w:semiHidden="1" w:unhideWhenUsed="1"/>
-    <w:lsdException w:name="Table Colorful 3" w:semiHidden="1" w:unhideWhenUsed="1"/>
-    <w:lsdException w:name="Table Columns 1" w:semiHidden="1" w:unhideWhenUsed="1"/>
-    <w:lsdException w:name="Table Columns 2" w:semiHidden="1" w:unhideWhenUsed="1"/>
-    <w:lsdException w:name="Table Columns 3" w:semiHidden="1" w:unhideWhenUsed="1"/>
-    <w:lsdException w:name="Table Columns 4" w:semiHidden="1" w:unhideWhenUsed="1"/>
-    <w:lsdException w:name="Table Columns 5" w:semiHidden="1" w:unhideWhenUsed="1"/>
-    <w:lsdException w:name="Table Grid 1" w:semiHidden="1" w:unhideWhenUsed="1"/>
-    <w:lsdException w:name="Table Grid 2" w:semiHidden="1" w:unhideWhenUsed="1"/>
-    <w:lsdException w:name="Table Grid 3" w:semiHidden="1" w:unhideWhenUsed="1"/>
-    <w:lsdException w:name="Table Grid 4" w:semiHidden="1" w:unhideWhenUsed="1"/>
-    <w:lsdException w:name="Table Grid 5" w:semiHidden="1" w:unhideWhenUsed="1"/>
-    <w:lsdException w:name="Table Grid 6" w:semiHidden="1" w:unhideWhenUsed="1"/>
-    <w:lsdException w:name="Table Grid 7" w:semiHidden="1" w:unhideWhenUsed="1"/>
-    <w:lsdException w:name="Table Grid 8" w:semiHidden="1" w:unhideWhenUsed="1"/>
-    <w:lsdException w:name="Table List 1" w:semiHidden="1" w:unhideWhenUsed="1"/>
-    <w:lsdException w:name="Table List 2" w:semiHidden="1" w:unhideWhenUsed="1"/>
-    <w:lsdException w:name="Table List 3" w:semiHidden="1" w:unhideWhenUsed="1"/>
-    <w:lsdException w:name="Table List 4" w:semiHidden="1" w:unhideWhenUsed="1"/>
-    <w:lsdException w:name="Table List 5" w:semiHidden="1" w:unhideWhenUsed="1"/>
-    <w:lsdException w:name="Table List 6" w:semiHidden="1" w:unhideWhenUsed="1"/>
-    <w:lsdException w:name="Table List 7" w:semiHidden="1" w:unhideWhenUsed="1"/>
-    <w:lsdException w:name="Table List 8" w:semiHidden="1" w:unhideWhenUsed="1"/>
-    <w:lsdException w:name="Table 3D effects 1" w:semiHidden="1" w:unhideWhenUsed="1"/>
-    <w:lsdException w:name="Table 3D effects 2" w:semiHidden="1" w:unhideWhenUsed="1"/>
-    <w:lsdException w:name="Table 3D effects 3" w:semiHidden="1" w:unhideWhenUsed="1"/>
-    <w:lsdException w:name="Table Contemporary" w:semiHidden="1" w:unhideWhenUsed="1"/>
-    <w:lsdException w:name="Table Elegant" w:semiHidden="1" w:unhideWhenUsed="1"/>
-    <w:lsdException w:name="Table Professional" w:semiHidden="1" w:unhideWhenUsed="1"/>
-    <w:lsdException w:name="Table Subtle 1" w:semiHidden="1" w:unhideWhenUsed="1"/>
-    <w:lsdException w:name="Table Subtle 2" w:semiHidden="1" w:unhideWhenUsed="1"/>
-    <w:lsdException w:name="Table Web 1" w:semiHidden="1" w:unhideWhenUsed="1"/>
-    <w:lsdException w:name="Table Web 2" w:semiHidden="1" w:unhideWhenUsed="1"/>
-    <w:lsdException w:name="Table Web 3" w:semiHidden="1" w:unhideWhenUsed="1"/>
-    <w:lsdException w:name="Balloon Text" w:semiHidden="1" w:unhideWhenUsed="1"/>
-    <w:lsdException w:name="Table Grid" w:uiPriority="39"/>
-    <w:lsdException w:name="Table Theme" w:semiHidden="1" w:unhideWhenUsed="1"/>
-    <w:lsdException w:name="Placeholder Text" w:semiHidden="1"/>
-    <w:lsdException w:name="No Spacing" w:uiPriority="1" w:qFormat="1"/>
-    <w:lsdException w:name="Light Shading" w:uiPriority="60"/>
-    <w:lsdException w:name="Light List" w:uiPriority="61"/>
-    <w:lsdException w:name="Light Grid" w:uiPriority="62"/>
-    <w:lsdException w:name="Medium Shading 1" w:uiPriority="63"/>
-    <w:lsdException w:name="Medium Shading 2" w:uiPriority="64"/>
-    <w:lsdException w:name="Medium List 1" w:uiPriority="65"/>
-    <w:lsdException w:name="Medium List 2" w:uiPriority="66"/>
-    <w:lsdException w:name="Medium Grid 1" w:uiPriority="67"/>
-    <w:lsdException w:name="Medium Grid 2" w:uiPriority="68"/>
-    <w:lsdException w:name="Medium Grid 3" w:uiPriority="69"/>
-    <w:lsdException w:name="Dark List" w:uiPriority="70"/>
-    <w:lsdException w:name="Colorful Shading" w:uiPriority="71"/>
-    <w:lsdException w:name="Colorful List" w:uiPriority="72"/>
-    <w:lsdException w:name="Colorful Grid" w:uiPriority="73"/>
-    <w:lsdException w:name="Light Shading Accent 1" w:uiPriority="60"/>
-    <w:lsdException w:name="Light List Accent 1" w:uiPriority="61"/>
-    <w:lsdException w:name="Light Grid Accent 1" w:uiPriority="62"/>
-    <w:lsdException w:name="Medium Shading 1 Accent 1" w:uiPriority="63"/>
-    <w:lsdException w:name="Medium Shading 2 Accent 1" w:uiPriority="64"/>
-    <w:lsdException w:name="Medium List 1 Accent 1" w:uiPriority="65"/>
-    <w:lsdException w:name="Revision" w:semiHidden="1"/>
-    <w:lsdException w:name="List Paragraph" w:uiPriority="34" w:qFormat="1"/>
-    <w:lsdException w:name="Quote" w:uiPriority="29" w:qFormat="1"/>
-    <w:lsdException w:name="Intense Quote" w:uiPriority="30" w:qFormat="1"/>
-    <w:lsdException w:name="Medium List 2 Accent 1" w:uiPriority="66"/>
-    <w:lsdException w:name="Medium Grid 1 Accent 1" w:uiPriority="67"/>
-    <w:lsdException w:name="Medium Grid 2 Accent 1" w:uiPriority="68"/>
-    <w:lsdException w:name="Medium Grid 3 Accent 1" w:uiPriority="69"/>
-    <w:lsdException w:name="Dark List Accent 1" w:uiPriority="70"/>
-    <w:lsdException w:name="Colorful Shading Accent 1" w:uiPriority="71"/>
-    <w:lsdException w:name="Colorful List Accent 1" w:uiPriority="72"/>
-    <w:lsdException w:name="Colorful Grid Accent 1" w:uiPriority="73"/>
-    <w:lsdException w:name="Light Shading Accent 2" w:uiPriority="60"/>
-    <w:lsdException w:name="Light List Accent 2" w:uiPriority="61"/>
-    <w:lsdException w:name="Light Grid Accent 2" w:uiPriority="62"/>
-    <w:lsdException w:name="Medium Shading 1 Accent 2" w:uiPriority="63"/>
-    <w:lsdException w:name="Medium Shading 2 Accent 2" w:uiPriority="64"/>
-    <w:lsdException w:name="Medium List 1 Accent 2" w:uiPriority="65"/>
-    <w:lsdException w:name="Medium List 2 Accent 2" w:uiPriority="66"/>
-    <w:lsdException w:name="Medium Grid 1 Accent 2" w:uiPriority="67"/>
-    <w:lsdException w:name="Medium Grid 2 Accent 2" w:uiPriority="68"/>
-    <w:lsdException w:name="Medium Grid 3 Accent 2" w:uiPriority="69"/>
-    <w:lsdException w:name="Dark List Accent 2" w:uiPriority="70"/>
-    <w:lsdException w:name="Colorful Shading Accent 2" w:uiPriority="71"/>
-    <w:lsdException w:name="Colorful List Accent 2" w:uiPriority="72"/>
-    <w:lsdException w:name="Colorful Grid Accent 2" w:uiPriority="73"/>
-    <w:lsdException w:name="Light Shading Accent 3" w:uiPriority="60"/>
-    <w:lsdException w:name="Light List Accent 3" w:uiPriority="61"/>
-    <w:lsdException w:name="Light Grid Accent 3" w:uiPriority="62"/>
-    <w:lsdException w:name="Medium Shading 1 Accent 3" w:uiPriority="63"/>
-    <w:lsdException w:name="Medium Shading 2 Accent 3" w:uiPriority="64"/>
-    <w:lsdException w:name="Medium List 1 Accent 3" w:uiPriority="65"/>
-    <w:lsdException w:name="Medium List 2 Accent 3" w:uiPriority="66"/>
-    <w:lsdException w:name="Medium Grid 1 Accent 3" w:uiPriority="67"/>
-    <w:lsdException w:name="Medium Grid 2 Accent 3" w:uiPriority="68"/>
-    <w:lsdException w:name="Medium Grid 3 Accent 3" w:uiPriority="69"/>
-    <w:lsdException w:name="Dark List Accent 3" w:uiPriority="70"/>
-    <w:lsdException w:name="Colorful Shading Accent 3" w:uiPriority="71"/>
-    <w:lsdException w:name="Colorful List Accent 3" w:uiPriority="72"/>
-    <w:lsdException w:name="Colorful Grid Accent 3" w:uiPriority="73"/>
-    <w:lsdException w:name="Light Shading Accent 4" w:uiPriority="60"/>
-    <w:lsdException w:name="Light List Accent 4" w:uiPriority="61"/>
-    <w:lsdException w:name="Light Grid Accent 4" w:uiPriority="62"/>
-    <w:lsdException w:name="Medium Shading 1 Accent 4" w:uiPriority="63"/>
-    <w:lsdException w:name="Medium Shading 2 Accent 4" w:uiPriority="64"/>
-    <w:lsdException w:name="Medium List 1 Accent 4" w:uiPriority="65"/>
-    <w:lsdException w:name="Medium List 2 Accent 4" w:uiPriority="66"/>
-    <w:lsdException w:name="Medium Grid 1 Accent 4" w:uiPriority="67"/>
-    <w:lsdException w:name="Medium Grid 2 Accent 4" w:uiPriority="68"/>
-    <w:lsdException w:name="Medium Grid 3 Accent 4" w:uiPriority="69"/>
-    <w:lsdException w:name="Dark List Accent 4" w:uiPriority="70"/>
-    <w:lsdException w:name="Colorful Shading Accent 4" w:uiPriority="71"/>
-    <w:lsdException w:name="Colorful List Accent 4" w:uiPriority="72"/>
-    <w:lsdException w:name="Colorful Grid Accent 4" w:uiPriority="73"/>
-    <w:lsdException w:name="Light Shading Accent 5" w:uiPriority="60"/>
-    <w:lsdException w:name="Light List Accent 5" w:uiPriority="61"/>
-    <w:lsdException w:name="Light Grid Accent 5" w:uiPriority="62"/>
-    <w:lsdException w:name="Medium Shading 1 Accent 5" w:uiPriority="63"/>
-    <w:lsdException w:name="Medium Shading 2 Accent 5" w:uiPriority="64"/>
-    <w:lsdException w:name="Medium List 1 Accent 5" w:uiPriority="65"/>
-    <w:lsdException w:name="Medium List 2 Accent 5" w:uiPriority="66"/>
-    <w:lsdException w:name="Medium Grid 1 Accent 5" w:uiPriority="67"/>
-    <w:lsdException w:name="Medium Grid 2 Accent 5" w:uiPriority="68"/>
-    <w:lsdException w:name="Medium Grid 3 Accent 5" w:uiPriority="69"/>
-    <w:lsdException w:name="Dark List Accent 5" w:uiPriority="70"/>
-    <w:lsdException w:name="Colorful Shading Accent 5" w:uiPriority="71"/>
-    <w:lsdException w:name="Colorful List Accent 5" w:uiPriority="72"/>
-    <w:lsdException w:name="Colorful Grid Accent 5" w:uiPriority="73"/>
-    <w:lsdException w:name="Light Shading Accent 6" w:uiPriority="60"/>
-    <w:lsdException w:name="Light List Accent 6" w:uiPriority="61"/>
-    <w:lsdException w:name="Light Grid Accent 6" w:uiPriority="62"/>
-    <w:lsdException w:name="Medium Shading 1 Accent 6" w:uiPriority="63"/>
-    <w:lsdException w:name="Medium Shading 2 Accent 6" w:uiPriority="64"/>
-    <w:lsdException w:name="Medium List 1 Accent 6" w:uiPriority="65"/>
-    <w:lsdException w:name="Medium List 2 Accent 6" w:uiPriority="66"/>
-    <w:lsdException w:name="Medium Grid 1 Accent 6" w:uiPriority="67"/>
-    <w:lsdException w:name="Medium Grid 2 Accent 6" w:uiPriority="68"/>
-    <w:lsdException w:name="Medium Grid 3 Accent 6" w:uiPriority="69"/>
-    <w:lsdException w:name="Dark List Accent 6" w:uiPriority="70"/>
-    <w:lsdException w:name="Colorful Shading Accent 6" w:uiPriority="71"/>
-    <w:lsdException w:name="Colorful List Accent 6" w:uiPriority="72"/>
-    <w:lsdException w:name="Colorful Grid Accent 6" w:uiPriority="73"/>
-    <w:lsdException w:name="Subtle Emphasis" w:uiPriority="19" w:qFormat="1"/>
-    <w:lsdException w:name="Intense Emphasis" w:uiPriority="21" w:qFormat="1"/>
-    <w:lsdException w:name="Subtle Reference" w:uiPriority="31" w:qFormat="1"/>
-    <w:lsdException w:name="Intense Reference" w:uiPriority="32" w:qFormat="1"/>
-    <w:lsdException w:name="Book Title" w:uiPriority="33" w:qFormat="1"/>
-    <w:lsdException w:name="Bibliography" w:semiHidden="1" w:uiPriority="37" w:unhideWhenUsed="1"/>
-    <w:lsdException w:name="TOC Heading" w:semiHidden="1" w:uiPriority="39" w:unhideWhenUsed="1" w:qFormat="1"/>
-    <w:lsdException w:name="Plain Table 1" w:uiPriority="41"/>
-    <w:lsdException w:name="Plain Table 2" w:uiPriority="42"/>
-    <w:lsdException w:name="Plain Table 3" w:uiPriority="43"/>
-    <w:lsdException w:name="Plain Table 4" w:uiPriority="44"/>
-    <w:lsdException w:name="Plain Table 5" w:uiPriority="45"/>
-    <w:lsdException w:name="Grid Table Light" w:uiPriority="40"/>
-    <w:lsdException w:name="Grid Table 1 Light" w:uiPriority="46"/>
-    <w:lsdException w:name="Grid Table 2" w:uiPriority="47"/>
-    <w:lsdException w:name="Grid Table 3" w:uiPriority="48"/>
-    <w:lsdException w:name="Grid Table 4" w:uiPriority="49"/>
-    <w:lsdException w:name="Grid Table 5 Dark" w:uiPriority="50"/>
-    <w:lsdException w:name="Grid Table 6 Colorful" w:uiPriority="51"/>
-    <w:lsdException w:name="Grid Table 7 Colorful" w:uiPriority="52"/>
-    <w:lsdException w:name="Grid Table 1 Light Accent 1" w:uiPriority="46"/>
-    <w:lsdException w:name="Grid Table 2 Accent 1" w:uiPriority="47"/>
-    <w:lsdException w:name="Grid Table 3 Accent 1" w:uiPriority="48"/>
-    <w:lsdException w:name="Grid Table 4 Accent 1" w:uiPriority="49"/>
-    <w:lsdException w:name="Grid Table 5 Dark Accent 1" w:uiPriority="50"/>
-    <w:lsdException w:name="Grid Table 6 Colorful Accent 1" w:uiPriority="51"/>
-    <w:lsdException w:name="Grid Table 7 Colorful Accent 1" w:uiPriority="52"/>
-    <w:lsdException w:name="Grid Table 1 Light Accent 2" w:uiPriority="46"/>
-    <w:lsdException w:name="Grid Table 2 Accent 2" w:uiPriority="47"/>
-    <w:lsdException w:name="Grid Table 3 Accent 2" w:uiPriority="48"/>
-    <w:lsdException w:name="Grid Table 4 Accent 2" w:uiPriority="49"/>
-    <w:lsdException w:name="Grid Table 5 Dark Accent 2" w:uiPriority="50"/>
-    <w:lsdException w:name="Grid Table 6 Colorful Accent 2" w:uiPriority="51"/>
-    <w:lsdException w:name="Grid Table 7 Colorful Accent 2" w:uiPriority="52"/>
-    <w:lsdException w:name="Grid Table 1 Light Accent 3" w:uiPriority="46"/>
-    <w:lsdException w:name="Grid Table 2 Accent 3" w:uiPriority="47"/>
-    <w:lsdException w:name="Grid Table 3 Accent 3" w:uiPriority="48"/>
-    <w:lsdException w:name="Grid Table 4 Accent 3" w:uiPriority="49"/>
-    <w:lsdException w:name="Grid Table 5 Dark Accent 3" w:uiPriority="50"/>
-    <w:lsdException w:name="Grid Table 6 Colorful Accent 3" w:uiPriority="51"/>
-    <w:lsdException w:name="Grid Table 7 Colorful Accent 3" w:uiPriority="52"/>
-    <w:lsdException w:name="Grid Table 1 Light Accent 4" w:uiPriority="46"/>
-    <w:lsdException w:name="Grid Table 2 Accent 4" w:uiPriority="47"/>
-    <w:lsdException w:name="Grid Table 3 Accent 4" w:uiPriority="48"/>
-    <w:lsdException w:name="Grid Table 4 Accent 4" w:uiPriority="49"/>
-    <w:lsdException w:name="Grid Table 5 Dark Accent 4" w:uiPriority="50"/>
-    <w:lsdException w:name="Grid Table 6 Colorful Accent 4" w:uiPriority="51"/>
-    <w:lsdException w:name="Grid Table 7 Colorful Accent 4" w:uiPriority="52"/>
-    <w:lsdException w:name="Grid Table 1 Light Accent 5" w:uiPriority="46"/>
-    <w:lsdException w:name="Grid Table 2 Accent 5" w:uiPriority="47"/>
-    <w:lsdException w:name="Grid Table 3 Accent 5" w:uiPriority="48"/>
-    <w:lsdException w:name="Grid Table 4 Accent 5" w:uiPriority="49"/>
-    <w:lsdException w:name="Grid Table 5 Dark Accent 5" w:uiPriority="50"/>
-    <w:lsdException w:name="Grid Table 6 Colorful Accent 5" w:uiPriority="51"/>
-    <w:lsdException w:name="Grid Table 7 Colorful Accent 5" w:uiPriority="52"/>
-    <w:lsdException w:name="Grid Table 1 Light Accent 6" w:uiPriority="46"/>
-    <w:lsdException w:name="Grid Table 2 Accent 6" w:uiPriority="47"/>
-    <w:lsdException w:name="Grid Table 3 Accent 6" w:uiPriority="48"/>
-    <w:lsdException w:name="Grid Table 4 Accent 6" w:uiPriority="49"/>
-    <w:lsdException w:name="Grid Table 5 Dark Accent 6" w:uiPriority="50"/>
-    <w:lsdException w:name="Grid Table 6 Colorful Accent 6" w:uiPriority="51"/>
-    <w:lsdException w:name="Grid Table 7 Colorful Accent 6" w:uiPriority="52"/>
-    <w:lsdException w:name="List Table 1 Light" w:uiPriority="46"/>
-    <w:lsdException w:name="List Table 2" w:uiPriority="47"/>
-    <w:lsdException w:name="List Table 3" w:uiPriority="48"/>
-    <w:lsdException w:name="List Table 4" w:uiPriority="49"/>
-    <w:lsdException w:name="List Table 5 Dark" w:uiPriority="50"/>
-    <w:lsdException w:name="List Table 6 Colorful" w:uiPriority="51"/>
-    <w:lsdException w:name="List Table 7 Colorful" w:uiPriority="52"/>
-    <w:lsdException w:name="List Table 1 Light Accent 1" w:uiPriority="46"/>
-    <w:lsdException w:name="List Table 2 Accent 1" w:uiPriority="47"/>
-    <w:lsdException w:name="List Table 3 Accent 1" w:uiPriority="48"/>
-    <w:lsdException w:name="List Table 4 Accent 1" w:uiPriority="49"/>
-    <w:lsdException w:name="List Table 5 Dark Accent 1" w:uiPriority="50"/>
-    <w:lsdException w:name="List Table 6 Colorful Accent 1" w:uiPriority="51"/>
-    <w:lsdException w:name="List Table 7 Colorful Accent 1" w:uiPriority="52"/>
-    <w:lsdException w:name="List Table 1 Light Accent 2" w:uiPriority="46"/>
-    <w:lsdException w:name="List Table 2 Accent 2" w:uiPriority="47"/>
-    <w:lsdException w:name="List Table 3 Accent 2" w:uiPriority="48"/>
-    <w:lsdException w:name="List Table 4 Accent 2" w:uiPriority="49"/>
-    <w:lsdException w:name="List Table 5 Dark Accent 2" w:uiPriority="50"/>
-    <w:lsdException w:name="List Table 6 Colorful Accent 2" w:uiPriority="51"/>
-    <w:lsdException w:name="List Table 7 Colorful Accent 2" w:uiPriority="52"/>
-    <w:lsdException w:name="List Table 1 Light Accent 3" w:uiPriority="46"/>
-    <w:lsdException w:name="List Table 2 Accent 3" w:uiPriority="47"/>
-    <w:lsdException w:name="List Table 3 Accent 3" w:uiPriority="48"/>
-    <w:lsdException w:name="List Table 4 Accent 3" w:uiPriority="49"/>
-    <w:lsdException w:name="List Table 5 Dark Accent 3" w:uiPriority="50"/>
-    <w:lsdException w:name="List Table 6 Colorful Accent 3" w:uiPriority="51"/>
-    <w:lsdException w:name="List Table 7 Colorful Accent 3" w:uiPriority="52"/>
-    <w:lsdException w:name="List Table 1 Light Accent 4" w:uiPriority="46"/>
-    <w:lsdException w:name="List Table 2 Accent 4" w:uiPriority="47"/>
-    <w:lsdException w:name="List Table 3 Accent 4" w:uiPriority="48"/>
-    <w:lsdException w:name="List Table 4 Accent 4" w:uiPriority="49"/>
-    <w:lsdException w:name="List Table 5 Dark Accent 4" w:uiPriority="50"/>
-    <w:lsdException w:name="List Table 6 Colorful Accent 4" w:uiPriority="51"/>
-    <w:lsdException w:name="List Table 7 Colorful Accent 4" w:uiPriority="52"/>
-    <w:lsdException w:name="List Table 1 Light Accent 5" w:uiPriority="46"/>
-    <w:lsdException w:name="List Table 2 Accent 5" w:uiPriority="47"/>
-    <w:lsdException w:name="List Table 3 Accent 5" w:uiPriority="48"/>
-    <w:lsdException w:name="List Table 4 Accent 5" w:uiPriority="49"/>
-    <w:lsdException w:name="List Table 5 Dark Accent 5" w:uiPriority="50"/>
-    <w:lsdException w:name="List Table 6 Colorful Accent 5" w:uiPriority="51"/>
-    <w:lsdException w:name="List Table 7 Colorful Accent 5" w:uiPriority="52"/>
-    <w:lsdException w:name="List Table 1 Light Accent 6" w:uiPriority="46"/>
-    <w:lsdException w:name="List Table 2 Accent 6" w:uiPriority="47"/>
-    <w:lsdException w:name="List Table 3 Accent 6" w:uiPriority="48"/>
-    <w:lsdException w:name="List Table 4 Accent 6" w:uiPriority="49"/>
-    <w:lsdException w:name="List Table 5 Dark Accent 6" w:uiPriority="50"/>
-    <w:lsdException w:name="List Table 6 Colorful Accent 6" w:uiPriority="51"/>
-    <w:lsdException w:name="List Table 7 Colorful Accent 6" w:uiPriority="52"/>
+  <w:latentStyles w:defLockedState="0" w:defUIPriority="99" w:defSemiHidden="1" w:defUnhideWhenUsed="1" w:defQFormat="0" w:count="276">
+    <w:lsdException w:name="Normal" w:semiHidden="0" w:uiPriority="0" w:unhideWhenUsed="0" w:qFormat="1"/>
+    <w:lsdException w:name="heading 1" w:semiHidden="0" w:uiPriority="9" w:unhideWhenUsed="0" w:qFormat="1"/>
+    <w:lsdException w:name="heading 2" w:uiPriority="9" w:qFormat="1"/>
+    <w:lsdException w:name="heading 3" w:uiPriority="9" w:qFormat="1"/>
+    <w:lsdException w:name="heading 4" w:uiPriority="9" w:qFormat="1"/>
+    <w:lsdException w:name="heading 5" w:uiPriority="9" w:qFormat="1"/>
+    <w:lsdException w:name="heading 6" w:uiPriority="9" w:qFormat="1"/>
+    <w:lsdException w:name="heading 7" w:uiPriority="9" w:qFormat="1"/>
+    <w:lsdException w:name="heading 8" w:uiPriority="9" w:qFormat="1"/>
+    <w:lsdException w:name="heading 9" w:uiPriority="9" w:qFormat="1"/>
+    <w:lsdException w:name="toc 1" w:uiPriority="39"/>
+    <w:lsdException w:name="toc 2" w:uiPriority="39"/>
+    <w:lsdException w:name="toc 3" w:uiPriority="39"/>
+    <w:lsdException w:name="toc 4" w:uiPriority="39"/>
+    <w:lsdException w:name="toc 5" w:uiPriority="39"/>
+    <w:lsdException w:name="toc 6" w:uiPriority="39"/>
+    <w:lsdException w:name="toc 7" w:uiPriority="39"/>
+    <w:lsdException w:name="toc 8" w:uiPriority="39"/>
+    <w:lsdException w:name="toc 9" w:uiPriority="39"/>
+    <w:lsdException w:name="caption" w:uiPriority="35" w:qFormat="1"/>
+    <w:lsdException w:name="Title" w:semiHidden="0" w:uiPriority="10" w:unhideWhenUsed="0" w:qFormat="1"/>
+    <w:lsdException w:name="Default Paragraph Font" w:uiPriority="1"/>
+    <w:lsdException w:name="Subtitle" w:semiHidden="0" w:uiPriority="11" w:unhideWhenUsed="0" w:qFormat="1"/>
+    <w:lsdException w:name="Strong" w:semiHidden="0" w:uiPriority="22" w:unhideWhenUsed="0" w:qFormat="1"/>
+    <w:lsdException w:name="Emphasis" w:semiHidden="0" w:uiPriority="20" w:unhideWhenUsed="0" w:qFormat="1"/>
+    <w:lsdException w:name="Table Grid" w:semiHidden="0" w:uiPriority="39" w:unhideWhenUsed="0"/>
+    <w:lsdException w:name="Note Level 1" w:semiHidden="0" w:unhideWhenUsed="0"/>
+    <w:lsdException w:name="Note Level 2" w:semiHidden="0" w:unhideWhenUsed="0"/>
+    <w:lsdException w:name="Note Level 3" w:semiHidden="0" w:unhideWhenUsed="0"/>
+    <w:lsdException w:name="Note Level 4" w:semiHidden="0" w:unhideWhenUsed="0"/>
+    <w:lsdException w:name="Note Level 5" w:semiHidden="0" w:unhideWhenUsed="0"/>
+    <w:lsdException w:name="Note Level 6" w:semiHidden="0" w:unhideWhenUsed="0"/>
+    <w:lsdException w:name="Note Level 7" w:semiHidden="0" w:unhideWhenUsed="0"/>
+    <w:lsdException w:name="Note Level 8" w:semiHidden="0" w:unhideWhenUsed="0"/>
+    <w:lsdException w:name="Note Level 9" w:semiHidden="0" w:unhideWhenUsed="0"/>
+    <w:lsdException w:name="Placeholder Text" w:unhideWhenUsed="0"/>
+    <w:lsdException w:name="No Spacing" w:semiHidden="0" w:uiPriority="1" w:unhideWhenUsed="0" w:qFormat="1"/>
+    <w:lsdException w:name="Light Shading" w:semiHidden="0" w:uiPriority="60" w:unhideWhenUsed="0"/>
+    <w:lsdException w:name="Light List" w:semiHidden="0" w:uiPriority="61" w:unhideWhenUsed="0"/>
+    <w:lsdException w:name="Light Grid" w:semiHidden="0" w:uiPriority="62" w:unhideWhenUsed="0"/>
+    <w:lsdException w:name="Medium Shading 1" w:semiHidden="0" w:uiPriority="63" w:unhideWhenUsed="0"/>
+    <w:lsdException w:name="Medium Shading 2" w:semiHidden="0" w:uiPriority="64" w:unhideWhenUsed="0"/>
+    <w:lsdException w:name="Medium List 1" w:semiHidden="0" w:uiPriority="65" w:unhideWhenUsed="0"/>
+    <w:lsdException w:name="Medium List 2" w:semiHidden="0" w:uiPriority="66" w:unhideWhenUsed="0"/>
+    <w:lsdException w:name="Medium Grid 1" w:semiHidden="0" w:uiPriority="67" w:unhideWhenUsed="0"/>
+    <w:lsdException w:name="Medium Grid 2" w:semiHidden="0" w:uiPriority="68" w:unhideWhenUsed="0"/>
+    <w:lsdException w:name="Medium Grid 3" w:semiHidden="0" w:uiPriority="69" w:unhideWhenUsed="0"/>
+    <w:lsdException w:name="Dark List" w:semiHidden="0" w:uiPriority="70" w:unhideWhenUsed="0"/>
+    <w:lsdException w:name="Colorful Shading" w:semiHidden="0" w:uiPriority="71" w:unhideWhenUsed="0"/>
+    <w:lsdException w:name="Colorful List" w:semiHidden="0" w:uiPriority="72" w:unhideWhenUsed="0"/>
+    <w:lsdException w:name="Colorful Grid" w:semiHidden="0" w:uiPriority="73" w:unhideWhenUsed="0"/>
+    <w:lsdException w:name="Light Shading Accent 1" w:semiHidden="0" w:uiPriority="60" w:unhideWhenUsed="0"/>
+    <w:lsdException w:name="Light List Accent 1" w:semiHidden="0" w:uiPriority="61" w:unhideWhenUsed="0"/>
+    <w:lsdException w:name="Light Grid Accent 1" w:semiHidden="0" w:uiPriority="62" w:unhideWhenUsed="0"/>
+    <w:lsdException w:name="Medium Shading 1 Accent 1" w:semiHidden="0" w:uiPriority="63" w:unhideWhenUsed="0"/>
+    <w:lsdException w:name="Medium Shading 2 Accent 1" w:semiHidden="0" w:uiPriority="64" w:unhideWhenUsed="0"/>
+    <w:lsdException w:name="Medium List 1 Accent 1" w:semiHidden="0" w:uiPriority="65" w:unhideWhenUsed="0"/>
+    <w:lsdException w:name="Revision" w:unhideWhenUsed="0"/>
+    <w:lsdException w:name="List Paragraph" w:semiHidden="0" w:uiPriority="34" w:unhideWhenUsed="0" w:qFormat="1"/>
+    <w:lsdException w:name="Quote" w:semiHidden="0" w:uiPriority="29" w:unhideWhenUsed="0" w:qFormat="1"/>
+    <w:lsdException w:name="Intense Quote" w:semiHidden="0" w:uiPriority="30" w:unhideWhenUsed="0" w:qFormat="1"/>
+    <w:lsdException w:name="Medium List 2 Accent 1" w:semiHidden="0" w:uiPriority="66" w:unhideWhenUsed="0"/>
+    <w:lsdException w:name="Medium Grid 1 Accent 1" w:semiHidden="0" w:uiPriority="67" w:unhideWhenUsed="0"/>
+    <w:lsdException w:name="Medium Grid 2 Accent 1" w:semiHidden="0" w:uiPriority="68" w:unhideWhenUsed="0"/>
+    <w:lsdException w:name="Medium Grid 3 Accent 1" w:semiHidden="0" w:uiPriority="69" w:unhideWhenUsed="0"/>
+    <w:lsdException w:name="Dark List Accent 1" w:semiHidden="0" w:uiPriority="70" w:unhideWhenUsed="0"/>
+    <w:lsdException w:name="Colorful Shading Accent 1" w:semiHidden="0" w:uiPriority="71" w:unhideWhenUsed="0"/>
+    <w:lsdException w:name="Colorful List Accent 1" w:semiHidden="0" w:uiPriority="72" w:unhideWhenUsed="0"/>
+    <w:lsdException w:name="Colorful Grid Accent 1" w:semiHidden="0" w:uiPriority="73" w:unhideWhenUsed="0"/>
+    <w:lsdException w:name="Light Shading Accent 2" w:semiHidden="0" w:uiPriority="60" w:unhideWhenUsed="0"/>
+    <w:lsdException w:name="Light List Accent 2" w:semiHidden="0" w:uiPriority="61" w:unhideWhenUsed="0"/>
+    <w:lsdException w:name="Light Grid Accent 2" w:semiHidden="0" w:uiPriority="62" w:unhideWhenUsed="0"/>
+    <w:lsdException w:name="Medium Shading 1 Accent 2" w:semiHidden="0" w:uiPriority="63" w:unhideWhenUsed="0"/>
+    <w:lsdException w:name="Medium Shading 2 Accent 2" w:semiHidden="0" w:uiPriority="64" w:unhideWhenUsed="0"/>
+    <w:lsdException w:name="Medium List 1 Accent 2" w:semiHidden="0" w:uiPriority="65" w:unhideWhenUsed="0"/>
+    <w:lsdException w:name="Medium List 2 Accent 2" w:semiHidden="0" w:uiPriority="66" w:unhideWhenUsed="0"/>
+    <w:lsdException w:name="Medium Grid 1 Accent 2" w:semiHidden="0" w:uiPriority="67" w:unhideWhenUsed="0"/>
+    <w:lsdException w:name="Medium Grid 2 Accent 2" w:semiHidden="0" w:uiPriority="68" w:unhideWhenUsed="0"/>
+    <w:lsdException w:name="Medium Grid 3 Accent 2" w:semiHidden="0" w:uiPriority="69" w:unhideWhenUsed="0"/>
+    <w:lsdException w:name="Dark List Accent 2" w:semiHidden="0" w:uiPriority="70" w:unhideWhenUsed="0"/>
+    <w:lsdException w:name="Colorful Shading Accent 2" w:semiHidden="0" w:uiPriority="71" w:unhideWhenUsed="0"/>
+    <w:lsdException w:name="Colorful List Accent 2" w:semiHidden="0" w:uiPriority="72" w:unhideWhenUsed="0"/>
+    <w:lsdException w:name="Colorful Grid Accent 2" w:semiHidden="0" w:uiPriority="73" w:unhideWhenUsed="0"/>
+    <w:lsdException w:name="Light Shading Accent 3" w:semiHidden="0" w:uiPriority="60" w:unhideWhenUsed="0"/>
+    <w:lsdException w:name="Light List Accent 3" w:semiHidden="0" w:uiPriority="61" w:unhideWhenUsed="0"/>
+    <w:lsdException w:name="Light Grid Accent 3" w:semiHidden="0" w:uiPriority="62" w:unhideWhenUsed="0"/>
+    <w:lsdException w:name="Medium Shading 1 Accent 3" w:semiHidden="0" w:uiPriority="63" w:unhideWhenUsed="0"/>
+    <w:lsdException w:name="Medium Shading 2 Accent 3" w:semiHidden="0" w:uiPriority="64" w:unhideWhenUsed="0"/>
+    <w:lsdException w:name="Medium List 1 Accent 3" w:semiHidden="0" w:uiPriority="65" w:unhideWhenUsed="0"/>
+    <w:lsdException w:name="Medium List 2 Accent 3" w:semiHidden="0" w:uiPriority="66" w:unhideWhenUsed="0"/>
+    <w:lsdException w:name="Medium Grid 1 Accent 3" w:semiHidden="0" w:uiPriority="67" w:unhideWhenUsed="0"/>
+    <w:lsdException w:name="Medium Grid 2 Accent 3" w:semiHidden="0" w:uiPriority="68" w:unhideWhenUsed="0"/>
+    <w:lsdException w:name="Medium Grid 3 Accent 3" w:semiHidden="0" w:uiPriority="69" w:unhideWhenUsed="0"/>
+    <w:lsdException w:name="Dark List Accent 3" w:semiHidden="0" w:uiPriority="70" w:unhideWhenUsed="0"/>
+    <w:lsdException w:name="Colorful Shading Accent 3" w:semiHidden="0" w:uiPriority="71" w:unhideWhenUsed="0"/>
+    <w:lsdException w:name="Colorful List Accent 3" w:semiHidden="0" w:uiPriority="72" w:unhideWhenUsed="0"/>
+    <w:lsdException w:name="Colorful Grid Accent 3" w:semiHidden="0" w:uiPriority="73" w:unhideWhenUsed="0"/>
+    <w:lsdException w:name="Light Shading Accent 4" w:semiHidden="0" w:uiPriority="60" w:unhideWhenUsed="0"/>
+    <w:lsdException w:name="Light List Accent 4" w:semiHidden="0" w:uiPriority="61" w:unhideWhenUsed="0"/>
+    <w:lsdException w:name="Light Grid Accent 4" w:semiHidden="0" w:uiPriority="62" w:unhideWhenUsed="0"/>
+    <w:lsdException w:name="Medium Shading 1 Accent 4" w:semiHidden="0" w:uiPriority="63" w:unhideWhenUsed="0"/>
+    <w:lsdException w:name="Medium Shading 2 Accent 4" w:semiHidden="0" w:uiPriority="64" w:unhideWhenUsed="0"/>
+    <w:lsdException w:name="Medium List 1 Accent 4" w:semiHidden="0" w:uiPriority="65" w:unhideWhenUsed="0"/>
+    <w:lsdException w:name="Medium List 2 Accent 4" w:semiHidden="0" w:uiPriority="66" w:unhideWhenUsed="0"/>
+    <w:lsdException w:name="Medium Grid 1 Accent 4" w:semiHidden="0" w:uiPriority="67" w:unhideWhenUsed="0"/>
+    <w:lsdException w:name="Medium Grid 2 Accent 4" w:semiHidden="0" w:uiPriority="68" w:unhideWhenUsed="0"/>
+    <w:lsdException w:name="Medium Grid 3 Accent 4" w:semiHidden="0" w:uiPriority="69" w:unhideWhenUsed="0"/>
+    <w:lsdException w:name="Dark List Accent 4" w:semiHidden="0" w:uiPriority="70" w:unhideWhenUsed="0"/>
+    <w:lsdException w:name="Colorful Shading Accent 4" w:semiHidden="0" w:uiPriority="71" w:unhideWhenUsed="0"/>
+    <w:lsdException w:name="Colorful List Accent 4" w:semiHidden="0" w:uiPriority="72" w:unhideWhenUsed="0"/>
+    <w:lsdException w:name="Colorful Grid Accent 4" w:semiHidden="0" w:uiPriority="73" w:unhideWhenUsed="0"/>
+    <w:lsdException w:name="Light Shading Accent 5" w:semiHidden="0" w:uiPriority="60" w:unhideWhenUsed="0"/>
+    <w:lsdException w:name="Light List Accent 5" w:semiHidden="0" w:uiPriority="61" w:unhideWhenUsed="0"/>
+    <w:lsdException w:name="Light Grid Accent 5" w:semiHidden="0" w:uiPriority="62" w:unhideWhenUsed="0"/>
+    <w:lsdException w:name="Medium Shading 1 Accent 5" w:semiHidden="0" w:uiPriority="63" w:unhideWhenUsed="0"/>
+    <w:lsdException w:name="Medium Shading 2 Accent 5" w:semiHidden="0" w:uiPriority="64" w:unhideWhenUsed="0"/>
+    <w:lsdException w:name="Medium List 1 Accent 5" w:semiHidden="0" w:uiPriority="65" w:unhideWhenUsed="0"/>
+    <w:lsdException w:name="Medium List 2 Accent 5" w:semiHidden="0" w:uiPriority="66" w:unhideWhenUsed="0"/>
+    <w:lsdException w:name="Medium Grid 1 Accent 5" w:semiHidden="0" w:uiPriority="67" w:unhideWhenUsed="0"/>
+    <w:lsdException w:name="Medium Grid 2 Accent 5" w:semiHidden="0" w:uiPriority="68" w:unhideWhenUsed="0"/>
+    <w:lsdException w:name="Medium Grid 3 Accent 5" w:semiHidden="0" w:uiPriority="69" w:unhideWhenUsed="0"/>
+    <w:lsdException w:name="Dark List Accent 5" w:semiHidden="0" w:uiPriority="70" w:unhideWhenUsed="0"/>
+    <w:lsdException w:name="Colorful Shading Accent 5" w:semiHidden="0" w:uiPriority="71" w:unhideWhenUsed="0"/>
+    <w:lsdException w:name="Colorful List Accent 5" w:semiHidden="0" w:uiPriority="72" w:unhideWhenUsed="0"/>
+    <w:lsdException w:name="Colorful Grid Accent 5" w:semiHidden="0" w:uiPriority="73" w:unhideWhenUsed="0"/>
+    <w:lsdException w:name="Light Shading Accent 6" w:semiHidden="0" w:uiPriority="60" w:unhideWhenUsed="0"/>
+    <w:lsdException w:name="Light List Accent 6" w:semiHidden="0" w:uiPriority="61" w:unhideWhenUsed="0"/>
+    <w:lsdException w:name="Light Grid Accent 6" w:semiHidden="0" w:uiPriority="62" w:unhideWhenUsed="0"/>
+    <w:lsdException w:name="Medium Shading 1 Accent 6" w:semiHidden="0" w:uiPriority="63" w:unhideWhenUsed="0"/>
+    <w:lsdException w:name="Medium Shading 2 Accent 6" w:semiHidden="0" w:uiPriority="64" w:unhideWhenUsed="0"/>
+    <w:lsdException w:name="Medium List 1 Accent 6" w:semiHidden="0" w:uiPriority="65" w:unhideWhenUsed="0"/>
+    <w:lsdException w:name="Medium List 2 Accent 6" w:semiHidden="0" w:uiPriority="66" w:unhideWhenUsed="0"/>
+    <w:lsdException w:name="Medium Grid 1 Accent 6" w:semiHidden="0" w:uiPriority="67" w:unhideWhenUsed="0"/>
+    <w:lsdException w:name="Medium Grid 2 Accent 6" w:semiHidden="0" w:uiPriority="68" w:unhideWhenUsed="0"/>
+    <w:lsdException w:name="Medium Grid 3 Accent 6" w:semiHidden="0" w:uiPriority="69" w:unhideWhenUsed="0"/>
+    <w:lsdException w:name="Dark List Accent 6" w:semiHidden="0" w:uiPriority="70" w:unhideWhenUsed="0"/>
+    <w:lsdException w:name="Colorful Shading Accent 6" w:semiHidden="0" w:uiPriority="71" w:unhideWhenUsed="0"/>
+    <w:lsdException w:name="Colorful List Accent 6" w:semiHidden="0" w:uiPriority="72" w:unhideWhenUsed="0"/>
+    <w:lsdException w:name="Colorful Grid Accent 6" w:semiHidden="0" w:uiPriority="73" w:unhideWhenUsed="0"/>
+    <w:lsdException w:name="Subtle Emphasis" w:semiHidden="0" w:uiPriority="19" w:unhideWhenUsed="0" w:qFormat="1"/>
+    <w:lsdException w:name="Intense Emphasis" w:semiHidden="0" w:uiPriority="21" w:unhideWhenUsed="0" w:qFormat="1"/>
+    <w:lsdException w:name="Subtle Reference" w:semiHidden="0" w:uiPriority="31" w:unhideWhenUsed="0" w:qFormat="1"/>
+    <w:lsdException w:name="Intense Reference" w:semiHidden="0" w:uiPriority="32" w:unhideWhenUsed="0" w:qFormat="1"/>
+    <w:lsdException w:name="Book Title" w:semiHidden="0" w:uiPriority="33" w:unhideWhenUsed="0" w:qFormat="1"/>
+    <w:lsdException w:name="Bibliography" w:uiPriority="37"/>
+    <w:lsdException w:name="TOC Heading" w:uiPriority="39" w:qFormat="1"/>
   </w:latentStyles>
   <w:style w:type="paragraph" w:default="1" w:styleId="Normal">
     <w:name w:val="Normal"/>
@@ -3519,6 +3735,557 @@
       <w:ind w:left="720"/>
       <w:contextualSpacing/>
     </w:pPr>
+  </w:style>
+  <w:style w:type="paragraph" w:styleId="BalloonText">
+    <w:name w:val="Balloon Text"/>
+    <w:basedOn w:val="Normal"/>
+    <w:link w:val="BalloonTextChar"/>
+    <w:uiPriority w:val="99"/>
+    <w:semiHidden/>
+    <w:unhideWhenUsed/>
+    <w:rsid w:val="00736505"/>
+    <w:pPr>
+      <w:spacing w:after="0" w:line="240" w:lineRule="auto"/>
+    </w:pPr>
+    <w:rPr>
+      <w:rFonts w:ascii="Lucida Grande" w:hAnsi="Lucida Grande" w:cs="Lucida Grande"/>
+      <w:sz w:val="18"/>
+      <w:szCs w:val="18"/>
+    </w:rPr>
+  </w:style>
+  <w:style w:type="character" w:customStyle="1" w:styleId="BalloonTextChar">
+    <w:name w:val="Balloon Text Char"/>
+    <w:basedOn w:val="DefaultParagraphFont"/>
+    <w:link w:val="BalloonText"/>
+    <w:uiPriority w:val="99"/>
+    <w:semiHidden/>
+    <w:rsid w:val="00736505"/>
+    <w:rPr>
+      <w:rFonts w:ascii="Lucida Grande" w:hAnsi="Lucida Grande" w:cs="Lucida Grande"/>
+      <w:sz w:val="18"/>
+      <w:szCs w:val="18"/>
+    </w:rPr>
+  </w:style>
+</w:styles>
+</file>
+
+<file path=word/stylesWithEffects.xml><?xml version="1.0" encoding="utf-8"?>
+<w:styles xmlns:wpc="http://schemas.microsoft.com/office/word/2010/wordprocessingCanvas" xmlns:mo="http://schemas.microsoft.com/office/mac/office/2008/main" xmlns:mc="http://schemas.openxmlformats.org/markup-compatibility/2006" xmlns:mv="urn:schemas-microsoft-com:mac:vml" xmlns:o="urn:schemas-microsoft-com:office:office" xmlns:r="http://schemas.openxmlformats.org/officeDocument/2006/relationships" xmlns:m="http://schemas.openxmlformats.org/officeDocument/2006/math" xmlns:v="urn:schemas-microsoft-com:vml" xmlns:wp14="http://schemas.microsoft.com/office/word/2010/wordprocessingDrawing" xmlns:wp="http://schemas.openxmlformats.org/drawingml/2006/wordprocessingDrawing" xmlns:w10="urn:schemas-microsoft-com:office:word" xmlns:w="http://schemas.openxmlformats.org/wordprocessingml/2006/main" xmlns:w14="http://schemas.microsoft.com/office/word/2010/wordml" xmlns:wpg="http://schemas.microsoft.com/office/word/2010/wordprocessingGroup" xmlns:wpi="http://schemas.microsoft.com/office/word/2010/wordprocessingInk" xmlns:wne="http://schemas.microsoft.com/office/word/2006/wordml" xmlns:wps="http://schemas.microsoft.com/office/word/2010/wordprocessingShape" mc:Ignorable="w14 wp14">
+  <w:docDefaults>
+    <w:rPrDefault>
+      <w:rPr>
+        <w:rFonts w:asciiTheme="minorHAnsi" w:eastAsiaTheme="minorHAnsi" w:hAnsiTheme="minorHAnsi" w:cstheme="minorBidi"/>
+        <w:sz w:val="22"/>
+        <w:szCs w:val="22"/>
+        <w:lang w:val="en-CA" w:eastAsia="en-US" w:bidi="ar-SA"/>
+      </w:rPr>
+    </w:rPrDefault>
+    <w:pPrDefault>
+      <w:pPr>
+        <w:spacing w:after="160" w:line="259" w:lineRule="auto"/>
+      </w:pPr>
+    </w:pPrDefault>
+  </w:docDefaults>
+  <w:latentStyles w:defLockedState="0" w:defUIPriority="99" w:defSemiHidden="1" w:defUnhideWhenUsed="1" w:defQFormat="0" w:count="276">
+    <w:lsdException w:name="Normal" w:semiHidden="0" w:uiPriority="0" w:unhideWhenUsed="0" w:qFormat="1"/>
+    <w:lsdException w:name="heading 1" w:semiHidden="0" w:uiPriority="9" w:unhideWhenUsed="0" w:qFormat="1"/>
+    <w:lsdException w:name="heading 2" w:uiPriority="9" w:qFormat="1"/>
+    <w:lsdException w:name="heading 3" w:uiPriority="9" w:qFormat="1"/>
+    <w:lsdException w:name="heading 4" w:uiPriority="9" w:qFormat="1"/>
+    <w:lsdException w:name="heading 5" w:uiPriority="9" w:qFormat="1"/>
+    <w:lsdException w:name="heading 6" w:uiPriority="9" w:qFormat="1"/>
+    <w:lsdException w:name="heading 7" w:uiPriority="9" w:qFormat="1"/>
+    <w:lsdException w:name="heading 8" w:uiPriority="9" w:qFormat="1"/>
+    <w:lsdException w:name="heading 9" w:uiPriority="9" w:qFormat="1"/>
+    <w:lsdException w:name="toc 1" w:uiPriority="39"/>
+    <w:lsdException w:name="toc 2" w:uiPriority="39"/>
+    <w:lsdException w:name="toc 3" w:uiPriority="39"/>
+    <w:lsdException w:name="toc 4" w:uiPriority="39"/>
+    <w:lsdException w:name="toc 5" w:uiPriority="39"/>
+    <w:lsdException w:name="toc 6" w:uiPriority="39"/>
+    <w:lsdException w:name="toc 7" w:uiPriority="39"/>
+    <w:lsdException w:name="toc 8" w:uiPriority="39"/>
+    <w:lsdException w:name="toc 9" w:uiPriority="39"/>
+    <w:lsdException w:name="caption" w:uiPriority="35" w:qFormat="1"/>
+    <w:lsdException w:name="Title" w:semiHidden="0" w:uiPriority="10" w:unhideWhenUsed="0" w:qFormat="1"/>
+    <w:lsdException w:name="Default Paragraph Font" w:uiPriority="1"/>
+    <w:lsdException w:name="Subtitle" w:semiHidden="0" w:uiPriority="11" w:unhideWhenUsed="0" w:qFormat="1"/>
+    <w:lsdException w:name="Strong" w:semiHidden="0" w:uiPriority="22" w:unhideWhenUsed="0" w:qFormat="1"/>
+    <w:lsdException w:name="Emphasis" w:semiHidden="0" w:uiPriority="20" w:unhideWhenUsed="0" w:qFormat="1"/>
+    <w:lsdException w:name="Table Grid" w:semiHidden="0" w:uiPriority="39" w:unhideWhenUsed="0"/>
+    <w:lsdException w:name="Note Level 1" w:semiHidden="0" w:unhideWhenUsed="0"/>
+    <w:lsdException w:name="Note Level 2" w:semiHidden="0" w:unhideWhenUsed="0"/>
+    <w:lsdException w:name="Note Level 3" w:semiHidden="0" w:unhideWhenUsed="0"/>
+    <w:lsdException w:name="Note Level 4" w:semiHidden="0" w:unhideWhenUsed="0"/>
+    <w:lsdException w:name="Note Level 5" w:semiHidden="0" w:unhideWhenUsed="0"/>
+    <w:lsdException w:name="Note Level 6" w:semiHidden="0" w:unhideWhenUsed="0"/>
+    <w:lsdException w:name="Note Level 7" w:semiHidden="0" w:unhideWhenUsed="0"/>
+    <w:lsdException w:name="Note Level 8" w:semiHidden="0" w:unhideWhenUsed="0"/>
+    <w:lsdException w:name="Note Level 9" w:semiHidden="0" w:unhideWhenUsed="0"/>
+    <w:lsdException w:name="Placeholder Text" w:unhideWhenUsed="0"/>
+    <w:lsdException w:name="No Spacing" w:semiHidden="0" w:uiPriority="1" w:unhideWhenUsed="0" w:qFormat="1"/>
+    <w:lsdException w:name="Light Shading" w:semiHidden="0" w:uiPriority="60" w:unhideWhenUsed="0"/>
+    <w:lsdException w:name="Light List" w:semiHidden="0" w:uiPriority="61" w:unhideWhenUsed="0"/>
+    <w:lsdException w:name="Light Grid" w:semiHidden="0" w:uiPriority="62" w:unhideWhenUsed="0"/>
+    <w:lsdException w:name="Medium Shading 1" w:semiHidden="0" w:uiPriority="63" w:unhideWhenUsed="0"/>
+    <w:lsdException w:name="Medium Shading 2" w:semiHidden="0" w:uiPriority="64" w:unhideWhenUsed="0"/>
+    <w:lsdException w:name="Medium List 1" w:semiHidden="0" w:uiPriority="65" w:unhideWhenUsed="0"/>
+    <w:lsdException w:name="Medium List 2" w:semiHidden="0" w:uiPriority="66" w:unhideWhenUsed="0"/>
+    <w:lsdException w:name="Medium Grid 1" w:semiHidden="0" w:uiPriority="67" w:unhideWhenUsed="0"/>
+    <w:lsdException w:name="Medium Grid 2" w:semiHidden="0" w:uiPriority="68" w:unhideWhenUsed="0"/>
+    <w:lsdException w:name="Medium Grid 3" w:semiHidden="0" w:uiPriority="69" w:unhideWhenUsed="0"/>
+    <w:lsdException w:name="Dark List" w:semiHidden="0" w:uiPriority="70" w:unhideWhenUsed="0"/>
+    <w:lsdException w:name="Colorful Shading" w:semiHidden="0" w:uiPriority="71" w:unhideWhenUsed="0"/>
+    <w:lsdException w:name="Colorful List" w:semiHidden="0" w:uiPriority="72" w:unhideWhenUsed="0"/>
+    <w:lsdException w:name="Colorful Grid" w:semiHidden="0" w:uiPriority="73" w:unhideWhenUsed="0"/>
+    <w:lsdException w:name="Light Shading Accent 1" w:semiHidden="0" w:uiPriority="60" w:unhideWhenUsed="0"/>
+    <w:lsdException w:name="Light List Accent 1" w:semiHidden="0" w:uiPriority="61" w:unhideWhenUsed="0"/>
+    <w:lsdException w:name="Light Grid Accent 1" w:semiHidden="0" w:uiPriority="62" w:unhideWhenUsed="0"/>
+    <w:lsdException w:name="Medium Shading 1 Accent 1" w:semiHidden="0" w:uiPriority="63" w:unhideWhenUsed="0"/>
+    <w:lsdException w:name="Medium Shading 2 Accent 1" w:semiHidden="0" w:uiPriority="64" w:unhideWhenUsed="0"/>
+    <w:lsdException w:name="Medium List 1 Accent 1" w:semiHidden="0" w:uiPriority="65" w:unhideWhenUsed="0"/>
+    <w:lsdException w:name="Revision" w:unhideWhenUsed="0"/>
+    <w:lsdException w:name="List Paragraph" w:semiHidden="0" w:uiPriority="34" w:unhideWhenUsed="0" w:qFormat="1"/>
+    <w:lsdException w:name="Quote" w:semiHidden="0" w:uiPriority="29" w:unhideWhenUsed="0" w:qFormat="1"/>
+    <w:lsdException w:name="Intense Quote" w:semiHidden="0" w:uiPriority="30" w:unhideWhenUsed="0" w:qFormat="1"/>
+    <w:lsdException w:name="Medium List 2 Accent 1" w:semiHidden="0" w:uiPriority="66" w:unhideWhenUsed="0"/>
+    <w:lsdException w:name="Medium Grid 1 Accent 1" w:semiHidden="0" w:uiPriority="67" w:unhideWhenUsed="0"/>
+    <w:lsdException w:name="Medium Grid 2 Accent 1" w:semiHidden="0" w:uiPriority="68" w:unhideWhenUsed="0"/>
+    <w:lsdException w:name="Medium Grid 3 Accent 1" w:semiHidden="0" w:uiPriority="69" w:unhideWhenUsed="0"/>
+    <w:lsdException w:name="Dark List Accent 1" w:semiHidden="0" w:uiPriority="70" w:unhideWhenUsed="0"/>
+    <w:lsdException w:name="Colorful Shading Accent 1" w:semiHidden="0" w:uiPriority="71" w:unhideWhenUsed="0"/>
+    <w:lsdException w:name="Colorful List Accent 1" w:semiHidden="0" w:uiPriority="72" w:unhideWhenUsed="0"/>
+    <w:lsdException w:name="Colorful Grid Accent 1" w:semiHidden="0" w:uiPriority="73" w:unhideWhenUsed="0"/>
+    <w:lsdException w:name="Light Shading Accent 2" w:semiHidden="0" w:uiPriority="60" w:unhideWhenUsed="0"/>
+    <w:lsdException w:name="Light List Accent 2" w:semiHidden="0" w:uiPriority="61" w:unhideWhenUsed="0"/>
+    <w:lsdException w:name="Light Grid Accent 2" w:semiHidden="0" w:uiPriority="62" w:unhideWhenUsed="0"/>
+    <w:lsdException w:name="Medium Shading 1 Accent 2" w:semiHidden="0" w:uiPriority="63" w:unhideWhenUsed="0"/>
+    <w:lsdException w:name="Medium Shading 2 Accent 2" w:semiHidden="0" w:uiPriority="64" w:unhideWhenUsed="0"/>
+    <w:lsdException w:name="Medium List 1 Accent 2" w:semiHidden="0" w:uiPriority="65" w:unhideWhenUsed="0"/>
+    <w:lsdException w:name="Medium List 2 Accent 2" w:semiHidden="0" w:uiPriority="66" w:unhideWhenUsed="0"/>
+    <w:lsdException w:name="Medium Grid 1 Accent 2" w:semiHidden="0" w:uiPriority="67" w:unhideWhenUsed="0"/>
+    <w:lsdException w:name="Medium Grid 2 Accent 2" w:semiHidden="0" w:uiPriority="68" w:unhideWhenUsed="0"/>
+    <w:lsdException w:name="Medium Grid 3 Accent 2" w:semiHidden="0" w:uiPriority="69" w:unhideWhenUsed="0"/>
+    <w:lsdException w:name="Dark List Accent 2" w:semiHidden="0" w:uiPriority="70" w:unhideWhenUsed="0"/>
+    <w:lsdException w:name="Colorful Shading Accent 2" w:semiHidden="0" w:uiPriority="71" w:unhideWhenUsed="0"/>
+    <w:lsdException w:name="Colorful List Accent 2" w:semiHidden="0" w:uiPriority="72" w:unhideWhenUsed="0"/>
+    <w:lsdException w:name="Colorful Grid Accent 2" w:semiHidden="0" w:uiPriority="73" w:unhideWhenUsed="0"/>
+    <w:lsdException w:name="Light Shading Accent 3" w:semiHidden="0" w:uiPriority="60" w:unhideWhenUsed="0"/>
+    <w:lsdException w:name="Light List Accent 3" w:semiHidden="0" w:uiPriority="61" w:unhideWhenUsed="0"/>
+    <w:lsdException w:name="Light Grid Accent 3" w:semiHidden="0" w:uiPriority="62" w:unhideWhenUsed="0"/>
+    <w:lsdException w:name="Medium Shading 1 Accent 3" w:semiHidden="0" w:uiPriority="63" w:unhideWhenUsed="0"/>
+    <w:lsdException w:name="Medium Shading 2 Accent 3" w:semiHidden="0" w:uiPriority="64" w:unhideWhenUsed="0"/>
+    <w:lsdException w:name="Medium List 1 Accent 3" w:semiHidden="0" w:uiPriority="65" w:unhideWhenUsed="0"/>
+    <w:lsdException w:name="Medium List 2 Accent 3" w:semiHidden="0" w:uiPriority="66" w:unhideWhenUsed="0"/>
+    <w:lsdException w:name="Medium Grid 1 Accent 3" w:semiHidden="0" w:uiPriority="67" w:unhideWhenUsed="0"/>
+    <w:lsdException w:name="Medium Grid 2 Accent 3" w:semiHidden="0" w:uiPriority="68" w:unhideWhenUsed="0"/>
+    <w:lsdException w:name="Medium Grid 3 Accent 3" w:semiHidden="0" w:uiPriority="69" w:unhideWhenUsed="0"/>
+    <w:lsdException w:name="Dark List Accent 3" w:semiHidden="0" w:uiPriority="70" w:unhideWhenUsed="0"/>
+    <w:lsdException w:name="Colorful Shading Accent 3" w:semiHidden="0" w:uiPriority="71" w:unhideWhenUsed="0"/>
+    <w:lsdException w:name="Colorful List Accent 3" w:semiHidden="0" w:uiPriority="72" w:unhideWhenUsed="0"/>
+    <w:lsdException w:name="Colorful Grid Accent 3" w:semiHidden="0" w:uiPriority="73" w:unhideWhenUsed="0"/>
+    <w:lsdException w:name="Light Shading Accent 4" w:semiHidden="0" w:uiPriority="60" w:unhideWhenUsed="0"/>
+    <w:lsdException w:name="Light List Accent 4" w:semiHidden="0" w:uiPriority="61" w:unhideWhenUsed="0"/>
+    <w:lsdException w:name="Light Grid Accent 4" w:semiHidden="0" w:uiPriority="62" w:unhideWhenUsed="0"/>
+    <w:lsdException w:name="Medium Shading 1 Accent 4" w:semiHidden="0" w:uiPriority="63" w:unhideWhenUsed="0"/>
+    <w:lsdException w:name="Medium Shading 2 Accent 4" w:semiHidden="0" w:uiPriority="64" w:unhideWhenUsed="0"/>
+    <w:lsdException w:name="Medium List 1 Accent 4" w:semiHidden="0" w:uiPriority="65" w:unhideWhenUsed="0"/>
+    <w:lsdException w:name="Medium List 2 Accent 4" w:semiHidden="0" w:uiPriority="66" w:unhideWhenUsed="0"/>
+    <w:lsdException w:name="Medium Grid 1 Accent 4" w:semiHidden="0" w:uiPriority="67" w:unhideWhenUsed="0"/>
+    <w:lsdException w:name="Medium Grid 2 Accent 4" w:semiHidden="0" w:uiPriority="68" w:unhideWhenUsed="0"/>
+    <w:lsdException w:name="Medium Grid 3 Accent 4" w:semiHidden="0" w:uiPriority="69" w:unhideWhenUsed="0"/>
+    <w:lsdException w:name="Dark List Accent 4" w:semiHidden="0" w:uiPriority="70" w:unhideWhenUsed="0"/>
+    <w:lsdException w:name="Colorful Shading Accent 4" w:semiHidden="0" w:uiPriority="71" w:unhideWhenUsed="0"/>
+    <w:lsdException w:name="Colorful List Accent 4" w:semiHidden="0" w:uiPriority="72" w:unhideWhenUsed="0"/>
+    <w:lsdException w:name="Colorful Grid Accent 4" w:semiHidden="0" w:uiPriority="73" w:unhideWhenUsed="0"/>
+    <w:lsdException w:name="Light Shading Accent 5" w:semiHidden="0" w:uiPriority="60" w:unhideWhenUsed="0"/>
+    <w:lsdException w:name="Light List Accent 5" w:semiHidden="0" w:uiPriority="61" w:unhideWhenUsed="0"/>
+    <w:lsdException w:name="Light Grid Accent 5" w:semiHidden="0" w:uiPriority="62" w:unhideWhenUsed="0"/>
+    <w:lsdException w:name="Medium Shading 1 Accent 5" w:semiHidden="0" w:uiPriority="63" w:unhideWhenUsed="0"/>
+    <w:lsdException w:name="Medium Shading 2 Accent 5" w:semiHidden="0" w:uiPriority="64" w:unhideWhenUsed="0"/>
+    <w:lsdException w:name="Medium List 1 Accent 5" w:semiHidden="0" w:uiPriority="65" w:unhideWhenUsed="0"/>
+    <w:lsdException w:name="Medium List 2 Accent 5" w:semiHidden="0" w:uiPriority="66" w:unhideWhenUsed="0"/>
+    <w:lsdException w:name="Medium Grid 1 Accent 5" w:semiHidden="0" w:uiPriority="67" w:unhideWhenUsed="0"/>
+    <w:lsdException w:name="Medium Grid 2 Accent 5" w:semiHidden="0" w:uiPriority="68" w:unhideWhenUsed="0"/>
+    <w:lsdException w:name="Medium Grid 3 Accent 5" w:semiHidden="0" w:uiPriority="69" w:unhideWhenUsed="0"/>
+    <w:lsdException w:name="Dark List Accent 5" w:semiHidden="0" w:uiPriority="70" w:unhideWhenUsed="0"/>
+    <w:lsdException w:name="Colorful Shading Accent 5" w:semiHidden="0" w:uiPriority="71" w:unhideWhenUsed="0"/>
+    <w:lsdException w:name="Colorful List Accent 5" w:semiHidden="0" w:uiPriority="72" w:unhideWhenUsed="0"/>
+    <w:lsdException w:name="Colorful Grid Accent 5" w:semiHidden="0" w:uiPriority="73" w:unhideWhenUsed="0"/>
+    <w:lsdException w:name="Light Shading Accent 6" w:semiHidden="0" w:uiPriority="60" w:unhideWhenUsed="0"/>
+    <w:lsdException w:name="Light List Accent 6" w:semiHidden="0" w:uiPriority="61" w:unhideWhenUsed="0"/>
+    <w:lsdException w:name="Light Grid Accent 6" w:semiHidden="0" w:uiPriority="62" w:unhideWhenUsed="0"/>
+    <w:lsdException w:name="Medium Shading 1 Accent 6" w:semiHidden="0" w:uiPriority="63" w:unhideWhenUsed="0"/>
+    <w:lsdException w:name="Medium Shading 2 Accent 6" w:semiHidden="0" w:uiPriority="64" w:unhideWhenUsed="0"/>
+    <w:lsdException w:name="Medium List 1 Accent 6" w:semiHidden="0" w:uiPriority="65" w:unhideWhenUsed="0"/>
+    <w:lsdException w:name="Medium List 2 Accent 6" w:semiHidden="0" w:uiPriority="66" w:unhideWhenUsed="0"/>
+    <w:lsdException w:name="Medium Grid 1 Accent 6" w:semiHidden="0" w:uiPriority="67" w:unhideWhenUsed="0"/>
+    <w:lsdException w:name="Medium Grid 2 Accent 6" w:semiHidden="0" w:uiPriority="68" w:unhideWhenUsed="0"/>
+    <w:lsdException w:name="Medium Grid 3 Accent 6" w:semiHidden="0" w:uiPriority="69" w:unhideWhenUsed="0"/>
+    <w:lsdException w:name="Dark List Accent 6" w:semiHidden="0" w:uiPriority="70" w:unhideWhenUsed="0"/>
+    <w:lsdException w:name="Colorful Shading Accent 6" w:semiHidden="0" w:uiPriority="71" w:unhideWhenUsed="0"/>
+    <w:lsdException w:name="Colorful List Accent 6" w:semiHidden="0" w:uiPriority="72" w:unhideWhenUsed="0"/>
+    <w:lsdException w:name="Colorful Grid Accent 6" w:semiHidden="0" w:uiPriority="73" w:unhideWhenUsed="0"/>
+    <w:lsdException w:name="Subtle Emphasis" w:semiHidden="0" w:uiPriority="19" w:unhideWhenUsed="0" w:qFormat="1"/>
+    <w:lsdException w:name="Intense Emphasis" w:semiHidden="0" w:uiPriority="21" w:unhideWhenUsed="0" w:qFormat="1"/>
+    <w:lsdException w:name="Subtle Reference" w:semiHidden="0" w:uiPriority="31" w:unhideWhenUsed="0" w:qFormat="1"/>
+    <w:lsdException w:name="Intense Reference" w:semiHidden="0" w:uiPriority="32" w:unhideWhenUsed="0" w:qFormat="1"/>
+    <w:lsdException w:name="Book Title" w:semiHidden="0" w:uiPriority="33" w:unhideWhenUsed="0" w:qFormat="1"/>
+    <w:lsdException w:name="Bibliography" w:uiPriority="37"/>
+    <w:lsdException w:name="TOC Heading" w:uiPriority="39" w:qFormat="1"/>
+  </w:latentStyles>
+  <w:style w:type="paragraph" w:default="1" w:styleId="Normal">
+    <w:name w:val="Normal"/>
+    <w:qFormat/>
+  </w:style>
+  <w:style w:type="paragraph" w:styleId="Heading1">
+    <w:name w:val="heading 1"/>
+    <w:basedOn w:val="Normal"/>
+    <w:next w:val="Normal"/>
+    <w:link w:val="Heading1Char"/>
+    <w:uiPriority w:val="9"/>
+    <w:qFormat/>
+    <w:rsid w:val="00BA11D5"/>
+    <w:pPr>
+      <w:keepNext/>
+      <w:keepLines/>
+      <w:spacing w:before="240" w:after="0"/>
+      <w:outlineLvl w:val="0"/>
+    </w:pPr>
+    <w:rPr>
+      <w:rFonts w:asciiTheme="majorHAnsi" w:eastAsiaTheme="majorEastAsia" w:hAnsiTheme="majorHAnsi" w:cstheme="majorBidi"/>
+      <w:color w:val="2E74B5" w:themeColor="accent1" w:themeShade="BF"/>
+      <w:sz w:val="32"/>
+      <w:szCs w:val="32"/>
+    </w:rPr>
+  </w:style>
+  <w:style w:type="paragraph" w:styleId="Heading2">
+    <w:name w:val="heading 2"/>
+    <w:basedOn w:val="Normal"/>
+    <w:next w:val="Normal"/>
+    <w:link w:val="Heading2Char"/>
+    <w:uiPriority w:val="9"/>
+    <w:unhideWhenUsed/>
+    <w:qFormat/>
+    <w:rsid w:val="00BA11D5"/>
+    <w:pPr>
+      <w:keepNext/>
+      <w:keepLines/>
+      <w:spacing w:before="40" w:after="0"/>
+      <w:outlineLvl w:val="1"/>
+    </w:pPr>
+    <w:rPr>
+      <w:rFonts w:asciiTheme="majorHAnsi" w:eastAsiaTheme="majorEastAsia" w:hAnsiTheme="majorHAnsi" w:cstheme="majorBidi"/>
+      <w:color w:val="2E74B5" w:themeColor="accent1" w:themeShade="BF"/>
+      <w:sz w:val="26"/>
+      <w:szCs w:val="26"/>
+    </w:rPr>
+  </w:style>
+  <w:style w:type="paragraph" w:styleId="Heading3">
+    <w:name w:val="heading 3"/>
+    <w:basedOn w:val="Normal"/>
+    <w:next w:val="Normal"/>
+    <w:link w:val="Heading3Char"/>
+    <w:uiPriority w:val="9"/>
+    <w:unhideWhenUsed/>
+    <w:qFormat/>
+    <w:rsid w:val="002733D1"/>
+    <w:pPr>
+      <w:keepNext/>
+      <w:keepLines/>
+      <w:spacing w:before="40" w:after="0"/>
+      <w:outlineLvl w:val="2"/>
+    </w:pPr>
+    <w:rPr>
+      <w:rFonts w:asciiTheme="majorHAnsi" w:eastAsiaTheme="majorEastAsia" w:hAnsiTheme="majorHAnsi" w:cstheme="majorBidi"/>
+      <w:color w:val="1F4D78" w:themeColor="accent1" w:themeShade="7F"/>
+      <w:sz w:val="24"/>
+      <w:szCs w:val="24"/>
+    </w:rPr>
+  </w:style>
+  <w:style w:type="character" w:default="1" w:styleId="DefaultParagraphFont">
+    <w:name w:val="Default Paragraph Font"/>
+    <w:uiPriority w:val="1"/>
+    <w:semiHidden/>
+    <w:unhideWhenUsed/>
+  </w:style>
+  <w:style w:type="table" w:default="1" w:styleId="TableNormal">
+    <w:name w:val="Normal Table"/>
+    <w:uiPriority w:val="99"/>
+    <w:semiHidden/>
+    <w:unhideWhenUsed/>
+    <w:tblPr>
+      <w:tblInd w:w="0" w:type="dxa"/>
+      <w:tblCellMar>
+        <w:top w:w="0" w:type="dxa"/>
+        <w:left w:w="108" w:type="dxa"/>
+        <w:bottom w:w="0" w:type="dxa"/>
+        <w:right w:w="108" w:type="dxa"/>
+      </w:tblCellMar>
+    </w:tblPr>
+  </w:style>
+  <w:style w:type="numbering" w:default="1" w:styleId="NoList">
+    <w:name w:val="No List"/>
+    <w:uiPriority w:val="99"/>
+    <w:semiHidden/>
+    <w:unhideWhenUsed/>
+  </w:style>
+  <w:style w:type="paragraph" w:styleId="NoSpacing">
+    <w:name w:val="No Spacing"/>
+    <w:link w:val="NoSpacingChar"/>
+    <w:uiPriority w:val="1"/>
+    <w:qFormat/>
+    <w:rsid w:val="00BA11D5"/>
+    <w:pPr>
+      <w:spacing w:after="0" w:line="240" w:lineRule="auto"/>
+    </w:pPr>
+    <w:rPr>
+      <w:rFonts w:eastAsiaTheme="minorEastAsia"/>
+      <w:lang w:val="en-US"/>
+    </w:rPr>
+  </w:style>
+  <w:style w:type="character" w:customStyle="1" w:styleId="NoSpacingChar">
+    <w:name w:val="No Spacing Char"/>
+    <w:basedOn w:val="DefaultParagraphFont"/>
+    <w:link w:val="NoSpacing"/>
+    <w:uiPriority w:val="1"/>
+    <w:rsid w:val="00BA11D5"/>
+    <w:rPr>
+      <w:rFonts w:eastAsiaTheme="minorEastAsia"/>
+      <w:lang w:val="en-US"/>
+    </w:rPr>
+  </w:style>
+  <w:style w:type="paragraph" w:styleId="Title">
+    <w:name w:val="Title"/>
+    <w:basedOn w:val="Normal"/>
+    <w:next w:val="Normal"/>
+    <w:link w:val="TitleChar"/>
+    <w:uiPriority w:val="10"/>
+    <w:qFormat/>
+    <w:rsid w:val="00BA11D5"/>
+    <w:pPr>
+      <w:spacing w:after="0" w:line="216" w:lineRule="auto"/>
+      <w:contextualSpacing/>
+    </w:pPr>
+    <w:rPr>
+      <w:rFonts w:asciiTheme="majorHAnsi" w:eastAsiaTheme="majorEastAsia" w:hAnsiTheme="majorHAnsi" w:cstheme="majorBidi"/>
+      <w:color w:val="404040" w:themeColor="text1" w:themeTint="BF"/>
+      <w:spacing w:val="-10"/>
+      <w:kern w:val="28"/>
+      <w:sz w:val="56"/>
+      <w:szCs w:val="56"/>
+      <w:lang w:val="en-US"/>
+    </w:rPr>
+  </w:style>
+  <w:style w:type="character" w:customStyle="1" w:styleId="TitleChar">
+    <w:name w:val="Title Char"/>
+    <w:basedOn w:val="DefaultParagraphFont"/>
+    <w:link w:val="Title"/>
+    <w:uiPriority w:val="10"/>
+    <w:rsid w:val="00BA11D5"/>
+    <w:rPr>
+      <w:rFonts w:asciiTheme="majorHAnsi" w:eastAsiaTheme="majorEastAsia" w:hAnsiTheme="majorHAnsi" w:cstheme="majorBidi"/>
+      <w:color w:val="404040" w:themeColor="text1" w:themeTint="BF"/>
+      <w:spacing w:val="-10"/>
+      <w:kern w:val="28"/>
+      <w:sz w:val="56"/>
+      <w:szCs w:val="56"/>
+      <w:lang w:val="en-US"/>
+    </w:rPr>
+  </w:style>
+  <w:style w:type="paragraph" w:styleId="Subtitle">
+    <w:name w:val="Subtitle"/>
+    <w:basedOn w:val="Normal"/>
+    <w:next w:val="Normal"/>
+    <w:link w:val="SubtitleChar"/>
+    <w:uiPriority w:val="11"/>
+    <w:qFormat/>
+    <w:rsid w:val="00BA11D5"/>
+    <w:pPr>
+      <w:numPr>
+        <w:ilvl w:val="1"/>
+      </w:numPr>
+    </w:pPr>
+    <w:rPr>
+      <w:rFonts w:eastAsiaTheme="minorEastAsia" w:cs="Times New Roman"/>
+      <w:color w:val="5A5A5A" w:themeColor="text1" w:themeTint="A5"/>
+      <w:spacing w:val="15"/>
+      <w:lang w:val="en-US"/>
+    </w:rPr>
+  </w:style>
+  <w:style w:type="character" w:customStyle="1" w:styleId="SubtitleChar">
+    <w:name w:val="Subtitle Char"/>
+    <w:basedOn w:val="DefaultParagraphFont"/>
+    <w:link w:val="Subtitle"/>
+    <w:uiPriority w:val="11"/>
+    <w:rsid w:val="00BA11D5"/>
+    <w:rPr>
+      <w:rFonts w:eastAsiaTheme="minorEastAsia" w:cs="Times New Roman"/>
+      <w:color w:val="5A5A5A" w:themeColor="text1" w:themeTint="A5"/>
+      <w:spacing w:val="15"/>
+      <w:lang w:val="en-US"/>
+    </w:rPr>
+  </w:style>
+  <w:style w:type="character" w:customStyle="1" w:styleId="Heading1Char">
+    <w:name w:val="Heading 1 Char"/>
+    <w:basedOn w:val="DefaultParagraphFont"/>
+    <w:link w:val="Heading1"/>
+    <w:uiPriority w:val="9"/>
+    <w:rsid w:val="00BA11D5"/>
+    <w:rPr>
+      <w:rFonts w:asciiTheme="majorHAnsi" w:eastAsiaTheme="majorEastAsia" w:hAnsiTheme="majorHAnsi" w:cstheme="majorBidi"/>
+      <w:color w:val="2E74B5" w:themeColor="accent1" w:themeShade="BF"/>
+      <w:sz w:val="32"/>
+      <w:szCs w:val="32"/>
+    </w:rPr>
+  </w:style>
+  <w:style w:type="character" w:customStyle="1" w:styleId="Heading2Char">
+    <w:name w:val="Heading 2 Char"/>
+    <w:basedOn w:val="DefaultParagraphFont"/>
+    <w:link w:val="Heading2"/>
+    <w:uiPriority w:val="9"/>
+    <w:rsid w:val="00BA11D5"/>
+    <w:rPr>
+      <w:rFonts w:asciiTheme="majorHAnsi" w:eastAsiaTheme="majorEastAsia" w:hAnsiTheme="majorHAnsi" w:cstheme="majorBidi"/>
+      <w:color w:val="2E74B5" w:themeColor="accent1" w:themeShade="BF"/>
+      <w:sz w:val="26"/>
+      <w:szCs w:val="26"/>
+    </w:rPr>
+  </w:style>
+  <w:style w:type="paragraph" w:styleId="TOCHeading">
+    <w:name w:val="TOC Heading"/>
+    <w:basedOn w:val="Heading1"/>
+    <w:next w:val="Normal"/>
+    <w:uiPriority w:val="39"/>
+    <w:unhideWhenUsed/>
+    <w:qFormat/>
+    <w:rsid w:val="0073198C"/>
+    <w:pPr>
+      <w:outlineLvl w:val="9"/>
+    </w:pPr>
+    <w:rPr>
+      <w:lang w:val="en-US"/>
+    </w:rPr>
+  </w:style>
+  <w:style w:type="paragraph" w:styleId="TOC1">
+    <w:name w:val="toc 1"/>
+    <w:basedOn w:val="Normal"/>
+    <w:next w:val="Normal"/>
+    <w:autoRedefine/>
+    <w:uiPriority w:val="39"/>
+    <w:unhideWhenUsed/>
+    <w:rsid w:val="0073198C"/>
+    <w:pPr>
+      <w:spacing w:after="100"/>
+    </w:pPr>
+  </w:style>
+  <w:style w:type="paragraph" w:styleId="TOC2">
+    <w:name w:val="toc 2"/>
+    <w:basedOn w:val="Normal"/>
+    <w:next w:val="Normal"/>
+    <w:autoRedefine/>
+    <w:uiPriority w:val="39"/>
+    <w:unhideWhenUsed/>
+    <w:rsid w:val="0073198C"/>
+    <w:pPr>
+      <w:spacing w:after="100"/>
+      <w:ind w:left="220"/>
+    </w:pPr>
+  </w:style>
+  <w:style w:type="character" w:styleId="Hyperlink">
+    <w:name w:val="Hyperlink"/>
+    <w:basedOn w:val="DefaultParagraphFont"/>
+    <w:uiPriority w:val="99"/>
+    <w:unhideWhenUsed/>
+    <w:rsid w:val="0073198C"/>
+    <w:rPr>
+      <w:color w:val="0563C1" w:themeColor="hyperlink"/>
+      <w:u w:val="single"/>
+    </w:rPr>
+  </w:style>
+  <w:style w:type="paragraph" w:styleId="NormalWeb">
+    <w:name w:val="Normal (Web)"/>
+    <w:basedOn w:val="Normal"/>
+    <w:uiPriority w:val="99"/>
+    <w:semiHidden/>
+    <w:unhideWhenUsed/>
+    <w:rsid w:val="002733D1"/>
+    <w:pPr>
+      <w:spacing w:before="100" w:beforeAutospacing="1" w:after="100" w:afterAutospacing="1" w:line="240" w:lineRule="auto"/>
+    </w:pPr>
+    <w:rPr>
+      <w:rFonts w:ascii="Times New Roman" w:eastAsia="Times New Roman" w:hAnsi="Times New Roman" w:cs="Times New Roman"/>
+      <w:sz w:val="24"/>
+      <w:szCs w:val="24"/>
+      <w:lang w:eastAsia="en-CA"/>
+    </w:rPr>
+  </w:style>
+  <w:style w:type="character" w:customStyle="1" w:styleId="Heading3Char">
+    <w:name w:val="Heading 3 Char"/>
+    <w:basedOn w:val="DefaultParagraphFont"/>
+    <w:link w:val="Heading3"/>
+    <w:uiPriority w:val="9"/>
+    <w:rsid w:val="002733D1"/>
+    <w:rPr>
+      <w:rFonts w:asciiTheme="majorHAnsi" w:eastAsiaTheme="majorEastAsia" w:hAnsiTheme="majorHAnsi" w:cstheme="majorBidi"/>
+      <w:color w:val="1F4D78" w:themeColor="accent1" w:themeShade="7F"/>
+      <w:sz w:val="24"/>
+      <w:szCs w:val="24"/>
+    </w:rPr>
+  </w:style>
+  <w:style w:type="paragraph" w:styleId="TOC3">
+    <w:name w:val="toc 3"/>
+    <w:basedOn w:val="Normal"/>
+    <w:next w:val="Normal"/>
+    <w:autoRedefine/>
+    <w:uiPriority w:val="39"/>
+    <w:unhideWhenUsed/>
+    <w:rsid w:val="00F000B2"/>
+    <w:pPr>
+      <w:spacing w:after="100"/>
+      <w:ind w:left="440"/>
+    </w:pPr>
+  </w:style>
+  <w:style w:type="paragraph" w:styleId="ListParagraph">
+    <w:name w:val="List Paragraph"/>
+    <w:basedOn w:val="Normal"/>
+    <w:uiPriority w:val="34"/>
+    <w:qFormat/>
+    <w:rsid w:val="00F000B2"/>
+    <w:pPr>
+      <w:ind w:left="720"/>
+      <w:contextualSpacing/>
+    </w:pPr>
+  </w:style>
+  <w:style w:type="paragraph" w:styleId="BalloonText">
+    <w:name w:val="Balloon Text"/>
+    <w:basedOn w:val="Normal"/>
+    <w:link w:val="BalloonTextChar"/>
+    <w:uiPriority w:val="99"/>
+    <w:semiHidden/>
+    <w:unhideWhenUsed/>
+    <w:rsid w:val="00736505"/>
+    <w:pPr>
+      <w:spacing w:after="0" w:line="240" w:lineRule="auto"/>
+    </w:pPr>
+    <w:rPr>
+      <w:rFonts w:ascii="Lucida Grande" w:hAnsi="Lucida Grande" w:cs="Lucida Grande"/>
+      <w:sz w:val="18"/>
+      <w:szCs w:val="18"/>
+    </w:rPr>
+  </w:style>
+  <w:style w:type="character" w:customStyle="1" w:styleId="BalloonTextChar">
+    <w:name w:val="Balloon Text Char"/>
+    <w:basedOn w:val="DefaultParagraphFont"/>
+    <w:link w:val="BalloonText"/>
+    <w:uiPriority w:val="99"/>
+    <w:semiHidden/>
+    <w:rsid w:val="00736505"/>
+    <w:rPr>
+      <w:rFonts w:ascii="Lucida Grande" w:hAnsi="Lucida Grande" w:cs="Lucida Grande"/>
+      <w:sz w:val="18"/>
+      <w:szCs w:val="18"/>
+    </w:rPr>
   </w:style>
 </w:styles>
 </file>
@@ -3566,7 +4333,7 @@
     </a:clrScheme>
     <a:fontScheme name="Office">
       <a:majorFont>
-        <a:latin typeface="Calibri Light" panose="020F0302020204030204"/>
+        <a:latin typeface="Calibri Light"/>
         <a:ea typeface=""/>
         <a:cs typeface=""/>
         <a:font script="Jpan" typeface="ＭＳ ゴシック"/>
@@ -3601,7 +4368,7 @@
         <a:font script="Geor" typeface="Sylfaen"/>
       </a:majorFont>
       <a:minorFont>
-        <a:latin typeface="Calibri" panose="020F0502020204030204"/>
+        <a:latin typeface="Calibri"/>
         <a:ea typeface=""/>
         <a:cs typeface=""/>
         <a:font script="Jpan" typeface="ＭＳ 明朝"/>
@@ -3778,7 +4545,7 @@
   <a:extraClrSchemeLst/>
   <a:extLst>
     <a:ext uri="{05A4C25C-085E-4340-85A3-A5531E510DB2}">
-      <thm15:themeFamily xmlns:thm15="http://schemas.microsoft.com/office/thememl/2012/main" name="Office Theme" id="{62F939B6-93AF-4DB8-9C6B-D6C7DFDC589F}" vid="{4A3C46E8-61CC-4603-A589-7422A47A8E4A}"/>
+      <thm15:themeFamily xmlns:thm15="http://schemas.microsoft.com/office/thememl/2012/main" xmlns="" name="Office Theme" id="{62F939B6-93AF-4DB8-9C6B-D6C7DFDC589F}" vid="{4A3C46E8-61CC-4603-A589-7422A47A8E4A}"/>
     </a:ext>
   </a:extLst>
 </a:theme>
@@ -3789,7 +4556,7 @@
 </file>
 
 <file path=customXml/itemProps1.xml><?xml version="1.0" encoding="utf-8"?>
-<ds:datastoreItem xmlns:ds="http://schemas.openxmlformats.org/officeDocument/2006/customXml" ds:itemID="{F01754E5-A6F4-41D0-AC98-4E9ECEE4D7DA}">
+<ds:datastoreItem xmlns:ds="http://schemas.openxmlformats.org/officeDocument/2006/customXml" ds:itemID="{D85BD253-058F-5240-A773-22A8060041B8}">
   <ds:schemaRefs>
     <ds:schemaRef ds:uri="http://schemas.openxmlformats.org/officeDocument/2006/bibliography"/>
   </ds:schemaRefs>

</xml_diff>

<commit_message>
Finished up report, pdf generated
</commit_message>
<xml_diff>
--- a/Course Related Items/Reports/Phase 2 Report.docx
+++ b/Course Related Items/Reports/Phase 2 Report.docx
@@ -267,7 +267,7 @@
               </mc:Choice>
               <mc:Fallback>
                 <w:pict>
-                  <v:group w14:anchorId="4A93C7EE" id="Group 149" o:spid="_x0000_s1026" style="position:absolute;margin-left:0;margin-top:0;width:8in;height:95.7pt;z-index:251658240;mso-width-percent:941;mso-height-percent:121;mso-top-percent:23;mso-position-horizontal:center;mso-position-horizontal-relative:page;mso-position-vertical-relative:page;mso-width-percent:941;mso-height-percent:121;mso-top-percent:23" coordorigin="" coordsize="73152,12161" o:gfxdata="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">
+                  <v:group w14:anchorId="1E14846E" id="Group 149" o:spid="_x0000_s1026" style="position:absolute;margin-left:0;margin-top:0;width:8in;height:95.7pt;z-index:251658240;mso-width-percent:941;mso-height-percent:121;mso-top-percent:23;mso-position-horizontal:center;mso-position-horizontal-relative:page;mso-position-vertical-relative:page;mso-width-percent:941;mso-height-percent:121;mso-top-percent:23" coordorigin="" coordsize="73152,12161" o:gfxdata="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">
                     <v:shape id="Rectangle 51" o:spid="_x0000_s1027" style="position:absolute;width:73152;height:11303;visibility:visible;mso-wrap-style:square;v-text-anchor:middle" coordsize="7312660,1129665" o:gfxdata="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" path="m,l7312660,r,1129665l3619500,733425,,1091565,,xe" fillcolor="#5b9bd5 [3204]" stroked="f" strokeweight="1pt">
                       <v:stroke joinstyle="miter"/>
                       <v:path arrowok="t" o:connecttype="custom" o:connectlocs="0,0;7315200,0;7315200,1130373;3620757,733885;0,1092249;0,0" o:connectangles="0,0,0,0,0,0"/>
@@ -594,7 +594,7 @@
           <w:r>
             <w:fldChar w:fldCharType="separate"/>
           </w:r>
-          <w:hyperlink w:anchor="_Toc401237712" w:history="1">
+          <w:hyperlink w:anchor="_Toc401241365" w:history="1">
             <w:r>
               <w:rPr>
                 <w:rStyle w:val="Hyperlink"/>
@@ -621,7 +621,7 @@
                 <w:noProof/>
                 <w:webHidden/>
               </w:rPr>
-              <w:instrText xml:space="preserve"> PAGEREF _Toc401237712 \h </w:instrText>
+              <w:instrText xml:space="preserve"> PAGEREF _Toc401241365 \h </w:instrText>
             </w:r>
             <w:r>
               <w:rPr>
@@ -641,7 +641,7 @@
                 <w:noProof/>
                 <w:webHidden/>
               </w:rPr>
-              <w:t>1</w:t>
+              <w:t>2</w:t>
             </w:r>
             <w:r>
               <w:rPr>
@@ -664,7 +664,7 @@
               <w:lang w:eastAsia="en-CA"/>
             </w:rPr>
           </w:pPr>
-          <w:hyperlink w:anchor="_Toc401237713" w:history="1">
+          <w:hyperlink w:anchor="_Toc401241366" w:history="1">
             <w:r>
               <w:rPr>
                 <w:rStyle w:val="Hyperlink"/>
@@ -691,7 +691,7 @@
                 <w:noProof/>
                 <w:webHidden/>
               </w:rPr>
-              <w:instrText xml:space="preserve"> PAGEREF _Toc401237713 \h </w:instrText>
+              <w:instrText xml:space="preserve"> PAGEREF _Toc401241366 \h </w:instrText>
             </w:r>
             <w:r>
               <w:rPr>
@@ -711,7 +711,7 @@
                 <w:noProof/>
                 <w:webHidden/>
               </w:rPr>
-              <w:t>1</w:t>
+              <w:t>4</w:t>
             </w:r>
             <w:r>
               <w:rPr>
@@ -734,7 +734,7 @@
               <w:lang w:eastAsia="en-CA"/>
             </w:rPr>
           </w:pPr>
-          <w:hyperlink w:anchor="_Toc401237714" w:history="1">
+          <w:hyperlink w:anchor="_Toc401241367" w:history="1">
             <w:r>
               <w:rPr>
                 <w:rStyle w:val="Hyperlink"/>
@@ -761,7 +761,7 @@
                 <w:noProof/>
                 <w:webHidden/>
               </w:rPr>
-              <w:instrText xml:space="preserve"> PAGEREF _Toc401237714 \h </w:instrText>
+              <w:instrText xml:space="preserve"> PAGEREF _Toc401241367 \h </w:instrText>
             </w:r>
             <w:r>
               <w:rPr>
@@ -781,7 +781,7 @@
                 <w:noProof/>
                 <w:webHidden/>
               </w:rPr>
-              <w:t>2</w:t>
+              <w:t>5</w:t>
             </w:r>
             <w:r>
               <w:rPr>
@@ -804,7 +804,7 @@
               <w:lang w:eastAsia="en-CA"/>
             </w:rPr>
           </w:pPr>
-          <w:hyperlink w:anchor="_Toc401237715" w:history="1">
+          <w:hyperlink w:anchor="_Toc401241368" w:history="1">
             <w:r>
               <w:rPr>
                 <w:rStyle w:val="Hyperlink"/>
@@ -831,7 +831,7 @@
                 <w:noProof/>
                 <w:webHidden/>
               </w:rPr>
-              <w:instrText xml:space="preserve"> PAGEREF _Toc401237715 \h </w:instrText>
+              <w:instrText xml:space="preserve"> PAGEREF _Toc401241368 \h </w:instrText>
             </w:r>
             <w:r>
               <w:rPr>
@@ -851,7 +851,7 @@
                 <w:noProof/>
                 <w:webHidden/>
               </w:rPr>
-              <w:t>2</w:t>
+              <w:t>5</w:t>
             </w:r>
             <w:r>
               <w:rPr>
@@ -874,7 +874,7 @@
               <w:lang w:eastAsia="en-CA"/>
             </w:rPr>
           </w:pPr>
-          <w:hyperlink w:anchor="_Toc401237716" w:history="1">
+          <w:hyperlink w:anchor="_Toc401241369" w:history="1">
             <w:r>
               <w:rPr>
                 <w:rStyle w:val="Hyperlink"/>
@@ -901,7 +901,7 @@
                 <w:noProof/>
                 <w:webHidden/>
               </w:rPr>
-              <w:instrText xml:space="preserve"> PAGEREF _Toc401237716 \h </w:instrText>
+              <w:instrText xml:space="preserve"> PAGEREF _Toc401241369 \h </w:instrText>
             </w:r>
             <w:r>
               <w:rPr>
@@ -921,7 +921,7 @@
                 <w:noProof/>
                 <w:webHidden/>
               </w:rPr>
-              <w:t>3</w:t>
+              <w:t>5</w:t>
             </w:r>
             <w:r>
               <w:rPr>
@@ -944,7 +944,7 @@
               <w:lang w:eastAsia="en-CA"/>
             </w:rPr>
           </w:pPr>
-          <w:hyperlink w:anchor="_Toc401237717" w:history="1">
+          <w:hyperlink w:anchor="_Toc401241370" w:history="1">
             <w:r>
               <w:rPr>
                 <w:rStyle w:val="Hyperlink"/>
@@ -971,7 +971,7 @@
                 <w:noProof/>
                 <w:webHidden/>
               </w:rPr>
-              <w:instrText xml:space="preserve"> PAGEREF _Toc401237717 \h </w:instrText>
+              <w:instrText xml:space="preserve"> PAGEREF _Toc401241370 \h </w:instrText>
             </w:r>
             <w:r>
               <w:rPr>
@@ -991,7 +991,7 @@
                 <w:noProof/>
                 <w:webHidden/>
               </w:rPr>
-              <w:t>4</w:t>
+              <w:t>6</w:t>
             </w:r>
             <w:r>
               <w:rPr>
@@ -1014,7 +1014,7 @@
               <w:lang w:eastAsia="en-CA"/>
             </w:rPr>
           </w:pPr>
-          <w:hyperlink w:anchor="_Toc401237718" w:history="1">
+          <w:hyperlink w:anchor="_Toc401241371" w:history="1">
             <w:r>
               <w:rPr>
                 <w:rStyle w:val="Hyperlink"/>
@@ -1041,7 +1041,7 @@
                 <w:noProof/>
                 <w:webHidden/>
               </w:rPr>
-              <w:instrText xml:space="preserve"> PAGEREF _Toc401237718 \h </w:instrText>
+              <w:instrText xml:space="preserve"> PAGEREF _Toc401241371 \h </w:instrText>
             </w:r>
             <w:r>
               <w:rPr>
@@ -1061,7 +1061,7 @@
                 <w:noProof/>
                 <w:webHidden/>
               </w:rPr>
-              <w:t>4</w:t>
+              <w:t>6</w:t>
             </w:r>
             <w:r>
               <w:rPr>
@@ -1084,7 +1084,7 @@
               <w:lang w:eastAsia="en-CA"/>
             </w:rPr>
           </w:pPr>
-          <w:hyperlink w:anchor="_Toc401237719" w:history="1">
+          <w:hyperlink w:anchor="_Toc401241372" w:history="1">
             <w:r>
               <w:rPr>
                 <w:rStyle w:val="Hyperlink"/>
@@ -1113,7 +1113,7 @@
                 <w:noProof/>
                 <w:webHidden/>
               </w:rPr>
-              <w:instrText xml:space="preserve"> PAGEREF _Toc401237719 \h </w:instrText>
+              <w:instrText xml:space="preserve"> PAGEREF _Toc401241372 \h </w:instrText>
             </w:r>
             <w:r>
               <w:rPr>
@@ -1133,7 +1133,7 @@
                 <w:noProof/>
                 <w:webHidden/>
               </w:rPr>
-              <w:t>4</w:t>
+              <w:t>6</w:t>
             </w:r>
             <w:r>
               <w:rPr>
@@ -1156,7 +1156,7 @@
               <w:lang w:eastAsia="en-CA"/>
             </w:rPr>
           </w:pPr>
-          <w:hyperlink w:anchor="_Toc401237720" w:history="1">
+          <w:hyperlink w:anchor="_Toc401241373" w:history="1">
             <w:r>
               <w:rPr>
                 <w:rStyle w:val="Hyperlink"/>
@@ -1186,7 +1186,7 @@
                 <w:noProof/>
                 <w:webHidden/>
               </w:rPr>
-              <w:instrText xml:space="preserve"> PAGEREF _Toc401237720 \h </w:instrText>
+              <w:instrText xml:space="preserve"> PAGEREF _Toc401241373 \h </w:instrText>
             </w:r>
             <w:r>
               <w:rPr>
@@ -1206,7 +1206,7 @@
                 <w:noProof/>
                 <w:webHidden/>
               </w:rPr>
-              <w:t>5</w:t>
+              <w:t>7</w:t>
             </w:r>
             <w:r>
               <w:rPr>
@@ -1229,7 +1229,7 @@
               <w:lang w:eastAsia="en-CA"/>
             </w:rPr>
           </w:pPr>
-          <w:hyperlink w:anchor="_Toc401237721" w:history="1">
+          <w:hyperlink w:anchor="_Toc401241374" w:history="1">
             <w:r>
               <w:rPr>
                 <w:rStyle w:val="Hyperlink"/>
@@ -1259,7 +1259,7 @@
                 <w:noProof/>
                 <w:webHidden/>
               </w:rPr>
-              <w:instrText xml:space="preserve"> PAGEREF _Toc401237721 \h </w:instrText>
+              <w:instrText xml:space="preserve"> PAGEREF _Toc401241374 \h </w:instrText>
             </w:r>
             <w:r>
               <w:rPr>
@@ -1279,7 +1279,7 @@
                 <w:noProof/>
                 <w:webHidden/>
               </w:rPr>
-              <w:t>6</w:t>
+              <w:t>8</w:t>
             </w:r>
             <w:r>
               <w:rPr>
@@ -1302,7 +1302,7 @@
               <w:lang w:eastAsia="en-CA"/>
             </w:rPr>
           </w:pPr>
-          <w:hyperlink w:anchor="_Toc401237722" w:history="1">
+          <w:hyperlink w:anchor="_Toc401241375" w:history="1">
             <w:r>
               <w:rPr>
                 <w:rStyle w:val="Hyperlink"/>
@@ -1332,7 +1332,7 @@
                 <w:noProof/>
                 <w:webHidden/>
               </w:rPr>
-              <w:instrText xml:space="preserve"> PAGEREF _Toc401237722 \h </w:instrText>
+              <w:instrText xml:space="preserve"> PAGEREF _Toc401241375 \h </w:instrText>
             </w:r>
             <w:r>
               <w:rPr>
@@ -1352,7 +1352,7 @@
                 <w:noProof/>
                 <w:webHidden/>
               </w:rPr>
-              <w:t>7</w:t>
+              <w:t>9</w:t>
             </w:r>
             <w:r>
               <w:rPr>
@@ -1375,7 +1375,7 @@
               <w:lang w:eastAsia="en-CA"/>
             </w:rPr>
           </w:pPr>
-          <w:hyperlink w:anchor="_Toc401237723" w:history="1">
+          <w:hyperlink w:anchor="_Toc401241376" w:history="1">
             <w:r>
               <w:rPr>
                 <w:rStyle w:val="Hyperlink"/>
@@ -1402,7 +1402,7 @@
                 <w:noProof/>
                 <w:webHidden/>
               </w:rPr>
-              <w:instrText xml:space="preserve"> PAGEREF _Toc401237723 \h </w:instrText>
+              <w:instrText xml:space="preserve"> PAGEREF _Toc401241376 \h </w:instrText>
             </w:r>
             <w:r>
               <w:rPr>
@@ -1422,7 +1422,7 @@
                 <w:noProof/>
                 <w:webHidden/>
               </w:rPr>
-              <w:t>8</w:t>
+              <w:t>10</w:t>
             </w:r>
             <w:r>
               <w:rPr>
@@ -1445,7 +1445,7 @@
               <w:lang w:eastAsia="en-CA"/>
             </w:rPr>
           </w:pPr>
-          <w:hyperlink w:anchor="_Toc401237724" w:history="1">
+          <w:hyperlink w:anchor="_Toc401241377" w:history="1">
             <w:r>
               <w:rPr>
                 <w:rStyle w:val="Hyperlink"/>
@@ -1472,7 +1472,7 @@
                 <w:noProof/>
                 <w:webHidden/>
               </w:rPr>
-              <w:instrText xml:space="preserve"> PAGEREF _Toc401237724 \h </w:instrText>
+              <w:instrText xml:space="preserve"> PAGEREF _Toc401241377 \h </w:instrText>
             </w:r>
             <w:r>
               <w:rPr>
@@ -1492,7 +1492,7 @@
                 <w:noProof/>
                 <w:webHidden/>
               </w:rPr>
-              <w:t>15</w:t>
+              <w:t>17</w:t>
             </w:r>
             <w:r>
               <w:rPr>
@@ -1515,7 +1515,7 @@
               <w:lang w:eastAsia="en-CA"/>
             </w:rPr>
           </w:pPr>
-          <w:hyperlink w:anchor="_Toc401237725" w:history="1">
+          <w:hyperlink w:anchor="_Toc401241378" w:history="1">
             <w:r>
               <w:rPr>
                 <w:rStyle w:val="Hyperlink"/>
@@ -1542,7 +1542,7 @@
                 <w:noProof/>
                 <w:webHidden/>
               </w:rPr>
-              <w:instrText xml:space="preserve"> PAGEREF _Toc401237725 \h </w:instrText>
+              <w:instrText xml:space="preserve"> PAGEREF _Toc401241378 \h </w:instrText>
             </w:r>
             <w:r>
               <w:rPr>
@@ -1562,7 +1562,7 @@
                 <w:noProof/>
                 <w:webHidden/>
               </w:rPr>
-              <w:t>15</w:t>
+              <w:t>17</w:t>
             </w:r>
             <w:r>
               <w:rPr>
@@ -1585,7 +1585,7 @@
               <w:lang w:eastAsia="en-CA"/>
             </w:rPr>
           </w:pPr>
-          <w:hyperlink w:anchor="_Toc401237726" w:history="1">
+          <w:hyperlink w:anchor="_Toc401241379" w:history="1">
             <w:r>
               <w:rPr>
                 <w:rStyle w:val="Hyperlink"/>
@@ -1612,7 +1612,7 @@
                 <w:noProof/>
                 <w:webHidden/>
               </w:rPr>
-              <w:instrText xml:space="preserve"> PAGEREF _Toc401237726 \h </w:instrText>
+              <w:instrText xml:space="preserve"> PAGEREF _Toc401241379 \h </w:instrText>
             </w:r>
             <w:r>
               <w:rPr>
@@ -1632,7 +1632,7 @@
                 <w:noProof/>
                 <w:webHidden/>
               </w:rPr>
-              <w:t>15</w:t>
+              <w:t>17</w:t>
             </w:r>
             <w:r>
               <w:rPr>
@@ -1657,30 +1657,541 @@
     </w:sdt>
     <w:p>
       <w:pPr>
+        <w:rPr>
+          <w:rFonts w:asciiTheme="majorHAnsi" w:eastAsiaTheme="majorEastAsia" w:hAnsiTheme="majorHAnsi" w:cstheme="majorBidi"/>
+          <w:color w:val="2E74B5" w:themeColor="accent1" w:themeShade="BF"/>
+          <w:sz w:val="32"/>
+          <w:szCs w:val="32"/>
+        </w:rPr>
+      </w:pPr>
+      <w:r>
+        <w:br w:type="page"/>
+      </w:r>
+    </w:p>
+    <w:p>
+      <w:pPr>
         <w:pStyle w:val="Heading1"/>
       </w:pPr>
-      <w:bookmarkStart w:id="0" w:name="_Toc401237712"/>
-      <w:r>
+      <w:bookmarkStart w:id="0" w:name="_Toc401241365"/>
+      <w:r>
+        <w:lastRenderedPageBreak/>
         <w:t>State of the Project</w:t>
       </w:r>
       <w:bookmarkEnd w:id="0"/>
     </w:p>
     <w:p>
-      <w:r>
-        <w:t>Provide a brief summa</w:t>
+      <w:pPr>
+        <w:jc w:val="both"/>
+      </w:pPr>
+      <w:r>
+        <w:t xml:space="preserve">We are currently on week 2 of our release plan; this is noted on our release plan/task board located on </w:t>
+      </w:r>
+      <w:proofErr w:type="spellStart"/>
+      <w:r>
+        <w:t>Trello</w:t>
+      </w:r>
+      <w:proofErr w:type="spellEnd"/>
+      <w:r>
+        <w:t>.</w:t>
+      </w:r>
+      <w:r>
+        <w:t xml:space="preserve"> </w:t>
+      </w:r>
+      <w:r>
+        <w:t>Last iteration w</w:t>
+      </w:r>
+      <w:r>
+        <w:t xml:space="preserve">e started by designing a website interface for the project. </w:t>
+      </w:r>
+      <w:r>
+        <w:t>We then added the text fields and buttons for the user to enter sources and keywords, but the actual action on the buttons were not implemented yet.</w:t>
+      </w:r>
+      <w:r>
+        <w:t xml:space="preserve"> For this week, we have actually coded those buttons and configured our database</w:t>
+      </w:r>
+      <w:r>
+        <w:t>.</w:t>
+      </w:r>
+      <w:r>
+        <w:t xml:space="preserve"> </w:t>
+      </w:r>
+      <w:r>
+        <w:t>W</w:t>
+      </w:r>
+      <w:r>
+        <w:t xml:space="preserve">e will be using </w:t>
+      </w:r>
+      <w:proofErr w:type="spellStart"/>
+      <w:r>
+        <w:t>CouchDB</w:t>
+      </w:r>
+      <w:proofErr w:type="spellEnd"/>
+      <w:r>
+        <w:t>, which gives us a good interface with web elements and makes the data trans</w:t>
+      </w:r>
+      <w:r>
+        <w:t>mission simpler for our needs.</w:t>
+      </w:r>
+    </w:p>
+    <w:p>
+      <w:pPr>
+        <w:jc w:val="both"/>
+        <w:rPr>
+          <w:rFonts w:ascii="Calibri" w:hAnsi="Calibri" w:cs="Calibri"/>
+          <w:lang w:val="en-US"/>
+        </w:rPr>
+      </w:pPr>
+      <w:r>
+        <w:t>Also, for this week’s iteration we have started to work on our web crawler.</w:t>
+      </w:r>
+      <w:r>
+        <w:t xml:space="preserve"> We have decided to use the Python library </w:t>
+      </w:r>
+      <w:proofErr w:type="spellStart"/>
+      <w:r>
+        <w:t>Scrapy</w:t>
+      </w:r>
+      <w:proofErr w:type="spellEnd"/>
+      <w:r>
+        <w:t xml:space="preserve"> due to its current and large developing community and its simplicity.</w:t>
+      </w:r>
+      <w:r>
+        <w:t xml:space="preserve"> It’s still under development but we have already got some results of its searches (See image attached).</w:t>
+      </w:r>
+      <w:r>
+        <w:rPr>
+          <w:rFonts w:ascii="Calibri" w:hAnsi="Calibri" w:cs="Calibri"/>
+          <w:color w:val="191919"/>
+          <w:lang w:val="en-US"/>
+        </w:rPr>
+        <w:t xml:space="preserve"> To create the web crawl, it requires an object that defines the fields/elements you want the crawl to catch</w:t>
+      </w:r>
+      <w:r>
+        <w:rPr>
+          <w:rFonts w:ascii="Calibri" w:hAnsi="Calibri" w:cs="Calibri"/>
+          <w:lang w:val="en-US"/>
+        </w:rPr>
+        <w:t>.</w:t>
+      </w:r>
+      <w:r>
+        <w:rPr>
+          <w:rFonts w:ascii="Calibri" w:hAnsi="Calibri" w:cs="Calibri"/>
+          <w:lang w:val="en-US"/>
+        </w:rPr>
+        <w:t xml:space="preserve"> Also, a spider (to do the actual crawl) needs the URL, as well as where the elements are located (using </w:t>
+      </w:r>
+      <w:proofErr w:type="spellStart"/>
+      <w:r>
+        <w:rPr>
+          <w:rFonts w:ascii="Calibri" w:hAnsi="Calibri" w:cs="Calibri"/>
+          <w:lang w:val="en-US"/>
+        </w:rPr>
+        <w:t>XPath</w:t>
+      </w:r>
+      <w:proofErr w:type="spellEnd"/>
+      <w:r>
+        <w:rPr>
+          <w:rFonts w:ascii="Calibri" w:hAnsi="Calibri" w:cs="Calibri"/>
+          <w:lang w:val="en-US"/>
+        </w:rPr>
+        <w:t xml:space="preserve"> queries).</w:t>
+      </w:r>
+      <w:r>
+        <w:rPr>
+          <w:rFonts w:ascii="Calibri" w:hAnsi="Calibri" w:cs="Calibri"/>
+          <w:lang w:val="en-US"/>
+        </w:rPr>
+        <w:t xml:space="preserve"> </w:t>
+      </w:r>
+      <w:r>
+        <w:rPr>
+          <w:rFonts w:ascii="Calibri" w:hAnsi="Calibri" w:cs="Calibri"/>
+          <w:color w:val="191919"/>
+          <w:lang w:val="en-US"/>
+        </w:rPr>
+        <w:t>For our initial testing, we</w:t>
+      </w:r>
+      <w:r>
+        <w:rPr>
+          <w:rFonts w:ascii="Calibri" w:hAnsi="Calibri" w:cs="Calibri"/>
+          <w:color w:val="191919"/>
+          <w:lang w:val="en-US"/>
+        </w:rPr>
+        <w:t xml:space="preserve"> used the</w:t>
+      </w:r>
+      <w:r>
+        <w:rPr>
+          <w:rFonts w:ascii="Calibri" w:hAnsi="Calibri" w:cs="Calibri"/>
+          <w:color w:val="191919"/>
+          <w:lang w:val="en-US"/>
+        </w:rPr>
+        <w:t xml:space="preserve"> URLs</w:t>
+      </w:r>
+      <w:r>
+        <w:rPr>
+          <w:rFonts w:ascii="Calibri" w:hAnsi="Calibri" w:cs="Calibri"/>
+          <w:color w:val="191919"/>
+          <w:lang w:val="en-US"/>
+        </w:rPr>
+        <w:t xml:space="preserve"> of New York Times and </w:t>
+      </w:r>
+      <w:proofErr w:type="spellStart"/>
+      <w:r>
+        <w:rPr>
+          <w:rFonts w:ascii="Calibri" w:hAnsi="Calibri" w:cs="Calibri"/>
+          <w:color w:val="191919"/>
+          <w:lang w:val="en-US"/>
+        </w:rPr>
+        <w:t>AlJazeera</w:t>
+      </w:r>
+      <w:proofErr w:type="spellEnd"/>
+      <w:r>
+        <w:rPr>
+          <w:rFonts w:ascii="Calibri" w:hAnsi="Calibri" w:cs="Calibri"/>
+          <w:color w:val="191919"/>
+          <w:lang w:val="en-US"/>
+        </w:rPr>
+        <w:t xml:space="preserve">. </w:t>
+      </w:r>
+      <w:r>
+        <w:rPr>
+          <w:rFonts w:ascii="Calibri" w:hAnsi="Calibri" w:cs="Calibri"/>
+          <w:color w:val="191919"/>
+          <w:lang w:val="en-US"/>
+        </w:rPr>
+        <w:t xml:space="preserve">One interesting item we discovered is that the RSS pages work really well in retrieving links, as the structure is the same for any RSS feed. </w:t>
+      </w:r>
+      <w:r>
+        <w:t>We are working to get our crawler working by the end of this week and then integrate it to our website interface, which already has the data sending/retrieval working.</w:t>
+      </w:r>
+    </w:p>
+    <w:p>
+      <w:pPr>
+        <w:jc w:val="both"/>
+      </w:pPr>
+      <w:r>
+        <w:t xml:space="preserve">Our original plan is </w:t>
+      </w:r>
+      <w:r>
+        <w:t>on track</w:t>
+      </w:r>
+      <w:r>
+        <w:t xml:space="preserve"> so far;</w:t>
+      </w:r>
+      <w:r>
+        <w:t xml:space="preserve"> we only had to push the button</w:t>
+      </w:r>
+      <w:r>
+        <w:t xml:space="preserve"> implementations for this week since we did</w:t>
+      </w:r>
+      <w:r>
+        <w:t xml:space="preserve"> no</w:t>
+      </w:r>
+      <w:r>
+        <w:t>t get the chance to finish them from last week’s iteration. They are now fully working and we are working on our web crawler for this week’s iteration</w:t>
+      </w:r>
+      <w:r>
+        <w:t>.</w:t>
+      </w:r>
+      <w:r>
+        <w:t xml:space="preserve"> </w:t>
+      </w:r>
+      <w:r>
+        <w:t>Since this is one of our main functionalities</w:t>
+      </w:r>
+      <w:r>
+        <w:t xml:space="preserve"> of our system, we decided it was better to start working on that as soon as we coul</w:t>
+      </w:r>
+      <w:r>
+        <w:t>d.</w:t>
+      </w:r>
+    </w:p>
+    <w:p>
+      <w:pPr>
+        <w:jc w:val="both"/>
+      </w:pPr>
+      <w:r>
+        <w:t xml:space="preserve">We are having two weekly meetings </w:t>
+      </w:r>
+      <w:r>
+        <w:t>in addition to</w:t>
+      </w:r>
+      <w:r>
+        <w:t xml:space="preserve"> the course’s tutorial and it i</w:t>
+      </w:r>
+      <w:r>
+        <w:t>s working pretty well for our group so far.</w:t>
+      </w:r>
+      <w:r>
+        <w:t xml:space="preserve"> If it was not possibl</w:t>
+      </w:r>
+      <w:r>
+        <w:t>e</w:t>
+      </w:r>
+      <w:r>
+        <w:t xml:space="preserve"> to meet in person, we would meet online on Google Hangouts. </w:t>
+      </w:r>
+      <w:r>
+        <w:t xml:space="preserve"> We have updat</w:t>
+      </w:r>
+      <w:r>
+        <w:t>ed our user stories</w:t>
+      </w:r>
+      <w:r>
+        <w:t xml:space="preserve"> (immensely)</w:t>
+      </w:r>
+      <w:r>
+        <w:t xml:space="preserve"> from Phase 1</w:t>
+      </w:r>
+      <w:r>
+        <w:t>.</w:t>
+      </w:r>
+    </w:p>
+    <w:p>
+      <w:pPr>
+        <w:pStyle w:val="ListParagraph"/>
+        <w:numPr>
+          <w:ilvl w:val="0"/>
+          <w:numId w:val="37"/>
+        </w:numPr>
+        <w:jc w:val="both"/>
+      </w:pPr>
+      <w:r>
+        <w:t>We added multiple roles to our user stories. The researcher and the graduate student more or less have the same functionality, with the differences being the researcher actually controls the sources and keywords.</w:t>
+      </w:r>
+    </w:p>
+    <w:p>
+      <w:pPr>
+        <w:pStyle w:val="ListParagraph"/>
+        <w:numPr>
+          <w:ilvl w:val="0"/>
+          <w:numId w:val="37"/>
+        </w:numPr>
+        <w:jc w:val="both"/>
+      </w:pPr>
+      <w:r>
+        <w:t>Acceptance criteria is including i</w:t>
       </w:r>
       <w:bookmarkStart w:id="1" w:name="_GoBack"/>
       <w:bookmarkEnd w:id="1"/>
       <w:r>
-        <w:t>ry (one page) of the current state of the project. Are you following the original plan? Did you have to make changes? Why or why not? What elements from the previous Phase are you building on? Any problems or obstacles that you had to overcome?</w:t>
+        <w:t>n each user story.</w:t>
       </w:r>
     </w:p>
     <w:p>
       <w:pPr>
+        <w:pStyle w:val="ListParagraph"/>
+        <w:numPr>
+          <w:ilvl w:val="0"/>
+          <w:numId w:val="37"/>
+        </w:numPr>
+        <w:jc w:val="both"/>
+      </w:pPr>
+      <w:r>
+        <w:t>Business priorities were changed. We are now using a 1-5 scaling, with 1 being the highest priority and 5 being the lowest priority.</w:t>
+      </w:r>
+    </w:p>
+    <w:p>
+      <w:pPr>
+        <w:jc w:val="both"/>
+      </w:pPr>
+      <w:r>
+        <w:t xml:space="preserve">Our release plan was redone to now do weekly iterations rather than 2 week iterations. </w:t>
+      </w:r>
+      <w:r>
+        <w:t xml:space="preserve">Our librarian programmer persona was recently added and currently one user story is created for him, but we will continually develop this role and incorporate it into our project. </w:t>
+      </w:r>
+      <w:r>
+        <w:t>W</w:t>
+      </w:r>
+      <w:r>
+        <w:t>e</w:t>
+      </w:r>
+      <w:r>
+        <w:t xml:space="preserve"> now</w:t>
+      </w:r>
+      <w:r>
+        <w:t xml:space="preserve"> believe we </w:t>
+      </w:r>
+      <w:r>
+        <w:t>are</w:t>
+      </w:r>
+      <w:r>
+        <w:t xml:space="preserve"> on righ</w:t>
+      </w:r>
+      <w:r>
+        <w:t>t track on</w:t>
+      </w:r>
+      <w:r>
+        <w:t xml:space="preserve"> our project development. O</w:t>
+      </w:r>
+      <w:r>
+        <w:t xml:space="preserve">ur main goals are to get </w:t>
+      </w:r>
+      <w:r>
+        <w:t xml:space="preserve">the </w:t>
+      </w:r>
+      <w:r>
+        <w:t>basic features done first</w:t>
+      </w:r>
+      <w:r>
+        <w:t xml:space="preserve"> (get the website up and running), </w:t>
+      </w:r>
+      <w:r>
+        <w:t>then work on some elaborate ones</w:t>
+      </w:r>
+      <w:r>
+        <w:t xml:space="preserve"> (web crawling, saving and displaying) and finish off with nice-to-have features (log in).</w:t>
+      </w:r>
+    </w:p>
+    <w:p>
+      <w:pPr>
+        <w:jc w:val="both"/>
+      </w:pPr>
+      <w:r>
+        <w:t>Attached you will find a screenshot of our Website interface and one from our crawler running.</w:t>
+      </w:r>
+    </w:p>
+    <w:p>
+      <w:pPr>
+        <w:jc w:val="center"/>
+      </w:pPr>
+      <w:r>
+        <w:rPr>
+          <w:noProof/>
+          <w:lang w:eastAsia="en-CA"/>
+        </w:rPr>
+        <w:lastRenderedPageBreak/>
+        <w:drawing>
+          <wp:inline distT="0" distB="0" distL="0" distR="0" wp14:anchorId="649D6B06" wp14:editId="3BAC6C71">
+            <wp:extent cx="5919125" cy="2352069"/>
+            <wp:effectExtent l="0" t="0" r="5715" b="0"/>
+            <wp:docPr id="6" name="Picture 6" descr="Macintosh HD:Users:ViniciusBarbosa:Desktop:Screen Shot 2014-10-15 at 4.51.19 PM.png"/>
+            <wp:cNvGraphicFramePr>
+              <a:graphicFrameLocks xmlns:a="http://schemas.openxmlformats.org/drawingml/2006/main" noChangeAspect="1"/>
+            </wp:cNvGraphicFramePr>
+            <a:graphic xmlns:a="http://schemas.openxmlformats.org/drawingml/2006/main">
+              <a:graphicData uri="http://schemas.openxmlformats.org/drawingml/2006/picture">
+                <pic:pic xmlns:pic="http://schemas.openxmlformats.org/drawingml/2006/picture">
+                  <pic:nvPicPr>
+                    <pic:cNvPr id="0" name="Picture 1" descr="Macintosh HD:Users:ViniciusBarbosa:Desktop:Screen Shot 2014-10-15 at 4.51.19 PM.png"/>
+                    <pic:cNvPicPr>
+                      <a:picLocks noChangeAspect="1" noChangeArrowheads="1"/>
+                    </pic:cNvPicPr>
+                  </pic:nvPicPr>
+                  <pic:blipFill>
+                    <a:blip r:embed="rId10">
+                      <a:extLst>
+                        <a:ext uri="{28A0092B-C50C-407E-A947-70E740481C1C}">
+                          <a14:useLocalDpi xmlns:a14="http://schemas.microsoft.com/office/drawing/2010/main" val="0"/>
+                        </a:ext>
+                      </a:extLst>
+                    </a:blip>
+                    <a:srcRect/>
+                    <a:stretch>
+                      <a:fillRect/>
+                    </a:stretch>
+                  </pic:blipFill>
+                  <pic:spPr bwMode="auto">
+                    <a:xfrm>
+                      <a:off x="0" y="0"/>
+                      <a:ext cx="5933576" cy="2357811"/>
+                    </a:xfrm>
+                    <a:prstGeom prst="rect">
+                      <a:avLst/>
+                    </a:prstGeom>
+                    <a:noFill/>
+                    <a:ln>
+                      <a:noFill/>
+                    </a:ln>
+                  </pic:spPr>
+                </pic:pic>
+              </a:graphicData>
+            </a:graphic>
+          </wp:inline>
+        </w:drawing>
+      </w:r>
+    </w:p>
+    <w:p/>
+    <w:p>
+      <w:pPr>
+        <w:jc w:val="center"/>
+      </w:pPr>
+      <w:r>
+        <w:rPr>
+          <w:noProof/>
+          <w:lang w:eastAsia="en-CA"/>
+        </w:rPr>
+        <w:drawing>
+          <wp:inline distT="0" distB="0" distL="0" distR="0" wp14:anchorId="061FAA09" wp14:editId="3738E314">
+            <wp:extent cx="5961163" cy="3176615"/>
+            <wp:effectExtent l="0" t="0" r="1905" b="5080"/>
+            <wp:docPr id="4" name="Picture 4" descr="Macintosh HD:Users:ViniciusBarbosa:Downloads:scrapy.jpg"/>
+            <wp:cNvGraphicFramePr>
+              <a:graphicFrameLocks xmlns:a="http://schemas.openxmlformats.org/drawingml/2006/main" noChangeAspect="1"/>
+            </wp:cNvGraphicFramePr>
+            <a:graphic xmlns:a="http://schemas.openxmlformats.org/drawingml/2006/main">
+              <a:graphicData uri="http://schemas.openxmlformats.org/drawingml/2006/picture">
+                <pic:pic xmlns:pic="http://schemas.openxmlformats.org/drawingml/2006/picture">
+                  <pic:nvPicPr>
+                    <pic:cNvPr id="0" name="Picture 3" descr="Macintosh HD:Users:ViniciusBarbosa:Downloads:scrapy.jpg"/>
+                    <pic:cNvPicPr>
+                      <a:picLocks noChangeAspect="1" noChangeArrowheads="1"/>
+                    </pic:cNvPicPr>
+                  </pic:nvPicPr>
+                  <pic:blipFill>
+                    <a:blip r:embed="rId11">
+                      <a:extLst>
+                        <a:ext uri="{28A0092B-C50C-407E-A947-70E740481C1C}">
+                          <a14:useLocalDpi xmlns:a14="http://schemas.microsoft.com/office/drawing/2010/main" val="0"/>
+                        </a:ext>
+                      </a:extLst>
+                    </a:blip>
+                    <a:srcRect/>
+                    <a:stretch>
+                      <a:fillRect/>
+                    </a:stretch>
+                  </pic:blipFill>
+                  <pic:spPr bwMode="auto">
+                    <a:xfrm>
+                      <a:off x="0" y="0"/>
+                      <a:ext cx="5986494" cy="3190113"/>
+                    </a:xfrm>
+                    <a:prstGeom prst="rect">
+                      <a:avLst/>
+                    </a:prstGeom>
+                    <a:noFill/>
+                    <a:ln>
+                      <a:noFill/>
+                    </a:ln>
+                  </pic:spPr>
+                </pic:pic>
+              </a:graphicData>
+            </a:graphic>
+          </wp:inline>
+        </w:drawing>
+      </w:r>
+    </w:p>
+    <w:p>
+      <w:pPr>
+        <w:rPr>
+          <w:rFonts w:asciiTheme="majorHAnsi" w:eastAsiaTheme="majorEastAsia" w:hAnsiTheme="majorHAnsi" w:cstheme="majorBidi"/>
+          <w:color w:val="2E74B5" w:themeColor="accent1" w:themeShade="BF"/>
+          <w:sz w:val="32"/>
+          <w:szCs w:val="32"/>
+        </w:rPr>
+      </w:pPr>
+      <w:r>
+        <w:br w:type="page"/>
+      </w:r>
+    </w:p>
+    <w:p>
+      <w:pPr>
         <w:pStyle w:val="Heading1"/>
       </w:pPr>
-      <w:bookmarkStart w:id="2" w:name="_Toc401237713"/>
-      <w:r>
+      <w:bookmarkStart w:id="2" w:name="_Toc401241366"/>
+      <w:r>
+        <w:lastRenderedPageBreak/>
         <w:t>Iteration Plan</w:t>
       </w:r>
       <w:bookmarkEnd w:id="2"/>
@@ -1877,7 +2388,37 @@
         <w:t>JSON</w:t>
       </w:r>
       <w:r>
-        <w:t xml:space="preserve"> file (Samson) [PD4]</w:t>
+        <w:t xml:space="preserve"> file (Sam</w:t>
+      </w:r>
+      <w:r>
+        <w:t>son) [PD2</w:t>
+      </w:r>
+      <w:r>
+        <w:t>]</w:t>
+      </w:r>
+    </w:p>
+    <w:p>
+      <w:pPr>
+        <w:pStyle w:val="ListParagraph"/>
+        <w:numPr>
+          <w:ilvl w:val="0"/>
+          <w:numId w:val="7"/>
+        </w:numPr>
+      </w:pPr>
+      <w:r>
+        <w:t>Grab sources from the database as parameters to the crawl (Samson) [PD1]</w:t>
+      </w:r>
+    </w:p>
+    <w:p>
+      <w:pPr>
+        <w:pStyle w:val="ListParagraph"/>
+        <w:numPr>
+          <w:ilvl w:val="0"/>
+          <w:numId w:val="7"/>
+        </w:numPr>
+      </w:pPr>
+      <w:r>
+        <w:t>Save the result of the crawl to the database (Samson) [PD1]</w:t>
       </w:r>
     </w:p>
     <w:p>
@@ -2028,15 +2569,22 @@
       </w:r>
       <w:proofErr w:type="spellEnd"/>
       <w:r>
-        <w:t xml:space="preserve">)[PD1] </w:t>
+        <w:t>)</w:t>
+      </w:r>
+      <w:r>
+        <w:t xml:space="preserve"> </w:t>
+      </w:r>
+      <w:r>
+        <w:t xml:space="preserve">[PD1] </w:t>
       </w:r>
     </w:p>
     <w:p>
       <w:pPr>
         <w:pStyle w:val="Heading1"/>
       </w:pPr>
-      <w:bookmarkStart w:id="3" w:name="_Toc401237714"/>
-      <w:r>
+      <w:bookmarkStart w:id="3" w:name="_Toc401241367"/>
+      <w:r>
+        <w:lastRenderedPageBreak/>
         <w:t>Task Board</w:t>
       </w:r>
       <w:bookmarkEnd w:id="3"/>
@@ -2058,7 +2606,7 @@
       <w:pPr>
         <w:pStyle w:val="Heading1"/>
       </w:pPr>
-      <w:bookmarkStart w:id="4" w:name="_Toc401237715"/>
+      <w:bookmarkStart w:id="4" w:name="_Toc401241368"/>
       <w:proofErr w:type="spellStart"/>
       <w:r>
         <w:t>Burndown</w:t>
@@ -2086,7 +2634,7 @@
       <w:pPr>
         <w:jc w:val="center"/>
       </w:pPr>
-      <w:hyperlink r:id="rId10" w:history="1">
+      <w:hyperlink r:id="rId12" w:history="1">
         <w:r>
           <w:rPr>
             <w:rStyle w:val="Hyperlink"/>
@@ -2097,24 +2645,10 @@
     </w:p>
     <w:p>
       <w:pPr>
-        <w:rPr>
-          <w:rFonts w:asciiTheme="majorHAnsi" w:eastAsiaTheme="majorEastAsia" w:hAnsiTheme="majorHAnsi" w:cstheme="majorBidi"/>
-          <w:color w:val="2E74B5" w:themeColor="accent1" w:themeShade="BF"/>
-          <w:sz w:val="32"/>
-          <w:szCs w:val="32"/>
-        </w:rPr>
-      </w:pPr>
-      <w:r>
-        <w:br w:type="page"/>
-      </w:r>
-    </w:p>
-    <w:p>
-      <w:pPr>
         <w:pStyle w:val="Heading1"/>
       </w:pPr>
-      <w:bookmarkStart w:id="5" w:name="_Toc401237716"/>
-      <w:r>
-        <w:lastRenderedPageBreak/>
+      <w:bookmarkStart w:id="5" w:name="_Toc401241369"/>
+      <w:r>
         <w:t>CRC Model</w:t>
       </w:r>
       <w:bookmarkEnd w:id="5"/>
@@ -2392,7 +2926,6 @@
             <w:proofErr w:type="spellEnd"/>
           </w:p>
           <w:p/>
-          <w:p/>
         </w:tc>
         <w:tc>
           <w:tcPr>
@@ -2544,7 +3077,6 @@
           </w:p>
           <w:p/>
           <w:p/>
-          <w:p/>
         </w:tc>
         <w:tc>
           <w:tcPr>
@@ -2708,7 +3240,6 @@
               <w:t>Twitter Handle List</w:t>
             </w:r>
           </w:p>
-          <w:p/>
           <w:p/>
         </w:tc>
       </w:tr>
@@ -2875,6 +3406,7 @@
               <w:jc w:val="center"/>
             </w:pPr>
             <w:r>
+              <w:lastRenderedPageBreak/>
               <w:t>Table</w:t>
             </w:r>
           </w:p>
@@ -3011,7 +3543,6 @@
               <w:jc w:val="center"/>
             </w:pPr>
             <w:r>
-              <w:lastRenderedPageBreak/>
               <w:t>Keyword List</w:t>
             </w:r>
           </w:p>
@@ -3264,7 +3795,7 @@
       <w:pPr>
         <w:pStyle w:val="Heading1"/>
       </w:pPr>
-      <w:bookmarkStart w:id="6" w:name="_Toc401237717"/>
+      <w:bookmarkStart w:id="6" w:name="_Toc401241370"/>
       <w:r>
         <w:t>Improving on Phase 1</w:t>
       </w:r>
@@ -3274,7 +3805,7 @@
       <w:pPr>
         <w:pStyle w:val="Heading2"/>
       </w:pPr>
-      <w:bookmarkStart w:id="7" w:name="_Toc401237718"/>
+      <w:bookmarkStart w:id="7" w:name="_Toc401241371"/>
       <w:r>
         <w:t>Personas</w:t>
       </w:r>
@@ -3288,7 +3819,7 @@
           <w:lang w:eastAsia="en-CA"/>
         </w:rPr>
       </w:pPr>
-      <w:bookmarkStart w:id="8" w:name="_Toc401237719"/>
+      <w:bookmarkStart w:id="8" w:name="_Toc401241372"/>
       <w:r>
         <w:rPr>
           <w:rFonts w:eastAsia="Times New Roman"/>
@@ -3368,7 +3899,7 @@
                     </pic:cNvPicPr>
                   </pic:nvPicPr>
                   <pic:blipFill>
-                    <a:blip r:embed="rId11">
+                    <a:blip r:embed="rId13">
                       <a:extLst>
                         <a:ext uri="{28A0092B-C50C-407E-A947-70E740481C1C}">
                           <a14:useLocalDpi xmlns:a14="http://schemas.microsoft.com/office/drawing/2010/main" val="0"/>
@@ -3470,6 +4001,7 @@
           <w:shd w:val="clear" w:color="auto" w:fill="FFFFFF"/>
           <w:lang w:eastAsia="en-CA"/>
         </w:rPr>
+        <w:lastRenderedPageBreak/>
         <w:t>Since Dr. Paz doesn’t have a strict routine as a professor and researcher, when he is not teaching he can be either in his research lab in the Anthropology departments where he manages a research team with a graduate student or at his house, where he has a huge office to work on his researches from home.</w:t>
       </w:r>
     </w:p>
@@ -3486,15 +4018,7 @@
           <w:shd w:val="clear" w:color="auto" w:fill="FFFFFF"/>
           <w:lang w:eastAsia="en-CA"/>
         </w:rPr>
-        <w:t xml:space="preserve">Dr. Paz has great computer skills, being able to easily answer emails and write notes through his iPhone, and use a variety of computer software packages to collect, analyze and organize information and data in his MacBook, which he then present to other members of his department, either in a written report </w:t>
-      </w:r>
-      <w:r>
-        <w:rPr>
-          <w:shd w:val="clear" w:color="auto" w:fill="FFFFFF"/>
-          <w:lang w:eastAsia="en-CA"/>
-        </w:rPr>
-        <w:lastRenderedPageBreak/>
-        <w:t>or oral presentation. He is also very familiar with websites and browsers, since the core of his researches are based on web-displayed information.</w:t>
+        <w:t>Dr. Paz has great computer skills, being able to easily answer emails and write notes through his iPhone, and use a variety of computer software packages to collect, analyze and organize information and data in his MacBook, which he then present to other members of his department, either in a written report or oral presentation. He is also very familiar with websites and browsers, since the core of his researches are based on web-displayed information.</w:t>
       </w:r>
     </w:p>
     <w:p>
@@ -3521,7 +4045,7 @@
           <w:lang w:eastAsia="en-CA"/>
         </w:rPr>
       </w:pPr>
-      <w:bookmarkStart w:id="9" w:name="_Toc401237720"/>
+      <w:bookmarkStart w:id="9" w:name="_Toc401241373"/>
       <w:r>
         <w:rPr>
           <w:rFonts w:eastAsia="Times New Roman"/>
@@ -3604,7 +4128,7 @@
                     </pic:cNvPicPr>
                   </pic:nvPicPr>
                   <pic:blipFill>
-                    <a:blip r:embed="rId12" cstate="print">
+                    <a:blip r:embed="rId14" cstate="print">
                       <a:extLst>
                         <a:ext uri="{28A0092B-C50C-407E-A947-70E740481C1C}">
                           <a14:useLocalDpi xmlns:a14="http://schemas.microsoft.com/office/drawing/2010/main" val="0"/>
@@ -3706,7 +4230,15 @@
           <w:shd w:val="clear" w:color="auto" w:fill="FFFFFF"/>
           <w:lang w:eastAsia="en-CA"/>
         </w:rPr>
-        <w:t>Anthropology Department at UTSC, Alex’s main responsibilities involve defining research parameters and expanding the knowledge of that research field by discovering a unique approach to different global conflicts/news to help Dr. Paz in his projects. That requires a lot of time looking for trustable sources and reliable connections between them to make resourceful articles.</w:t>
+        <w:t xml:space="preserve">Anthropology Department at UTSC, Alex’s main responsibilities involve defining research parameters and expanding the knowledge of that research field by discovering a unique approach to different global conflicts/news to help Dr. Paz in his projects. </w:t>
+      </w:r>
+      <w:r>
+        <w:rPr>
+          <w:shd w:val="clear" w:color="auto" w:fill="FFFFFF"/>
+          <w:lang w:eastAsia="en-CA"/>
+        </w:rPr>
+        <w:lastRenderedPageBreak/>
+        <w:t>That requires a lot of time looking for trustable sources and reliable connections between them to make resourceful articles.</w:t>
       </w:r>
     </w:p>
     <w:p>
@@ -3733,14 +4265,13 @@
           <w:lang w:eastAsia="en-CA"/>
         </w:rPr>
       </w:pPr>
-      <w:bookmarkStart w:id="10" w:name="_Toc401237721"/>
+      <w:bookmarkStart w:id="10" w:name="_Toc401241374"/>
       <w:r>
         <w:rPr>
           <w:rFonts w:eastAsia="Times New Roman"/>
           <w:shd w:val="clear" w:color="auto" w:fill="FFFFFF"/>
           <w:lang w:eastAsia="en-CA"/>
         </w:rPr>
-        <w:lastRenderedPageBreak/>
         <w:t xml:space="preserve">Andrew Stanley – </w:t>
       </w:r>
       <w:r>
@@ -3785,7 +4316,7 @@
                     </pic:cNvPicPr>
                   </pic:nvPicPr>
                   <pic:blipFill>
-                    <a:blip r:embed="rId13">
+                    <a:blip r:embed="rId15">
                       <a:extLst>
                         <a:ext uri="{28A0092B-C50C-407E-A947-70E740481C1C}">
                           <a14:useLocalDpi xmlns:a14="http://schemas.microsoft.com/office/drawing/2010/main" val="0"/>
@@ -4095,50 +4626,6 @@
     </w:p>
     <w:p>
       <w:pPr>
-        <w:rPr>
-          <w:shd w:val="clear" w:color="auto" w:fill="FFFFFF"/>
-          <w:lang w:eastAsia="en-CA"/>
-        </w:rPr>
-      </w:pPr>
-    </w:p>
-    <w:p>
-      <w:pPr>
-        <w:rPr>
-          <w:shd w:val="clear" w:color="auto" w:fill="FFFFFF"/>
-          <w:lang w:eastAsia="en-CA"/>
-        </w:rPr>
-      </w:pPr>
-    </w:p>
-    <w:p>
-      <w:pPr>
-        <w:rPr>
-          <w:shd w:val="clear" w:color="auto" w:fill="FFFFFF"/>
-          <w:lang w:eastAsia="en-CA"/>
-        </w:rPr>
-      </w:pPr>
-    </w:p>
-    <w:p>
-      <w:pPr>
-        <w:rPr>
-          <w:shd w:val="clear" w:color="auto" w:fill="FFFFFF"/>
-          <w:lang w:eastAsia="en-CA"/>
-        </w:rPr>
-      </w:pPr>
-    </w:p>
-    <w:p>
-      <w:pPr>
-        <w:rPr>
-          <w:rFonts w:asciiTheme="majorHAnsi" w:eastAsia="Times New Roman" w:hAnsiTheme="majorHAnsi" w:cstheme="majorBidi"/>
-          <w:color w:val="1F4D78" w:themeColor="accent1" w:themeShade="7F"/>
-          <w:sz w:val="24"/>
-          <w:szCs w:val="24"/>
-          <w:shd w:val="clear" w:color="auto" w:fill="FFFFFF"/>
-          <w:lang w:eastAsia="en-CA"/>
-        </w:rPr>
-      </w:pPr>
-    </w:p>
-    <w:p>
-      <w:pPr>
         <w:pStyle w:val="Heading3"/>
         <w:rPr>
           <w:rFonts w:eastAsia="Times New Roman"/>
@@ -4146,7 +4633,7 @@
           <w:lang w:eastAsia="en-CA"/>
         </w:rPr>
       </w:pPr>
-      <w:bookmarkStart w:id="11" w:name="_Toc401237722"/>
+      <w:bookmarkStart w:id="11" w:name="_Toc401241375"/>
       <w:r>
         <w:rPr>
           <w:rFonts w:eastAsia="Times New Roman"/>
@@ -4238,7 +4725,7 @@
                     </pic:cNvPicPr>
                   </pic:nvPicPr>
                   <pic:blipFill>
-                    <a:blip r:embed="rId14">
+                    <a:blip r:embed="rId16">
                       <a:extLst>
                         <a:ext uri="{28A0092B-C50C-407E-A947-70E740481C1C}">
                           <a14:useLocalDpi xmlns:a14="http://schemas.microsoft.com/office/drawing/2010/main" val="0"/>
@@ -4488,7 +4975,7 @@
       <w:pPr>
         <w:pStyle w:val="Heading2"/>
       </w:pPr>
-      <w:bookmarkStart w:id="12" w:name="_Toc401237723"/>
+      <w:bookmarkStart w:id="12" w:name="_Toc401241376"/>
       <w:r>
         <w:lastRenderedPageBreak/>
         <w:t>User Stories</w:t>
@@ -8874,7 +9361,7 @@
       <w:pPr>
         <w:pStyle w:val="Heading2"/>
       </w:pPr>
-      <w:bookmarkStart w:id="13" w:name="_Toc401237724"/>
+      <w:bookmarkStart w:id="13" w:name="_Toc401241377"/>
       <w:r>
         <w:t>System Design</w:t>
       </w:r>
@@ -8961,7 +9448,7 @@
       <w:pPr>
         <w:pStyle w:val="Heading2"/>
       </w:pPr>
-      <w:bookmarkStart w:id="14" w:name="_Toc401237725"/>
+      <w:bookmarkStart w:id="14" w:name="_Toc401241378"/>
       <w:r>
         <w:t>Release Plan</w:t>
       </w:r>
@@ -8984,7 +9471,7 @@
       <w:pPr>
         <w:pStyle w:val="Heading2"/>
       </w:pPr>
-      <w:bookmarkStart w:id="15" w:name="_Toc401237726"/>
+      <w:bookmarkStart w:id="15" w:name="_Toc401241379"/>
       <w:r>
         <w:t>Release Plan Video</w:t>
       </w:r>
@@ -8996,8 +9483,8 @@
       </w:r>
     </w:p>
     <w:sectPr>
-      <w:headerReference w:type="default" r:id="rId15"/>
-      <w:headerReference w:type="first" r:id="rId16"/>
+      <w:headerReference w:type="default" r:id="rId17"/>
+      <w:headerReference w:type="first" r:id="rId18"/>
       <w:pgSz w:w="12240" w:h="15840"/>
       <w:pgMar w:top="1440" w:right="1440" w:bottom="1440" w:left="1440" w:header="709" w:footer="709" w:gutter="0"/>
       <w:pgNumType w:start="0"/>
@@ -9089,7 +9576,7 @@
       <w:rPr>
         <w:noProof/>
       </w:rPr>
-      <w:t>15</w:t>
+      <w:t>17</w:t>
     </w:r>
     <w:r>
       <w:rPr>
@@ -10602,6 +11089,118 @@
     </w:lvl>
   </w:abstractNum>
   <w:abstractNum w:abstractNumId="13">
+    <w:nsid w:val="190D501C"/>
+    <w:multiLevelType w:val="hybridMultilevel"/>
+    <w:tmpl w:val="F072D090"/>
+    <w:lvl w:ilvl="0" w:tplc="90C69F68">
+      <w:numFmt w:val="bullet"/>
+      <w:lvlText w:val="-"/>
+      <w:lvlJc w:val="left"/>
+      <w:pPr>
+        <w:ind w:left="720" w:hanging="360"/>
+      </w:pPr>
+      <w:rPr>
+        <w:rFonts w:ascii="Calibri" w:eastAsiaTheme="minorHAnsi" w:hAnsi="Calibri" w:cstheme="minorBidi" w:hint="default"/>
+      </w:rPr>
+    </w:lvl>
+    <w:lvl w:ilvl="1" w:tplc="10090003" w:tentative="1">
+      <w:start w:val="1"/>
+      <w:numFmt w:val="bullet"/>
+      <w:lvlText w:val="o"/>
+      <w:lvlJc w:val="left"/>
+      <w:pPr>
+        <w:ind w:left="1440" w:hanging="360"/>
+      </w:pPr>
+      <w:rPr>
+        <w:rFonts w:ascii="Courier New" w:hAnsi="Courier New" w:cs="Courier New" w:hint="default"/>
+      </w:rPr>
+    </w:lvl>
+    <w:lvl w:ilvl="2" w:tplc="10090005" w:tentative="1">
+      <w:start w:val="1"/>
+      <w:numFmt w:val="bullet"/>
+      <w:lvlText w:val=""/>
+      <w:lvlJc w:val="left"/>
+      <w:pPr>
+        <w:ind w:left="2160" w:hanging="360"/>
+      </w:pPr>
+      <w:rPr>
+        <w:rFonts w:ascii="Wingdings" w:hAnsi="Wingdings" w:hint="default"/>
+      </w:rPr>
+    </w:lvl>
+    <w:lvl w:ilvl="3" w:tplc="10090001" w:tentative="1">
+      <w:start w:val="1"/>
+      <w:numFmt w:val="bullet"/>
+      <w:lvlText w:val=""/>
+      <w:lvlJc w:val="left"/>
+      <w:pPr>
+        <w:ind w:left="2880" w:hanging="360"/>
+      </w:pPr>
+      <w:rPr>
+        <w:rFonts w:ascii="Symbol" w:hAnsi="Symbol" w:hint="default"/>
+      </w:rPr>
+    </w:lvl>
+    <w:lvl w:ilvl="4" w:tplc="10090003" w:tentative="1">
+      <w:start w:val="1"/>
+      <w:numFmt w:val="bullet"/>
+      <w:lvlText w:val="o"/>
+      <w:lvlJc w:val="left"/>
+      <w:pPr>
+        <w:ind w:left="3600" w:hanging="360"/>
+      </w:pPr>
+      <w:rPr>
+        <w:rFonts w:ascii="Courier New" w:hAnsi="Courier New" w:cs="Courier New" w:hint="default"/>
+      </w:rPr>
+    </w:lvl>
+    <w:lvl w:ilvl="5" w:tplc="10090005" w:tentative="1">
+      <w:start w:val="1"/>
+      <w:numFmt w:val="bullet"/>
+      <w:lvlText w:val=""/>
+      <w:lvlJc w:val="left"/>
+      <w:pPr>
+        <w:ind w:left="4320" w:hanging="360"/>
+      </w:pPr>
+      <w:rPr>
+        <w:rFonts w:ascii="Wingdings" w:hAnsi="Wingdings" w:hint="default"/>
+      </w:rPr>
+    </w:lvl>
+    <w:lvl w:ilvl="6" w:tplc="10090001" w:tentative="1">
+      <w:start w:val="1"/>
+      <w:numFmt w:val="bullet"/>
+      <w:lvlText w:val=""/>
+      <w:lvlJc w:val="left"/>
+      <w:pPr>
+        <w:ind w:left="5040" w:hanging="360"/>
+      </w:pPr>
+      <w:rPr>
+        <w:rFonts w:ascii="Symbol" w:hAnsi="Symbol" w:hint="default"/>
+      </w:rPr>
+    </w:lvl>
+    <w:lvl w:ilvl="7" w:tplc="10090003" w:tentative="1">
+      <w:start w:val="1"/>
+      <w:numFmt w:val="bullet"/>
+      <w:lvlText w:val="o"/>
+      <w:lvlJc w:val="left"/>
+      <w:pPr>
+        <w:ind w:left="5760" w:hanging="360"/>
+      </w:pPr>
+      <w:rPr>
+        <w:rFonts w:ascii="Courier New" w:hAnsi="Courier New" w:cs="Courier New" w:hint="default"/>
+      </w:rPr>
+    </w:lvl>
+    <w:lvl w:ilvl="8" w:tplc="10090005" w:tentative="1">
+      <w:start w:val="1"/>
+      <w:numFmt w:val="bullet"/>
+      <w:lvlText w:val=""/>
+      <w:lvlJc w:val="left"/>
+      <w:pPr>
+        <w:ind w:left="6480" w:hanging="360"/>
+      </w:pPr>
+      <w:rPr>
+        <w:rFonts w:ascii="Wingdings" w:hAnsi="Wingdings" w:hint="default"/>
+      </w:rPr>
+    </w:lvl>
+  </w:abstractNum>
+  <w:abstractNum w:abstractNumId="14">
     <w:nsid w:val="19CB3A80"/>
     <w:multiLevelType w:val="hybridMultilevel"/>
     <w:tmpl w:val="01DA89B6"/>
@@ -10713,7 +11312,7 @@
       </w:rPr>
     </w:lvl>
   </w:abstractNum>
-  <w:abstractNum w:abstractNumId="14">
+  <w:abstractNum w:abstractNumId="15">
     <w:nsid w:val="1A87631C"/>
     <w:multiLevelType w:val="hybridMultilevel"/>
     <w:tmpl w:val="D20A7A60"/>
@@ -10826,7 +11425,7 @@
       </w:rPr>
     </w:lvl>
   </w:abstractNum>
-  <w:abstractNum w:abstractNumId="15">
+  <w:abstractNum w:abstractNumId="16">
     <w:nsid w:val="266930B7"/>
     <w:multiLevelType w:val="hybridMultilevel"/>
     <w:tmpl w:val="42504C3A"/>
@@ -10938,7 +11537,7 @@
       </w:rPr>
     </w:lvl>
   </w:abstractNum>
-  <w:abstractNum w:abstractNumId="16">
+  <w:abstractNum w:abstractNumId="17">
     <w:nsid w:val="2A9433A6"/>
     <w:multiLevelType w:val="hybridMultilevel"/>
     <w:tmpl w:val="5A34F502"/>
@@ -11050,7 +11649,7 @@
       </w:rPr>
     </w:lvl>
   </w:abstractNum>
-  <w:abstractNum w:abstractNumId="17">
+  <w:abstractNum w:abstractNumId="18">
     <w:nsid w:val="2DC51874"/>
     <w:multiLevelType w:val="hybridMultilevel"/>
     <w:tmpl w:val="9DAE9530"/>
@@ -11162,7 +11761,7 @@
       </w:rPr>
     </w:lvl>
   </w:abstractNum>
-  <w:abstractNum w:abstractNumId="18">
+  <w:abstractNum w:abstractNumId="19">
     <w:nsid w:val="2DF12CCB"/>
     <w:multiLevelType w:val="hybridMultilevel"/>
     <w:tmpl w:val="D708E9FC"/>
@@ -11251,7 +11850,7 @@
       </w:pPr>
     </w:lvl>
   </w:abstractNum>
-  <w:abstractNum w:abstractNumId="19">
+  <w:abstractNum w:abstractNumId="20">
     <w:nsid w:val="3D790865"/>
     <w:multiLevelType w:val="hybridMultilevel"/>
     <w:tmpl w:val="A5D44F66"/>
@@ -11340,7 +11939,7 @@
       </w:pPr>
     </w:lvl>
   </w:abstractNum>
-  <w:abstractNum w:abstractNumId="20">
+  <w:abstractNum w:abstractNumId="21">
     <w:nsid w:val="3FA26B5B"/>
     <w:multiLevelType w:val="hybridMultilevel"/>
     <w:tmpl w:val="92DED4F8"/>
@@ -11452,7 +12051,7 @@
       </w:rPr>
     </w:lvl>
   </w:abstractNum>
-  <w:abstractNum w:abstractNumId="21">
+  <w:abstractNum w:abstractNumId="22">
     <w:nsid w:val="3FA43C40"/>
     <w:multiLevelType w:val="hybridMultilevel"/>
     <w:tmpl w:val="21866A18"/>
@@ -11565,7 +12164,7 @@
       </w:rPr>
     </w:lvl>
   </w:abstractNum>
-  <w:abstractNum w:abstractNumId="22">
+  <w:abstractNum w:abstractNumId="23">
     <w:nsid w:val="4442593E"/>
     <w:multiLevelType w:val="hybridMultilevel"/>
     <w:tmpl w:val="D0420262"/>
@@ -11677,7 +12276,7 @@
       </w:rPr>
     </w:lvl>
   </w:abstractNum>
-  <w:abstractNum w:abstractNumId="23">
+  <w:abstractNum w:abstractNumId="24">
     <w:nsid w:val="47D57B6F"/>
     <w:multiLevelType w:val="hybridMultilevel"/>
     <w:tmpl w:val="48ECDF42"/>
@@ -11789,7 +12388,7 @@
       </w:rPr>
     </w:lvl>
   </w:abstractNum>
-  <w:abstractNum w:abstractNumId="24">
+  <w:abstractNum w:abstractNumId="25">
     <w:nsid w:val="52D45A8C"/>
     <w:multiLevelType w:val="hybridMultilevel"/>
     <w:tmpl w:val="02C48E88"/>
@@ -11901,7 +12500,7 @@
       </w:rPr>
     </w:lvl>
   </w:abstractNum>
-  <w:abstractNum w:abstractNumId="25">
+  <w:abstractNum w:abstractNumId="26">
     <w:nsid w:val="530A6137"/>
     <w:multiLevelType w:val="hybridMultilevel"/>
     <w:tmpl w:val="F13C1BF8"/>
@@ -11990,7 +12589,7 @@
       </w:pPr>
     </w:lvl>
   </w:abstractNum>
-  <w:abstractNum w:abstractNumId="26">
+  <w:abstractNum w:abstractNumId="27">
     <w:nsid w:val="5A50056C"/>
     <w:multiLevelType w:val="hybridMultilevel"/>
     <w:tmpl w:val="84701ED8"/>
@@ -12102,7 +12701,7 @@
       </w:rPr>
     </w:lvl>
   </w:abstractNum>
-  <w:abstractNum w:abstractNumId="27">
+  <w:abstractNum w:abstractNumId="28">
     <w:nsid w:val="5FA61EBE"/>
     <w:multiLevelType w:val="hybridMultilevel"/>
     <w:tmpl w:val="2FD0C4B6"/>
@@ -12214,7 +12813,7 @@
       </w:rPr>
     </w:lvl>
   </w:abstractNum>
-  <w:abstractNum w:abstractNumId="28">
+  <w:abstractNum w:abstractNumId="29">
     <w:nsid w:val="5FF45009"/>
     <w:multiLevelType w:val="hybridMultilevel"/>
     <w:tmpl w:val="52BECD7E"/>
@@ -12326,7 +12925,7 @@
       </w:rPr>
     </w:lvl>
   </w:abstractNum>
-  <w:abstractNum w:abstractNumId="29">
+  <w:abstractNum w:abstractNumId="30">
     <w:nsid w:val="601426DC"/>
     <w:multiLevelType w:val="hybridMultilevel"/>
     <w:tmpl w:val="2870A03C"/>
@@ -12438,7 +13037,7 @@
       </w:rPr>
     </w:lvl>
   </w:abstractNum>
-  <w:abstractNum w:abstractNumId="30">
+  <w:abstractNum w:abstractNumId="31">
     <w:nsid w:val="67D82578"/>
     <w:multiLevelType w:val="hybridMultilevel"/>
     <w:tmpl w:val="48B8526E"/>
@@ -12550,7 +13149,7 @@
       </w:rPr>
     </w:lvl>
   </w:abstractNum>
-  <w:abstractNum w:abstractNumId="31">
+  <w:abstractNum w:abstractNumId="32">
     <w:nsid w:val="694956ED"/>
     <w:multiLevelType w:val="hybridMultilevel"/>
     <w:tmpl w:val="1F9E3C68"/>
@@ -12662,7 +13261,7 @@
       </w:rPr>
     </w:lvl>
   </w:abstractNum>
-  <w:abstractNum w:abstractNumId="32">
+  <w:abstractNum w:abstractNumId="33">
     <w:nsid w:val="6A661D18"/>
     <w:multiLevelType w:val="hybridMultilevel"/>
     <w:tmpl w:val="9822BD30"/>
@@ -12774,7 +13373,7 @@
       </w:rPr>
     </w:lvl>
   </w:abstractNum>
-  <w:abstractNum w:abstractNumId="33">
+  <w:abstractNum w:abstractNumId="34">
     <w:nsid w:val="6B2401FC"/>
     <w:multiLevelType w:val="hybridMultilevel"/>
     <w:tmpl w:val="8340B4B8"/>
@@ -12860,7 +13459,7 @@
       </w:pPr>
     </w:lvl>
   </w:abstractNum>
-  <w:abstractNum w:abstractNumId="34">
+  <w:abstractNum w:abstractNumId="35">
     <w:nsid w:val="6D52251A"/>
     <w:multiLevelType w:val="hybridMultilevel"/>
     <w:tmpl w:val="A5D44F66"/>
@@ -12949,7 +13548,7 @@
       </w:pPr>
     </w:lvl>
   </w:abstractNum>
-  <w:abstractNum w:abstractNumId="35">
+  <w:abstractNum w:abstractNumId="36">
     <w:nsid w:val="7AA01F9E"/>
     <w:multiLevelType w:val="hybridMultilevel"/>
     <w:tmpl w:val="000C4B2C"/>
@@ -13062,55 +13661,55 @@
     </w:lvl>
   </w:abstractNum>
   <w:num w:numId="1">
-    <w:abstractNumId w:val="14"/>
+    <w:abstractNumId w:val="15"/>
   </w:num>
   <w:num w:numId="2">
-    <w:abstractNumId w:val="21"/>
+    <w:abstractNumId w:val="22"/>
   </w:num>
   <w:num w:numId="3">
     <w:abstractNumId w:val="11"/>
   </w:num>
   <w:num w:numId="4">
-    <w:abstractNumId w:val="29"/>
+    <w:abstractNumId w:val="30"/>
   </w:num>
   <w:num w:numId="5">
-    <w:abstractNumId w:val="19"/>
+    <w:abstractNumId w:val="20"/>
   </w:num>
   <w:num w:numId="6">
-    <w:abstractNumId w:val="33"/>
+    <w:abstractNumId w:val="34"/>
   </w:num>
   <w:num w:numId="7">
-    <w:abstractNumId w:val="25"/>
+    <w:abstractNumId w:val="26"/>
   </w:num>
   <w:num w:numId="8">
     <w:abstractNumId w:val="12"/>
   </w:num>
   <w:num w:numId="9">
-    <w:abstractNumId w:val="18"/>
+    <w:abstractNumId w:val="19"/>
   </w:num>
   <w:num w:numId="10">
-    <w:abstractNumId w:val="34"/>
+    <w:abstractNumId w:val="35"/>
   </w:num>
   <w:num w:numId="11">
     <w:abstractNumId w:val="2"/>
   </w:num>
   <w:num w:numId="12">
-    <w:abstractNumId w:val="30"/>
+    <w:abstractNumId w:val="31"/>
   </w:num>
   <w:num w:numId="13">
     <w:abstractNumId w:val="8"/>
   </w:num>
   <w:num w:numId="14">
-    <w:abstractNumId w:val="22"/>
+    <w:abstractNumId w:val="23"/>
   </w:num>
   <w:num w:numId="15">
-    <w:abstractNumId w:val="28"/>
+    <w:abstractNumId w:val="29"/>
   </w:num>
   <w:num w:numId="16">
-    <w:abstractNumId w:val="23"/>
+    <w:abstractNumId w:val="24"/>
   </w:num>
   <w:num w:numId="17">
-    <w:abstractNumId w:val="27"/>
+    <w:abstractNumId w:val="28"/>
   </w:num>
   <w:num w:numId="18">
     <w:abstractNumId w:val="3"/>
@@ -13119,7 +13718,7 @@
     <w:abstractNumId w:val="1"/>
   </w:num>
   <w:num w:numId="20">
-    <w:abstractNumId w:val="26"/>
+    <w:abstractNumId w:val="27"/>
   </w:num>
   <w:num w:numId="21">
     <w:abstractNumId w:val="6"/>
@@ -13131,10 +13730,10 @@
     <w:abstractNumId w:val="5"/>
   </w:num>
   <w:num w:numId="24">
-    <w:abstractNumId w:val="15"/>
+    <w:abstractNumId w:val="16"/>
   </w:num>
   <w:num w:numId="25">
-    <w:abstractNumId w:val="17"/>
+    <w:abstractNumId w:val="18"/>
   </w:num>
   <w:num w:numId="26">
     <w:abstractNumId w:val="10"/>
@@ -13143,30 +13742,33 @@
     <w:abstractNumId w:val="7"/>
   </w:num>
   <w:num w:numId="28">
-    <w:abstractNumId w:val="20"/>
+    <w:abstractNumId w:val="21"/>
   </w:num>
   <w:num w:numId="29">
-    <w:abstractNumId w:val="31"/>
+    <w:abstractNumId w:val="32"/>
   </w:num>
   <w:num w:numId="30">
-    <w:abstractNumId w:val="16"/>
+    <w:abstractNumId w:val="17"/>
   </w:num>
   <w:num w:numId="31">
-    <w:abstractNumId w:val="24"/>
+    <w:abstractNumId w:val="25"/>
   </w:num>
   <w:num w:numId="32">
     <w:abstractNumId w:val="4"/>
   </w:num>
   <w:num w:numId="33">
-    <w:abstractNumId w:val="32"/>
+    <w:abstractNumId w:val="33"/>
   </w:num>
   <w:num w:numId="34">
     <w:abstractNumId w:val="9"/>
   </w:num>
   <w:num w:numId="35">
-    <w:abstractNumId w:val="35"/>
+    <w:abstractNumId w:val="36"/>
   </w:num>
   <w:num w:numId="36">
+    <w:abstractNumId w:val="14"/>
+  </w:num>
+  <w:num w:numId="37">
     <w:abstractNumId w:val="13"/>
   </w:num>
 </w:numbering>
@@ -14207,6 +14809,7 @@
     <w:rsidRoot w:val="00CD4354"/>
     <w:rsid w:val="00004903"/>
     <w:rsid w:val="001C4562"/>
+    <w:rsid w:val="00A50141"/>
     <w:rsid w:val="00CD4354"/>
   </w:rsids>
   <m:mathPr>
@@ -14935,7 +15538,7 @@
 </file>
 
 <file path=customXml/itemProps1.xml><?xml version="1.0" encoding="utf-8"?>
-<ds:datastoreItem xmlns:ds="http://schemas.openxmlformats.org/officeDocument/2006/customXml" ds:itemID="{3699A10B-CA7D-49E4-B47F-1529F0B89510}">
+<ds:datastoreItem xmlns:ds="http://schemas.openxmlformats.org/officeDocument/2006/customXml" ds:itemID="{75058E4A-AA53-4B5F-A59A-4F99D3641586}">
   <ds:schemaRefs>
     <ds:schemaRef ds:uri="http://schemas.openxmlformats.org/officeDocument/2006/bibliography"/>
   </ds:schemaRefs>

</xml_diff>

<commit_message>
Updated reports for burndown
</commit_message>
<xml_diff>
--- a/Course Related Items/Reports/Phase 2 Report.docx
+++ b/Course Related Items/Reports/Phase 2 Report.docx
@@ -10,6 +10,7 @@
           <w:docPartUnique/>
         </w:docPartObj>
       </w:sdtPr>
+      <w:sdtEndPr/>
       <w:sdtContent>
         <w:p>
           <w:r>
@@ -267,7 +268,7 @@
               </mc:Choice>
               <mc:Fallback>
                 <w:pict>
-                  <v:group w14:anchorId="1E14846E" id="Group 149" o:spid="_x0000_s1026" style="position:absolute;margin-left:0;margin-top:0;width:8in;height:95.7pt;z-index:251658240;mso-width-percent:941;mso-height-percent:121;mso-top-percent:23;mso-position-horizontal:center;mso-position-horizontal-relative:page;mso-position-vertical-relative:page;mso-width-percent:941;mso-height-percent:121;mso-top-percent:23" coordorigin="" coordsize="73152,12161" o:gfxdata="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">
+                  <v:group w14:anchorId="08730372" id="Group 149" o:spid="_x0000_s1026" style="position:absolute;margin-left:0;margin-top:0;width:8in;height:95.7pt;z-index:251658240;mso-width-percent:941;mso-height-percent:121;mso-top-percent:23;mso-position-horizontal:center;mso-position-horizontal-relative:page;mso-position-vertical-relative:page;mso-width-percent:941;mso-height-percent:121;mso-top-percent:23" coordorigin="" coordsize="73152,12161" o:gfxdata="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">
                     <v:shape id="Rectangle 51" o:spid="_x0000_s1027" style="position:absolute;width:73152;height:11303;visibility:visible;mso-wrap-style:square;v-text-anchor:middle" coordsize="7312660,1129665" o:gfxdata="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" path="m,l7312660,r,1129665l3619500,733425,,1091565,,xe" fillcolor="#5b9bd5 [3204]" stroked="f" strokeweight="1pt">
                       <v:stroke joinstyle="miter"/>
                       <v:path arrowok="t" o:connecttype="custom" o:connectlocs="0,0;7315200,0;7315200,1130373;3620757,733885;0,1092249;0,0" o:connectangles="0,0,0,0,0,0"/>
@@ -399,6 +400,7 @@
                                   <w:dataBinding w:prefixMappings="xmlns:ns0='http://purl.org/dc/elements/1.1/' xmlns:ns1='http://schemas.openxmlformats.org/package/2006/metadata/core-properties' " w:xpath="/ns1:coreProperties[1]/ns0:subject[1]" w:storeItemID="{6C3C8BC8-F283-45AE-878A-BAB7291924A1}"/>
                                   <w:text/>
                                 </w:sdtPr>
+                                <w:sdtEndPr/>
                                 <w:sdtContent>
                                   <w:p>
                                     <w:pPr>
@@ -504,6 +506,7 @@
                             <w:dataBinding w:prefixMappings="xmlns:ns0='http://purl.org/dc/elements/1.1/' xmlns:ns1='http://schemas.openxmlformats.org/package/2006/metadata/core-properties' " w:xpath="/ns1:coreProperties[1]/ns0:subject[1]" w:storeItemID="{6C3C8BC8-F283-45AE-878A-BAB7291924A1}"/>
                             <w:text/>
                           </w:sdtPr>
+                          <w:sdtEndPr/>
                           <w:sdtContent>
                             <w:p>
                               <w:pPr>
@@ -594,7 +597,7 @@
           <w:r>
             <w:fldChar w:fldCharType="separate"/>
           </w:r>
-          <w:hyperlink w:anchor="_Toc401241365" w:history="1">
+          <w:hyperlink w:anchor="_Toc401243117" w:history="1">
             <w:r>
               <w:rPr>
                 <w:rStyle w:val="Hyperlink"/>
@@ -621,7 +624,7 @@
                 <w:noProof/>
                 <w:webHidden/>
               </w:rPr>
-              <w:instrText xml:space="preserve"> PAGEREF _Toc401241365 \h </w:instrText>
+              <w:instrText xml:space="preserve"> PAGEREF _Toc401243117 \h </w:instrText>
             </w:r>
             <w:r>
               <w:rPr>
@@ -664,7 +667,7 @@
               <w:lang w:eastAsia="en-CA"/>
             </w:rPr>
           </w:pPr>
-          <w:hyperlink w:anchor="_Toc401241366" w:history="1">
+          <w:hyperlink w:anchor="_Toc401243118" w:history="1">
             <w:r>
               <w:rPr>
                 <w:rStyle w:val="Hyperlink"/>
@@ -691,7 +694,7 @@
                 <w:noProof/>
                 <w:webHidden/>
               </w:rPr>
-              <w:instrText xml:space="preserve"> PAGEREF _Toc401241366 \h </w:instrText>
+              <w:instrText xml:space="preserve"> PAGEREF _Toc401243118 \h </w:instrText>
             </w:r>
             <w:r>
               <w:rPr>
@@ -734,7 +737,7 @@
               <w:lang w:eastAsia="en-CA"/>
             </w:rPr>
           </w:pPr>
-          <w:hyperlink w:anchor="_Toc401241367" w:history="1">
+          <w:hyperlink w:anchor="_Toc401243119" w:history="1">
             <w:r>
               <w:rPr>
                 <w:rStyle w:val="Hyperlink"/>
@@ -761,7 +764,7 @@
                 <w:noProof/>
                 <w:webHidden/>
               </w:rPr>
-              <w:instrText xml:space="preserve"> PAGEREF _Toc401241367 \h </w:instrText>
+              <w:instrText xml:space="preserve"> PAGEREF _Toc401243119 \h </w:instrText>
             </w:r>
             <w:r>
               <w:rPr>
@@ -804,7 +807,7 @@
               <w:lang w:eastAsia="en-CA"/>
             </w:rPr>
           </w:pPr>
-          <w:hyperlink w:anchor="_Toc401241368" w:history="1">
+          <w:hyperlink w:anchor="_Toc401243120" w:history="1">
             <w:r>
               <w:rPr>
                 <w:rStyle w:val="Hyperlink"/>
@@ -831,7 +834,7 @@
                 <w:noProof/>
                 <w:webHidden/>
               </w:rPr>
-              <w:instrText xml:space="preserve"> PAGEREF _Toc401241368 \h </w:instrText>
+              <w:instrText xml:space="preserve"> PAGEREF _Toc401243120 \h </w:instrText>
             </w:r>
             <w:r>
               <w:rPr>
@@ -874,7 +877,7 @@
               <w:lang w:eastAsia="en-CA"/>
             </w:rPr>
           </w:pPr>
-          <w:hyperlink w:anchor="_Toc401241369" w:history="1">
+          <w:hyperlink w:anchor="_Toc401243121" w:history="1">
             <w:r>
               <w:rPr>
                 <w:rStyle w:val="Hyperlink"/>
@@ -901,7 +904,7 @@
                 <w:noProof/>
                 <w:webHidden/>
               </w:rPr>
-              <w:instrText xml:space="preserve"> PAGEREF _Toc401241369 \h </w:instrText>
+              <w:instrText xml:space="preserve"> PAGEREF _Toc401243121 \h </w:instrText>
             </w:r>
             <w:r>
               <w:rPr>
@@ -944,7 +947,7 @@
               <w:lang w:eastAsia="en-CA"/>
             </w:rPr>
           </w:pPr>
-          <w:hyperlink w:anchor="_Toc401241370" w:history="1">
+          <w:hyperlink w:anchor="_Toc401243122" w:history="1">
             <w:r>
               <w:rPr>
                 <w:rStyle w:val="Hyperlink"/>
@@ -971,7 +974,7 @@
                 <w:noProof/>
                 <w:webHidden/>
               </w:rPr>
-              <w:instrText xml:space="preserve"> PAGEREF _Toc401241370 \h </w:instrText>
+              <w:instrText xml:space="preserve"> PAGEREF _Toc401243122 \h </w:instrText>
             </w:r>
             <w:r>
               <w:rPr>
@@ -1014,7 +1017,7 @@
               <w:lang w:eastAsia="en-CA"/>
             </w:rPr>
           </w:pPr>
-          <w:hyperlink w:anchor="_Toc401241371" w:history="1">
+          <w:hyperlink w:anchor="_Toc401243123" w:history="1">
             <w:r>
               <w:rPr>
                 <w:rStyle w:val="Hyperlink"/>
@@ -1041,7 +1044,7 @@
                 <w:noProof/>
                 <w:webHidden/>
               </w:rPr>
-              <w:instrText xml:space="preserve"> PAGEREF _Toc401241371 \h </w:instrText>
+              <w:instrText xml:space="preserve"> PAGEREF _Toc401243123 \h </w:instrText>
             </w:r>
             <w:r>
               <w:rPr>
@@ -1084,7 +1087,7 @@
               <w:lang w:eastAsia="en-CA"/>
             </w:rPr>
           </w:pPr>
-          <w:hyperlink w:anchor="_Toc401241372" w:history="1">
+          <w:hyperlink w:anchor="_Toc401243124" w:history="1">
             <w:r>
               <w:rPr>
                 <w:rStyle w:val="Hyperlink"/>
@@ -1113,7 +1116,7 @@
                 <w:noProof/>
                 <w:webHidden/>
               </w:rPr>
-              <w:instrText xml:space="preserve"> PAGEREF _Toc401241372 \h </w:instrText>
+              <w:instrText xml:space="preserve"> PAGEREF _Toc401243124 \h </w:instrText>
             </w:r>
             <w:r>
               <w:rPr>
@@ -1156,7 +1159,7 @@
               <w:lang w:eastAsia="en-CA"/>
             </w:rPr>
           </w:pPr>
-          <w:hyperlink w:anchor="_Toc401241373" w:history="1">
+          <w:hyperlink w:anchor="_Toc401243125" w:history="1">
             <w:r>
               <w:rPr>
                 <w:rStyle w:val="Hyperlink"/>
@@ -1186,7 +1189,7 @@
                 <w:noProof/>
                 <w:webHidden/>
               </w:rPr>
-              <w:instrText xml:space="preserve"> PAGEREF _Toc401241373 \h </w:instrText>
+              <w:instrText xml:space="preserve"> PAGEREF _Toc401243125 \h </w:instrText>
             </w:r>
             <w:r>
               <w:rPr>
@@ -1229,7 +1232,7 @@
               <w:lang w:eastAsia="en-CA"/>
             </w:rPr>
           </w:pPr>
-          <w:hyperlink w:anchor="_Toc401241374" w:history="1">
+          <w:hyperlink w:anchor="_Toc401243126" w:history="1">
             <w:r>
               <w:rPr>
                 <w:rStyle w:val="Hyperlink"/>
@@ -1259,7 +1262,7 @@
                 <w:noProof/>
                 <w:webHidden/>
               </w:rPr>
-              <w:instrText xml:space="preserve"> PAGEREF _Toc401241374 \h </w:instrText>
+              <w:instrText xml:space="preserve"> PAGEREF _Toc401243126 \h </w:instrText>
             </w:r>
             <w:r>
               <w:rPr>
@@ -1302,7 +1305,7 @@
               <w:lang w:eastAsia="en-CA"/>
             </w:rPr>
           </w:pPr>
-          <w:hyperlink w:anchor="_Toc401241375" w:history="1">
+          <w:hyperlink w:anchor="_Toc401243127" w:history="1">
             <w:r>
               <w:rPr>
                 <w:rStyle w:val="Hyperlink"/>
@@ -1332,7 +1335,7 @@
                 <w:noProof/>
                 <w:webHidden/>
               </w:rPr>
-              <w:instrText xml:space="preserve"> PAGEREF _Toc401241375 \h </w:instrText>
+              <w:instrText xml:space="preserve"> PAGEREF _Toc401243127 \h </w:instrText>
             </w:r>
             <w:r>
               <w:rPr>
@@ -1375,7 +1378,7 @@
               <w:lang w:eastAsia="en-CA"/>
             </w:rPr>
           </w:pPr>
-          <w:hyperlink w:anchor="_Toc401241376" w:history="1">
+          <w:hyperlink w:anchor="_Toc401243128" w:history="1">
             <w:r>
               <w:rPr>
                 <w:rStyle w:val="Hyperlink"/>
@@ -1402,7 +1405,7 @@
                 <w:noProof/>
                 <w:webHidden/>
               </w:rPr>
-              <w:instrText xml:space="preserve"> PAGEREF _Toc401241376 \h </w:instrText>
+              <w:instrText xml:space="preserve"> PAGEREF _Toc401243128 \h </w:instrText>
             </w:r>
             <w:r>
               <w:rPr>
@@ -1445,7 +1448,7 @@
               <w:lang w:eastAsia="en-CA"/>
             </w:rPr>
           </w:pPr>
-          <w:hyperlink w:anchor="_Toc401241377" w:history="1">
+          <w:hyperlink w:anchor="_Toc401243129" w:history="1">
             <w:r>
               <w:rPr>
                 <w:rStyle w:val="Hyperlink"/>
@@ -1472,7 +1475,7 @@
                 <w:noProof/>
                 <w:webHidden/>
               </w:rPr>
-              <w:instrText xml:space="preserve"> PAGEREF _Toc401241377 \h </w:instrText>
+              <w:instrText xml:space="preserve"> PAGEREF _Toc401243129 \h </w:instrText>
             </w:r>
             <w:r>
               <w:rPr>
@@ -1515,7 +1518,7 @@
               <w:lang w:eastAsia="en-CA"/>
             </w:rPr>
           </w:pPr>
-          <w:hyperlink w:anchor="_Toc401241378" w:history="1">
+          <w:hyperlink w:anchor="_Toc401243130" w:history="1">
             <w:r>
               <w:rPr>
                 <w:rStyle w:val="Hyperlink"/>
@@ -1542,7 +1545,7 @@
                 <w:noProof/>
                 <w:webHidden/>
               </w:rPr>
-              <w:instrText xml:space="preserve"> PAGEREF _Toc401241378 \h </w:instrText>
+              <w:instrText xml:space="preserve"> PAGEREF _Toc401243130 \h </w:instrText>
             </w:r>
             <w:r>
               <w:rPr>
@@ -1585,7 +1588,7 @@
               <w:lang w:eastAsia="en-CA"/>
             </w:rPr>
           </w:pPr>
-          <w:hyperlink w:anchor="_Toc401241379" w:history="1">
+          <w:hyperlink w:anchor="_Toc401243131" w:history="1">
             <w:r>
               <w:rPr>
                 <w:rStyle w:val="Hyperlink"/>
@@ -1612,7 +1615,7 @@
                 <w:noProof/>
                 <w:webHidden/>
               </w:rPr>
-              <w:instrText xml:space="preserve"> PAGEREF _Toc401241379 \h </w:instrText>
+              <w:instrText xml:space="preserve"> PAGEREF _Toc401243131 \h </w:instrText>
             </w:r>
             <w:r>
               <w:rPr>
@@ -1667,17 +1670,19 @@
       <w:r>
         <w:br w:type="page"/>
       </w:r>
+      <w:bookmarkStart w:id="0" w:name="_GoBack"/>
+      <w:bookmarkEnd w:id="0"/>
     </w:p>
     <w:p>
       <w:pPr>
         <w:pStyle w:val="Heading1"/>
       </w:pPr>
-      <w:bookmarkStart w:id="0" w:name="_Toc401241365"/>
+      <w:bookmarkStart w:id="1" w:name="_Toc401243117"/>
       <w:r>
         <w:lastRenderedPageBreak/>
         <w:t>State of the Project</w:t>
       </w:r>
-      <w:bookmarkEnd w:id="0"/>
+      <w:bookmarkEnd w:id="1"/>
     </w:p>
     <w:p>
       <w:pPr>
@@ -1970,12 +1975,7 @@
         <w:jc w:val="both"/>
       </w:pPr>
       <w:r>
-        <w:t>Acceptance criteria is including i</w:t>
-      </w:r>
-      <w:bookmarkStart w:id="1" w:name="_GoBack"/>
-      <w:bookmarkEnd w:id="1"/>
-      <w:r>
-        <w:t>n each user story.</w:t>
+        <w:t>Acceptance criteria is including in each user story.</w:t>
       </w:r>
     </w:p>
     <w:p>
@@ -2189,7 +2189,7 @@
       <w:pPr>
         <w:pStyle w:val="Heading1"/>
       </w:pPr>
-      <w:bookmarkStart w:id="2" w:name="_Toc401241366"/>
+      <w:bookmarkStart w:id="2" w:name="_Toc401243118"/>
       <w:r>
         <w:lastRenderedPageBreak/>
         <w:t>Iteration Plan</w:t>
@@ -2582,7 +2582,7 @@
       <w:pPr>
         <w:pStyle w:val="Heading1"/>
       </w:pPr>
-      <w:bookmarkStart w:id="3" w:name="_Toc401241367"/>
+      <w:bookmarkStart w:id="3" w:name="_Toc401243119"/>
       <w:r>
         <w:lastRenderedPageBreak/>
         <w:t>Task Board</w:t>
@@ -2606,7 +2606,7 @@
       <w:pPr>
         <w:pStyle w:val="Heading1"/>
       </w:pPr>
-      <w:bookmarkStart w:id="4" w:name="_Toc401241368"/>
+      <w:bookmarkStart w:id="4" w:name="_Toc401243120"/>
       <w:proofErr w:type="spellStart"/>
       <w:r>
         <w:t>Burndown</w:t>
@@ -2628,6 +2628,17 @@
       <w:proofErr w:type="spellEnd"/>
       <w:r>
         <w:t xml:space="preserve"> chart.</w:t>
+      </w:r>
+      <w:r>
+        <w:t xml:space="preserve"> You will need to log in to the </w:t>
+      </w:r>
+      <w:proofErr w:type="spellStart"/>
+      <w:r>
+        <w:t>Trello</w:t>
+      </w:r>
+      <w:proofErr w:type="spellEnd"/>
+      <w:r>
+        <w:t xml:space="preserve"> page first before accessing this page.</w:t>
       </w:r>
     </w:p>
     <w:p>
@@ -2647,7 +2658,7 @@
       <w:pPr>
         <w:pStyle w:val="Heading1"/>
       </w:pPr>
-      <w:bookmarkStart w:id="5" w:name="_Toc401241369"/>
+      <w:bookmarkStart w:id="5" w:name="_Toc401243121"/>
       <w:r>
         <w:t>CRC Model</w:t>
       </w:r>
@@ -2925,7 +2936,6 @@
             </w:r>
             <w:proofErr w:type="spellEnd"/>
           </w:p>
-          <w:p/>
         </w:tc>
         <w:tc>
           <w:tcPr>
@@ -3795,7 +3805,7 @@
       <w:pPr>
         <w:pStyle w:val="Heading1"/>
       </w:pPr>
-      <w:bookmarkStart w:id="6" w:name="_Toc401241370"/>
+      <w:bookmarkStart w:id="6" w:name="_Toc401243122"/>
       <w:r>
         <w:t>Improving on Phase 1</w:t>
       </w:r>
@@ -3805,7 +3815,7 @@
       <w:pPr>
         <w:pStyle w:val="Heading2"/>
       </w:pPr>
-      <w:bookmarkStart w:id="7" w:name="_Toc401241371"/>
+      <w:bookmarkStart w:id="7" w:name="_Toc401243123"/>
       <w:r>
         <w:t>Personas</w:t>
       </w:r>
@@ -3819,7 +3829,7 @@
           <w:lang w:eastAsia="en-CA"/>
         </w:rPr>
       </w:pPr>
-      <w:bookmarkStart w:id="8" w:name="_Toc401241372"/>
+      <w:bookmarkStart w:id="8" w:name="_Toc401243124"/>
       <w:r>
         <w:rPr>
           <w:rFonts w:eastAsia="Times New Roman"/>
@@ -4045,7 +4055,7 @@
           <w:lang w:eastAsia="en-CA"/>
         </w:rPr>
       </w:pPr>
-      <w:bookmarkStart w:id="9" w:name="_Toc401241373"/>
+      <w:bookmarkStart w:id="9" w:name="_Toc401243125"/>
       <w:r>
         <w:rPr>
           <w:rFonts w:eastAsia="Times New Roman"/>
@@ -4265,7 +4275,7 @@
           <w:lang w:eastAsia="en-CA"/>
         </w:rPr>
       </w:pPr>
-      <w:bookmarkStart w:id="10" w:name="_Toc401241374"/>
+      <w:bookmarkStart w:id="10" w:name="_Toc401243126"/>
       <w:r>
         <w:rPr>
           <w:rFonts w:eastAsia="Times New Roman"/>
@@ -4633,7 +4643,7 @@
           <w:lang w:eastAsia="en-CA"/>
         </w:rPr>
       </w:pPr>
-      <w:bookmarkStart w:id="11" w:name="_Toc401241375"/>
+      <w:bookmarkStart w:id="11" w:name="_Toc401243127"/>
       <w:r>
         <w:rPr>
           <w:rFonts w:eastAsia="Times New Roman"/>
@@ -4975,7 +4985,7 @@
       <w:pPr>
         <w:pStyle w:val="Heading2"/>
       </w:pPr>
-      <w:bookmarkStart w:id="12" w:name="_Toc401241376"/>
+      <w:bookmarkStart w:id="12" w:name="_Toc401243128"/>
       <w:r>
         <w:lastRenderedPageBreak/>
         <w:t>User Stories</w:t>
@@ -9361,7 +9371,7 @@
       <w:pPr>
         <w:pStyle w:val="Heading2"/>
       </w:pPr>
-      <w:bookmarkStart w:id="13" w:name="_Toc401241377"/>
+      <w:bookmarkStart w:id="13" w:name="_Toc401243129"/>
       <w:r>
         <w:t>System Design</w:t>
       </w:r>
@@ -9448,7 +9458,7 @@
       <w:pPr>
         <w:pStyle w:val="Heading2"/>
       </w:pPr>
-      <w:bookmarkStart w:id="14" w:name="_Toc401241378"/>
+      <w:bookmarkStart w:id="14" w:name="_Toc401243130"/>
       <w:r>
         <w:t>Release Plan</w:t>
       </w:r>
@@ -9471,7 +9481,7 @@
       <w:pPr>
         <w:pStyle w:val="Heading2"/>
       </w:pPr>
-      <w:bookmarkStart w:id="15" w:name="_Toc401241379"/>
+      <w:bookmarkStart w:id="15" w:name="_Toc401243131"/>
       <w:r>
         <w:t>Release Plan Video</w:t>
       </w:r>
@@ -9576,7 +9586,7 @@
       <w:rPr>
         <w:noProof/>
       </w:rPr>
-      <w:t>17</w:t>
+      <w:t>2</w:t>
     </w:r>
     <w:r>
       <w:rPr>
@@ -9604,6 +9614,7 @@
         <w:showingPlcHdr/>
         <w15:appearance w15:val="hidden"/>
       </w:sdtPr>
+      <w:sdtEndPr/>
       <w:sdtContent>
         <w:r>
           <w:t>[Type here]</w:t>
@@ -9623,6 +9634,7 @@
         <w:showingPlcHdr/>
         <w15:appearance w15:val="hidden"/>
       </w:sdtPr>
+      <w:sdtEndPr/>
       <w:sdtContent>
         <w:r>
           <w:t>[Type here]</w:t>
@@ -9642,6 +9654,7 @@
         <w:showingPlcHdr/>
         <w15:appearance w15:val="hidden"/>
       </w:sdtPr>
+      <w:sdtEndPr/>
       <w:sdtContent>
         <w:r>
           <w:t>[Type here]</w:t>
@@ -14809,6 +14822,7 @@
     <w:rsidRoot w:val="00CD4354"/>
     <w:rsid w:val="00004903"/>
     <w:rsid w:val="001C4562"/>
+    <w:rsid w:val="003B2885"/>
     <w:rsid w:val="00A50141"/>
     <w:rsid w:val="00CD4354"/>
   </w:rsids>
@@ -15538,7 +15552,7 @@
 </file>
 
 <file path=customXml/itemProps1.xml><?xml version="1.0" encoding="utf-8"?>
-<ds:datastoreItem xmlns:ds="http://schemas.openxmlformats.org/officeDocument/2006/customXml" ds:itemID="{75058E4A-AA53-4B5F-A59A-4F99D3641586}">
+<ds:datastoreItem xmlns:ds="http://schemas.openxmlformats.org/officeDocument/2006/customXml" ds:itemID="{57926927-30D0-4086-8CF4-76EA181DAD22}">
   <ds:schemaRefs>
     <ds:schemaRef ds:uri="http://schemas.openxmlformats.org/officeDocument/2006/bibliography"/>
   </ds:schemaRefs>

</xml_diff>